<commit_message>
Opus 5 - Larger futureproofing section of header. IMPORTANT: DISCARD OPUSES 0-4 IMMEDIATELY, as use of these will cause complete incompatibility.
</commit_message>
<xml_diff>
--- a/Implementation Specifications.docx
+++ b/Implementation Specifications.docx
@@ -2,7 +2,6 @@
 <file path=word/document.xml><?xml version="1.0" encoding="utf-8"?>
 <w:document xmlns:wpc="http://schemas.microsoft.com/office/word/2010/wordprocessingCanvas" xmlns:mc="http://schemas.openxmlformats.org/markup-compatibility/2006" xmlns:o="urn:schemas-microsoft-com:office:office" xmlns:r="http://schemas.openxmlformats.org/officeDocument/2006/relationships" xmlns:m="http://schemas.openxmlformats.org/officeDocument/2006/math" xmlns:v="urn:schemas-microsoft-com:vml" xmlns:wp14="http://schemas.microsoft.com/office/word/2010/wordprocessingDrawing" xmlns:wp="http://schemas.openxmlformats.org/drawingml/2006/wordprocessingDrawing" xmlns:w10="urn:schemas-microsoft-com:office:word" xmlns:w="http://schemas.openxmlformats.org/wordprocessingml/2006/main" xmlns:w14="http://schemas.microsoft.com/office/word/2010/wordml" xmlns:w15="http://schemas.microsoft.com/office/word/2012/wordml" xmlns:wpg="http://schemas.microsoft.com/office/word/2010/wordprocessingGroup" xmlns:wpi="http://schemas.microsoft.com/office/word/2010/wordprocessingInk" xmlns:wne="http://schemas.microsoft.com/office/word/2006/wordml" xmlns:wps="http://schemas.microsoft.com/office/word/2010/wordprocessingShape" mc:Ignorable="w14 w15 wp14">
   <w:body>
-    <w:bookmarkStart w:id="0" w:name="_GoBack" w:displacedByCustomXml="next"/>
     <w:sdt>
       <w:sdtPr>
         <w:id w:val="900641875"/>
@@ -248,7 +247,7 @@
                     <w:docPart w:val="EE31DC431BB846C9AD59235FDEA89CC2"/>
                   </w:placeholder>
                   <w:dataBinding w:prefixMappings="xmlns:ns0='http://schemas.microsoft.com/office/2006/coverPageProps'" w:xpath="/ns0:CoverPageProperties[1]/ns0:PublishDate[1]" w:storeItemID="{55AF091B-3C7A-41E3-B477-F2FDAA23CFDA}"/>
-                  <w:date w:fullDate="2014-12-11T00:00:00Z">
+                  <w:date w:fullDate="2015-09-30T00:00:00Z">
                     <w:dateFormat w:val="M-d-yyyy"/>
                     <w:lid w:val="en-US"/>
                     <w:storeMappedDataAs w:val="dateTime"/>
@@ -272,7 +271,7 @@
                         <w:sz w:val="28"/>
                         <w:szCs w:val="28"/>
                       </w:rPr>
-                      <w:t>12-11-2014</w:t>
+                      <w:t>2015-09-30</w:t>
                     </w:r>
                   </w:p>
                 </w:sdtContent>
@@ -3427,10 +3426,52 @@
       <w:pPr>
         <w:pStyle w:val="Heading1"/>
       </w:pPr>
-      <w:bookmarkStart w:id="1" w:name="_Toc406057518"/>
+      <w:bookmarkStart w:id="0" w:name="_Toc406057518"/>
       <w:r>
         <w:t>The Short of It</w:t>
       </w:r>
+      <w:bookmarkEnd w:id="0"/>
+    </w:p>
+    <w:p>
+      <w:pPr>
+        <w:pStyle w:val="Paragraph"/>
+      </w:pPr>
+      <w:r>
+        <w:t>BHIM is a peer-to-peer instant messenger which allows the users to send messages</w:t>
+      </w:r>
+      <w:r>
+        <w:t xml:space="preserve"> and media to </w:t>
+      </w:r>
+      <w:r>
+        <w:t>each other</w:t>
+      </w:r>
+      <w:r>
+        <w:t>,</w:t>
+      </w:r>
+      <w:r>
+        <w:t xml:space="preserve"> and</w:t>
+      </w:r>
+      <w:r>
+        <w:t>or</w:t>
+      </w:r>
+      <w:r>
+        <w:t xml:space="preserve"> roleplay with </w:t>
+      </w:r>
+      <w:r>
+        <w:t>each other</w:t>
+      </w:r>
+      <w:r>
+        <w:t xml:space="preserve"> either from their main account or through proxies called characters.</w:t>
+      </w:r>
+    </w:p>
+    <w:p>
+      <w:pPr>
+        <w:pStyle w:val="Heading1"/>
+      </w:pPr>
+      <w:bookmarkStart w:id="1" w:name="_Toc406057519"/>
+      <w:r>
+        <w:t>Definitions</w:t>
+      </w:r>
       <w:bookmarkEnd w:id="1"/>
     </w:p>
     <w:p>
@@ -3438,40 +3479,16 @@
         <w:pStyle w:val="Paragraph"/>
       </w:pPr>
       <w:r>
-        <w:t>BHIM is a peer-to-peer instant messenger which allows the users to send messages</w:t>
-      </w:r>
-      <w:r>
-        <w:t xml:space="preserve"> and media to </w:t>
-      </w:r>
-      <w:r>
-        <w:t>each other</w:t>
-      </w:r>
-      <w:r>
-        <w:t>,</w:t>
-      </w:r>
-      <w:r>
-        <w:t xml:space="preserve"> and</w:t>
-      </w:r>
-      <w:r>
-        <w:t>or</w:t>
-      </w:r>
-      <w:r>
-        <w:t xml:space="preserve"> roleplay with </w:t>
-      </w:r>
-      <w:r>
-        <w:t>each other</w:t>
-      </w:r>
-      <w:r>
-        <w:t xml:space="preserve"> either from their main account or through proxies called characters.</w:t>
-      </w:r>
-    </w:p>
-    <w:p>
-      <w:pPr>
-        <w:pStyle w:val="Heading1"/>
-      </w:pPr>
-      <w:bookmarkStart w:id="2" w:name="_Toc406057519"/>
-      <w:r>
-        <w:t>Definitions</w:t>
+        <w:t>These are definitions essential to understand before implementing BHIM</w:t>
+      </w:r>
+    </w:p>
+    <w:p>
+      <w:pPr>
+        <w:pStyle w:val="Heading2"/>
+      </w:pPr>
+      <w:bookmarkStart w:id="2" w:name="_Toc406057520"/>
+      <w:r>
+        <w:t>Users</w:t>
       </w:r>
       <w:bookmarkEnd w:id="2"/>
     </w:p>
@@ -3480,16 +3497,22 @@
         <w:pStyle w:val="Paragraph"/>
       </w:pPr>
       <w:r>
-        <w:t>These are definitions essential to understand before implementing BHIM</w:t>
-      </w:r>
-    </w:p>
-    <w:p>
-      <w:pPr>
-        <w:pStyle w:val="Heading2"/>
-      </w:pPr>
-      <w:bookmarkStart w:id="3" w:name="_Toc406057520"/>
-      <w:r>
-        <w:t>Users</w:t>
+        <w:t xml:space="preserve">A user is an individual human who uses BHIM. They are considered a user as long as they maintain their contact information on </w:t>
+      </w:r>
+      <w:r>
+        <w:t>the</w:t>
+      </w:r>
+      <w:r>
+        <w:t xml:space="preserve"> server</w:t>
+      </w:r>
+    </w:p>
+    <w:p>
+      <w:pPr>
+        <w:pStyle w:val="Heading3"/>
+      </w:pPr>
+      <w:bookmarkStart w:id="3" w:name="_Toc406057521"/>
+      <w:r>
+        <w:t>Players</w:t>
       </w:r>
       <w:bookmarkEnd w:id="3"/>
     </w:p>
@@ -3498,22 +3521,19 @@
         <w:pStyle w:val="Paragraph"/>
       </w:pPr>
       <w:r>
-        <w:t xml:space="preserve">A user is an individual human who uses BHIM. They are considered a user as long as they maintain their contact information on </w:t>
-      </w:r>
-      <w:r>
-        <w:t>the</w:t>
-      </w:r>
-      <w:r>
-        <w:t xml:space="preserve"> server</w:t>
+        <w:t xml:space="preserve">“Player” is the term used for the physical user who </w:t>
+      </w:r>
+      <w:r>
+        <w:t>uses BHIM. Each player has a profile that represents the player, emself.</w:t>
       </w:r>
     </w:p>
     <w:p>
       <w:pPr>
         <w:pStyle w:val="Heading3"/>
       </w:pPr>
-      <w:bookmarkStart w:id="4" w:name="_Toc406057521"/>
-      <w:r>
-        <w:t>Players</w:t>
+      <w:bookmarkStart w:id="4" w:name="_Toc406057522"/>
+      <w:r>
+        <w:t>Characters</w:t>
       </w:r>
       <w:bookmarkEnd w:id="4"/>
     </w:p>
@@ -3522,68 +3542,47 @@
         <w:pStyle w:val="Paragraph"/>
       </w:pPr>
       <w:r>
-        <w:t xml:space="preserve">“Player” is the term used for the physical user who </w:t>
-      </w:r>
-      <w:r>
-        <w:t>uses BHIM. Each player has a profile that represents the player, emself.</w:t>
-      </w:r>
-    </w:p>
-    <w:p>
-      <w:pPr>
-        <w:pStyle w:val="Heading3"/>
-      </w:pPr>
-      <w:bookmarkStart w:id="5" w:name="_Toc406057522"/>
-      <w:r>
-        <w:t>Characters</w:t>
-      </w:r>
-      <w:bookmarkEnd w:id="5"/>
-    </w:p>
-    <w:p>
-      <w:pPr>
-        <w:pStyle w:val="Paragraph"/>
-      </w:pPr>
-      <w:r>
         <w:t xml:space="preserve">“Character” is the term used for a virtual profile owned and operated by a player. One player may have many characters, but </w:t>
       </w:r>
-      <w:commentRangeStart w:id="6"/>
+      <w:commentRangeStart w:id="5"/>
       <w:r>
         <w:t>each character can only be controlled by one player.</w:t>
       </w:r>
-      <w:commentRangeEnd w:id="6"/>
+      <w:commentRangeEnd w:id="5"/>
       <w:r>
         <w:rPr>
           <w:rStyle w:val="CommentReference"/>
         </w:rPr>
-        <w:commentReference w:id="6"/>
+        <w:commentReference w:id="5"/>
       </w:r>
     </w:p>
     <w:p>
       <w:pPr>
         <w:pStyle w:val="Heading3"/>
       </w:pPr>
-      <w:bookmarkStart w:id="7" w:name="_Toc406057523"/>
+      <w:bookmarkStart w:id="6" w:name="_Toc406057523"/>
       <w:r>
         <w:t>Contacts</w:t>
       </w:r>
+      <w:bookmarkEnd w:id="6"/>
+    </w:p>
+    <w:p>
+      <w:pPr>
+        <w:pStyle w:val="Paragraph"/>
+      </w:pPr>
+      <w:r>
+        <w:t>“Contact” is a general term used for anything that can be kept in a contact list. I.E. players, characters, and roleplays.</w:t>
+      </w:r>
+    </w:p>
+    <w:p>
+      <w:pPr>
+        <w:pStyle w:val="Heading2"/>
+      </w:pPr>
+      <w:bookmarkStart w:id="7" w:name="_Toc406057524"/>
+      <w:r>
+        <w:t>Chats</w:t>
+      </w:r>
       <w:bookmarkEnd w:id="7"/>
-    </w:p>
-    <w:p>
-      <w:pPr>
-        <w:pStyle w:val="Paragraph"/>
-      </w:pPr>
-      <w:r>
-        <w:t>“Contact” is a general term used for anything that can be kept in a contact list. I.E. players, characters, and roleplays.</w:t>
-      </w:r>
-    </w:p>
-    <w:p>
-      <w:pPr>
-        <w:pStyle w:val="Heading2"/>
-      </w:pPr>
-      <w:bookmarkStart w:id="8" w:name="_Toc406057524"/>
-      <w:r>
-        <w:t>Chats</w:t>
-      </w:r>
-      <w:bookmarkEnd w:id="8"/>
     </w:p>
     <w:p>
       <w:pPr>
@@ -3650,51 +3649,51 @@
       <w:pPr>
         <w:pStyle w:val="Heading2"/>
       </w:pPr>
-      <w:bookmarkStart w:id="9" w:name="_Toc406057525"/>
+      <w:bookmarkStart w:id="8" w:name="_Toc406057525"/>
       <w:r>
         <w:t>Technology</w:t>
       </w:r>
+      <w:bookmarkEnd w:id="8"/>
+    </w:p>
+    <w:p>
+      <w:pPr>
+        <w:pStyle w:val="Heading3"/>
+      </w:pPr>
+      <w:bookmarkStart w:id="9" w:name="_Toc406057526"/>
+      <w:r>
+        <w:t>Timestamp</w:t>
+      </w:r>
       <w:bookmarkEnd w:id="9"/>
     </w:p>
     <w:p>
       <w:pPr>
+        <w:pStyle w:val="Paragraph"/>
+      </w:pPr>
+      <w:r>
+        <w:t xml:space="preserve">A BHIM timestamp is defined as a </w:t>
+      </w:r>
+      <w:r>
+        <w:t>64-bit integer denoting the date and time at which the message was sent as the number of milliseconds since January 1st, 1970</w:t>
+      </w:r>
+      <w:r>
+        <w:t xml:space="preserve"> at 00:00:00.0000 (12:00:00.0000 AM)</w:t>
+      </w:r>
+      <w:r>
+        <w:t xml:space="preserve"> in UTC </w:t>
+      </w:r>
+      <w:r>
+        <w:t>± 0.</w:t>
+      </w:r>
+    </w:p>
+    <w:p>
+      <w:pPr>
         <w:pStyle w:val="Heading3"/>
       </w:pPr>
-      <w:bookmarkStart w:id="10" w:name="_Toc406057526"/>
-      <w:r>
-        <w:t>Timestamp</w:t>
+      <w:bookmarkStart w:id="10" w:name="_Toc406057527"/>
+      <w:r>
+        <w:t>IP Address</w:t>
       </w:r>
       <w:bookmarkEnd w:id="10"/>
-    </w:p>
-    <w:p>
-      <w:pPr>
-        <w:pStyle w:val="Paragraph"/>
-      </w:pPr>
-      <w:r>
-        <w:t xml:space="preserve">A BHIM timestamp is defined as a </w:t>
-      </w:r>
-      <w:r>
-        <w:t>64-bit integer denoting the date and time at which the message was sent as the number of milliseconds since January 1st, 1970</w:t>
-      </w:r>
-      <w:r>
-        <w:t xml:space="preserve"> at 00:00:00.0000 (12:00:00.0000 AM)</w:t>
-      </w:r>
-      <w:r>
-        <w:t xml:space="preserve"> in UTC </w:t>
-      </w:r>
-      <w:r>
-        <w:t>± 0.</w:t>
-      </w:r>
-    </w:p>
-    <w:p>
-      <w:pPr>
-        <w:pStyle w:val="Heading3"/>
-      </w:pPr>
-      <w:bookmarkStart w:id="11" w:name="_Toc406057527"/>
-      <w:r>
-        <w:t>IP Address</w:t>
-      </w:r>
-      <w:bookmarkEnd w:id="11"/>
     </w:p>
     <w:p>
       <w:pPr>
@@ -3713,34 +3712,34 @@
       <w:pPr>
         <w:pStyle w:val="Heading2"/>
       </w:pPr>
-      <w:bookmarkStart w:id="12" w:name="_Toc406057528"/>
+      <w:bookmarkStart w:id="11" w:name="_Toc406057528"/>
       <w:r>
         <w:t>Messages</w:t>
       </w:r>
+      <w:bookmarkEnd w:id="11"/>
+    </w:p>
+    <w:p>
+      <w:pPr>
+        <w:pStyle w:val="Paragraph"/>
+      </w:pPr>
+      <w:r>
+        <w:t>A message is a string of text the user wishes to s</w:t>
+      </w:r>
+      <w:r>
+        <w:t>end to one or more other users and all the meta data that describes this interaction.</w:t>
+      </w:r>
+    </w:p>
+    <w:p>
+      <w:pPr>
+        <w:pStyle w:val="Heading3"/>
+      </w:pPr>
+      <w:bookmarkStart w:id="12" w:name="_Communication_Port"/>
+      <w:bookmarkStart w:id="13" w:name="_Toc406057529"/>
       <w:bookmarkEnd w:id="12"/>
-    </w:p>
-    <w:p>
-      <w:pPr>
-        <w:pStyle w:val="Paragraph"/>
-      </w:pPr>
-      <w:r>
-        <w:t>A message is a string of text the user wishes to s</w:t>
-      </w:r>
-      <w:r>
-        <w:t>end to one or more other users and all the meta data that describes this interaction.</w:t>
-      </w:r>
-    </w:p>
-    <w:p>
-      <w:pPr>
-        <w:pStyle w:val="Heading3"/>
-      </w:pPr>
-      <w:bookmarkStart w:id="13" w:name="_Communication_Port"/>
-      <w:bookmarkStart w:id="14" w:name="_Toc406057529"/>
+      <w:r>
+        <w:t>Communication Port</w:t>
+      </w:r>
       <w:bookmarkEnd w:id="13"/>
-      <w:r>
-        <w:t>Communication Port</w:t>
-      </w:r>
-      <w:bookmarkEnd w:id="14"/>
     </w:p>
     <w:p>
       <w:pPr>
@@ -3809,11 +3808,11 @@
       <w:pPr>
         <w:pStyle w:val="Heading3"/>
       </w:pPr>
-      <w:bookmarkStart w:id="15" w:name="_Toc406057530"/>
+      <w:bookmarkStart w:id="14" w:name="_Toc406057530"/>
       <w:r>
         <w:t>Message Structure</w:t>
       </w:r>
-      <w:bookmarkEnd w:id="15"/>
+      <w:bookmarkEnd w:id="14"/>
     </w:p>
     <w:p>
       <w:pPr>
@@ -3844,8 +3843,8 @@
       </w:tblPr>
       <w:tblGrid>
         <w:gridCol w:w="1890"/>
-        <w:gridCol w:w="2340"/>
-        <w:gridCol w:w="5215"/>
+        <w:gridCol w:w="2339"/>
+        <w:gridCol w:w="5211"/>
       </w:tblGrid>
       <w:tr>
         <w:trPr>
@@ -4357,8 +4356,8 @@
           <w:rFonts w:ascii="Lucida Console" w:hAnsi="Lucida Console"/>
         </w:rPr>
       </w:pPr>
-      <w:bookmarkStart w:id="16" w:name="_Message_Types"/>
-      <w:bookmarkEnd w:id="16"/>
+      <w:bookmarkStart w:id="15" w:name="_Message_Types"/>
+      <w:bookmarkEnd w:id="15"/>
     </w:p>
     <w:p>
       <w:pPr>
@@ -4395,23 +4394,23 @@
         <w:tblLook w:val="0600" w:firstRow="0" w:lastRow="0" w:firstColumn="0" w:lastColumn="0" w:noHBand="1" w:noVBand="1"/>
       </w:tblPr>
       <w:tblGrid>
-        <w:gridCol w:w="979"/>
-        <w:gridCol w:w="921"/>
+        <w:gridCol w:w="978"/>
+        <w:gridCol w:w="920"/>
+        <w:gridCol w:w="344"/>
         <w:gridCol w:w="345"/>
         <w:gridCol w:w="345"/>
+        <w:gridCol w:w="346"/>
         <w:gridCol w:w="345"/>
-        <w:gridCol w:w="345"/>
+        <w:gridCol w:w="346"/>
         <w:gridCol w:w="345"/>
         <w:gridCol w:w="346"/>
         <w:gridCol w:w="346"/>
         <w:gridCol w:w="346"/>
+        <w:gridCol w:w="347"/>
         <w:gridCol w:w="346"/>
+        <w:gridCol w:w="347"/>
         <w:gridCol w:w="346"/>
-        <w:gridCol w:w="346"/>
-        <w:gridCol w:w="346"/>
-        <w:gridCol w:w="346"/>
-        <w:gridCol w:w="346"/>
-        <w:gridCol w:w="346"/>
+        <w:gridCol w:w="347"/>
         <w:gridCol w:w="360"/>
         <w:gridCol w:w="346"/>
         <w:gridCol w:w="346"/>
@@ -4437,7 +4436,7 @@
         </w:trPr>
         <w:tc>
           <w:tcPr>
-            <w:tcW w:w="979" w:type="dxa"/>
+            <w:tcW w:w="977" w:type="dxa"/>
             <w:tcBorders>
               <w:top w:val="single" w:sz="4" w:space="0" w:color="7F7F7F" w:themeColor="text1" w:themeTint="80"/>
               <w:left w:val="single" w:sz="4" w:space="0" w:color="7F7F7F" w:themeColor="text1" w:themeTint="80"/>
@@ -4477,7 +4476,7 @@
         </w:tc>
         <w:tc>
           <w:tcPr>
-            <w:tcW w:w="921" w:type="dxa"/>
+            <w:tcW w:w="919" w:type="dxa"/>
             <w:tcBorders>
               <w:top w:val="single" w:sz="4" w:space="0" w:color="7F7F7F" w:themeColor="text1" w:themeTint="80"/>
               <w:left w:val="single" w:sz="4" w:space="0" w:color="7F7F7F" w:themeColor="text1" w:themeTint="80"/>
@@ -4517,7 +4516,7 @@
         </w:tc>
         <w:tc>
           <w:tcPr>
-            <w:tcW w:w="2763" w:type="dxa"/>
+            <w:tcW w:w="2764" w:type="dxa"/>
             <w:gridSpan w:val="8"/>
             <w:tcBorders>
               <w:top w:val="single" w:sz="4" w:space="0" w:color="7F7F7F" w:themeColor="text1" w:themeTint="80"/>
@@ -4558,7 +4557,7 @@
         </w:tc>
         <w:tc>
           <w:tcPr>
-            <w:tcW w:w="2782" w:type="dxa"/>
+            <w:tcW w:w="2785" w:type="dxa"/>
             <w:gridSpan w:val="8"/>
             <w:tcBorders>
               <w:top w:val="single" w:sz="4" w:space="0" w:color="7F7F7F" w:themeColor="text1" w:themeTint="80"/>
@@ -4710,7 +4709,7 @@
         </w:trPr>
         <w:tc>
           <w:tcPr>
-            <w:tcW w:w="979" w:type="dxa"/>
+            <w:tcW w:w="977" w:type="dxa"/>
             <w:tcBorders>
               <w:top w:val="single" w:sz="4" w:space="0" w:color="7F7F7F" w:themeColor="text1" w:themeTint="80"/>
               <w:left w:val="single" w:sz="4" w:space="0" w:color="7F7F7F" w:themeColor="text1" w:themeTint="80"/>
@@ -4750,7 +4749,7 @@
         </w:tc>
         <w:tc>
           <w:tcPr>
-            <w:tcW w:w="921" w:type="dxa"/>
+            <w:tcW w:w="919" w:type="dxa"/>
             <w:tcBorders>
               <w:top w:val="single" w:sz="4" w:space="0" w:color="7F7F7F" w:themeColor="text1" w:themeTint="80"/>
               <w:left w:val="single" w:sz="4" w:space="0" w:color="7F7F7F" w:themeColor="text1" w:themeTint="80"/>
@@ -4830,7 +4829,7 @@
         </w:tc>
         <w:tc>
           <w:tcPr>
-            <w:tcW w:w="345" w:type="dxa"/>
+            <w:tcW w:w="346" w:type="dxa"/>
             <w:tcBorders>
               <w:top w:val="single" w:sz="4" w:space="0" w:color="7F7F7F" w:themeColor="text1" w:themeTint="80"/>
               <w:left w:val="single" w:sz="4" w:space="0" w:color="7F7F7F" w:themeColor="text1" w:themeTint="80"/>
@@ -4910,7 +4909,7 @@
         </w:tc>
         <w:tc>
           <w:tcPr>
-            <w:tcW w:w="345" w:type="dxa"/>
+            <w:tcW w:w="346" w:type="dxa"/>
             <w:tcBorders>
               <w:top w:val="single" w:sz="4" w:space="0" w:color="7F7F7F" w:themeColor="text1" w:themeTint="80"/>
               <w:left w:val="single" w:sz="4" w:space="0" w:color="7F7F7F" w:themeColor="text1" w:themeTint="80"/>
@@ -5030,7 +5029,7 @@
         </w:tc>
         <w:tc>
           <w:tcPr>
-            <w:tcW w:w="346" w:type="dxa"/>
+            <w:tcW w:w="345" w:type="dxa"/>
             <w:tcBorders>
               <w:top w:val="single" w:sz="4" w:space="0" w:color="7F7F7F" w:themeColor="text1" w:themeTint="80"/>
               <w:left w:val="single" w:sz="4" w:space="0" w:color="7F7F7F" w:themeColor="text1" w:themeTint="80"/>
@@ -5190,7 +5189,7 @@
         </w:tc>
         <w:tc>
           <w:tcPr>
-            <w:tcW w:w="346" w:type="dxa"/>
+            <w:tcW w:w="347" w:type="dxa"/>
             <w:tcBorders>
               <w:top w:val="single" w:sz="4" w:space="0" w:color="7F7F7F" w:themeColor="text1" w:themeTint="80"/>
               <w:left w:val="single" w:sz="4" w:space="0" w:color="7F7F7F" w:themeColor="text1" w:themeTint="80"/>
@@ -5270,7 +5269,7 @@
         </w:tc>
         <w:tc>
           <w:tcPr>
-            <w:tcW w:w="346" w:type="dxa"/>
+            <w:tcW w:w="347" w:type="dxa"/>
             <w:tcBorders>
               <w:top w:val="single" w:sz="4" w:space="0" w:color="7F7F7F" w:themeColor="text1" w:themeTint="80"/>
               <w:left w:val="single" w:sz="4" w:space="0" w:color="7F7F7F" w:themeColor="text1" w:themeTint="80"/>
@@ -5350,7 +5349,7 @@
         </w:tc>
         <w:tc>
           <w:tcPr>
-            <w:tcW w:w="346" w:type="dxa"/>
+            <w:tcW w:w="347" w:type="dxa"/>
             <w:tcBorders>
               <w:top w:val="single" w:sz="4" w:space="0" w:color="7F7F7F" w:themeColor="text1" w:themeTint="80"/>
               <w:left w:val="single" w:sz="4" w:space="0" w:color="7F7F7F" w:themeColor="text1" w:themeTint="80"/>
@@ -6073,6 +6072,7 @@
             <w:tcW w:w="334" w:type="dxa"/>
             <w:tcBorders>
               <w:left w:val="single" w:sz="4" w:space="0" w:color="7F7F7F" w:themeColor="text1" w:themeTint="80"/>
+              <w:bottom w:val="dashed" w:sz="4" w:space="0" w:color="auto"/>
             </w:tcBorders>
             <w:shd w:val="clear" w:color="auto" w:fill="auto"/>
           </w:tcPr>
@@ -6823,15 +6823,18 @@
         <w:tc>
           <w:tcPr>
             <w:tcW w:w="334" w:type="dxa"/>
+            <w:vMerge w:val="restart"/>
             <w:tcBorders>
+              <w:top w:val="dashed" w:sz="4" w:space="0" w:color="auto"/>
               <w:left w:val="single" w:sz="4" w:space="0" w:color="auto"/>
-              <w:bottom w:val="dashed" w:sz="4" w:space="0" w:color="auto"/>
             </w:tcBorders>
             <w:shd w:val="clear" w:color="auto" w:fill="auto"/>
+            <w:textDirection w:val="btLr"/>
           </w:tcPr>
           <w:p>
             <w:pPr>
               <w:spacing w:after="0" w:line="240" w:lineRule="auto"/>
+              <w:ind w:left="113" w:right="113"/>
               <w:jc w:val="center"/>
               <w:rPr>
                 <w:rFonts w:ascii="Lucida Console" w:eastAsia="Times New Roman" w:hAnsi="Lucida Console" w:cs="Courier New"/>
@@ -6840,13 +6843,22 @@
                 <w:lang w:eastAsia="en-US"/>
               </w:rPr>
             </w:pPr>
+            <w:r>
+              <w:rPr>
+                <w:rFonts w:ascii="Lucida Console" w:eastAsia="Times New Roman" w:hAnsi="Lucida Console" w:cs="Courier New"/>
+                <w:sz w:val="24"/>
+                <w:szCs w:val="24"/>
+                <w:lang w:eastAsia="en-US"/>
+              </w:rPr>
+              <w:t>Header</w:t>
+            </w:r>
           </w:p>
         </w:tc>
       </w:tr>
       <w:tr>
         <w:tc>
           <w:tcPr>
-            <w:tcW w:w="979" w:type="dxa"/>
+            <w:tcW w:w="977" w:type="dxa"/>
             <w:tcBorders>
               <w:top w:val="single" w:sz="4" w:space="0" w:color="7F7F7F" w:themeColor="text1" w:themeTint="80"/>
               <w:left w:val="single" w:sz="4" w:space="0" w:color="7F7F7F" w:themeColor="text1" w:themeTint="80"/>
@@ -6854,7 +6866,6 @@
               <w:right w:val="single" w:sz="4" w:space="0" w:color="7F7F7F" w:themeColor="text1" w:themeTint="80"/>
             </w:tcBorders>
             <w:vAlign w:val="center"/>
-            <w:hideMark/>
           </w:tcPr>
           <w:p>
             <w:pPr>
@@ -6870,6 +6881,7 @@
                 <w:lang w:eastAsia="en-US"/>
               </w:rPr>
             </w:pPr>
+            <w:commentRangeStart w:id="16"/>
             <w:r>
               <w:rPr>
                 <w:rFonts w:ascii="Lucida Console" w:eastAsia="Times New Roman" w:hAnsi="Lucida Console" w:cs="Courier New"/>
@@ -6886,7 +6898,7 @@
         </w:tc>
         <w:tc>
           <w:tcPr>
-            <w:tcW w:w="921" w:type="dxa"/>
+            <w:tcW w:w="919" w:type="dxa"/>
             <w:tcBorders>
               <w:top w:val="single" w:sz="4" w:space="0" w:color="7F7F7F" w:themeColor="text1" w:themeTint="80"/>
               <w:left w:val="single" w:sz="4" w:space="0" w:color="7F7F7F" w:themeColor="text1" w:themeTint="80"/>
@@ -6894,7 +6906,6 @@
               <w:right w:val="single" w:sz="4" w:space="0" w:color="auto"/>
             </w:tcBorders>
             <w:vAlign w:val="center"/>
-            <w:hideMark/>
           </w:tcPr>
           <w:p>
             <w:pPr>
@@ -6926,7 +6937,1237 @@
         </w:tc>
         <w:tc>
           <w:tcPr>
-            <w:tcW w:w="11081" w:type="dxa"/>
+            <w:tcW w:w="345" w:type="dxa"/>
+            <w:tcBorders>
+              <w:top w:val="single" w:sz="4" w:space="0" w:color="auto"/>
+              <w:left w:val="single" w:sz="4" w:space="0" w:color="auto"/>
+              <w:bottom w:val="single" w:sz="4" w:space="0" w:color="auto"/>
+              <w:right w:val="single" w:sz="4" w:space="0" w:color="auto"/>
+              <w:tl2br w:val="single" w:sz="4" w:space="0" w:color="auto"/>
+            </w:tcBorders>
+            <w:shd w:val="clear" w:color="auto" w:fill="D9D9D9" w:themeFill="background1" w:themeFillShade="D9"/>
+            <w:vAlign w:val="center"/>
+          </w:tcPr>
+          <w:p>
+            <w:pPr>
+              <w:spacing w:after="0" w:line="240" w:lineRule="auto"/>
+              <w:jc w:val="center"/>
+              <w:rPr>
+                <w:rFonts w:ascii="Lucida Console" w:eastAsia="Times New Roman" w:hAnsi="Lucida Console" w:cs="Courier New"/>
+                <w:sz w:val="24"/>
+                <w:szCs w:val="24"/>
+                <w:lang w:eastAsia="en-US"/>
+              </w:rPr>
+            </w:pPr>
+            <w:r>
+              <w:rPr>
+                <w:rFonts w:ascii="Lucida Console" w:eastAsia="Times New Roman" w:hAnsi="Lucida Console" w:cs="Courier New"/>
+                <w:sz w:val="24"/>
+                <w:szCs w:val="24"/>
+                <w:lang w:eastAsia="en-US"/>
+              </w:rPr>
+              <w:t>0</w:t>
+            </w:r>
+          </w:p>
+        </w:tc>
+        <w:tc>
+          <w:tcPr>
+            <w:tcW w:w="346" w:type="dxa"/>
+            <w:tcBorders>
+              <w:top w:val="single" w:sz="4" w:space="0" w:color="auto"/>
+              <w:left w:val="single" w:sz="4" w:space="0" w:color="auto"/>
+              <w:bottom w:val="single" w:sz="4" w:space="0" w:color="auto"/>
+              <w:right w:val="single" w:sz="4" w:space="0" w:color="auto"/>
+              <w:tl2br w:val="single" w:sz="4" w:space="0" w:color="auto"/>
+            </w:tcBorders>
+            <w:shd w:val="clear" w:color="auto" w:fill="D9D9D9" w:themeFill="background1" w:themeFillShade="D9"/>
+            <w:vAlign w:val="center"/>
+          </w:tcPr>
+          <w:p>
+            <w:pPr>
+              <w:spacing w:after="0" w:line="240" w:lineRule="auto"/>
+              <w:jc w:val="center"/>
+              <w:rPr>
+                <w:rFonts w:ascii="Lucida Console" w:eastAsia="Times New Roman" w:hAnsi="Lucida Console" w:cs="Courier New"/>
+                <w:sz w:val="24"/>
+                <w:szCs w:val="24"/>
+                <w:lang w:eastAsia="en-US"/>
+              </w:rPr>
+            </w:pPr>
+            <w:r>
+              <w:rPr>
+                <w:rFonts w:ascii="Lucida Console" w:eastAsia="Times New Roman" w:hAnsi="Lucida Console" w:cs="Courier New"/>
+                <w:sz w:val="24"/>
+                <w:szCs w:val="24"/>
+                <w:lang w:eastAsia="en-US"/>
+              </w:rPr>
+              <w:t>0</w:t>
+            </w:r>
+          </w:p>
+        </w:tc>
+        <w:tc>
+          <w:tcPr>
+            <w:tcW w:w="345" w:type="dxa"/>
+            <w:tcBorders>
+              <w:top w:val="single" w:sz="4" w:space="0" w:color="auto"/>
+              <w:left w:val="single" w:sz="4" w:space="0" w:color="auto"/>
+              <w:bottom w:val="single" w:sz="4" w:space="0" w:color="auto"/>
+              <w:right w:val="single" w:sz="4" w:space="0" w:color="auto"/>
+              <w:tl2br w:val="single" w:sz="4" w:space="0" w:color="auto"/>
+            </w:tcBorders>
+            <w:shd w:val="clear" w:color="auto" w:fill="D9D9D9" w:themeFill="background1" w:themeFillShade="D9"/>
+            <w:vAlign w:val="center"/>
+          </w:tcPr>
+          <w:p>
+            <w:pPr>
+              <w:spacing w:after="0" w:line="240" w:lineRule="auto"/>
+              <w:jc w:val="center"/>
+              <w:rPr>
+                <w:rFonts w:ascii="Lucida Console" w:eastAsia="Times New Roman" w:hAnsi="Lucida Console" w:cs="Courier New"/>
+                <w:sz w:val="24"/>
+                <w:szCs w:val="24"/>
+                <w:lang w:eastAsia="en-US"/>
+              </w:rPr>
+            </w:pPr>
+            <w:r>
+              <w:rPr>
+                <w:rFonts w:ascii="Lucida Console" w:eastAsia="Times New Roman" w:hAnsi="Lucida Console" w:cs="Courier New"/>
+                <w:sz w:val="24"/>
+                <w:szCs w:val="24"/>
+                <w:lang w:eastAsia="en-US"/>
+              </w:rPr>
+              <w:t>0</w:t>
+            </w:r>
+          </w:p>
+        </w:tc>
+        <w:tc>
+          <w:tcPr>
+            <w:tcW w:w="346" w:type="dxa"/>
+            <w:tcBorders>
+              <w:top w:val="single" w:sz="4" w:space="0" w:color="auto"/>
+              <w:left w:val="single" w:sz="4" w:space="0" w:color="auto"/>
+              <w:bottom w:val="single" w:sz="4" w:space="0" w:color="auto"/>
+              <w:right w:val="single" w:sz="4" w:space="0" w:color="auto"/>
+              <w:tl2br w:val="single" w:sz="4" w:space="0" w:color="auto"/>
+            </w:tcBorders>
+            <w:shd w:val="clear" w:color="auto" w:fill="D9D9D9" w:themeFill="background1" w:themeFillShade="D9"/>
+            <w:vAlign w:val="center"/>
+          </w:tcPr>
+          <w:p>
+            <w:pPr>
+              <w:spacing w:after="0" w:line="240" w:lineRule="auto"/>
+              <w:jc w:val="center"/>
+              <w:rPr>
+                <w:rFonts w:ascii="Lucida Console" w:eastAsia="Times New Roman" w:hAnsi="Lucida Console" w:cs="Courier New"/>
+                <w:sz w:val="24"/>
+                <w:szCs w:val="24"/>
+                <w:lang w:eastAsia="en-US"/>
+              </w:rPr>
+            </w:pPr>
+            <w:r>
+              <w:rPr>
+                <w:rFonts w:ascii="Lucida Console" w:eastAsia="Times New Roman" w:hAnsi="Lucida Console" w:cs="Courier New"/>
+                <w:sz w:val="24"/>
+                <w:szCs w:val="24"/>
+                <w:lang w:eastAsia="en-US"/>
+              </w:rPr>
+              <w:t>0</w:t>
+            </w:r>
+          </w:p>
+        </w:tc>
+        <w:tc>
+          <w:tcPr>
+            <w:tcW w:w="345" w:type="dxa"/>
+            <w:tcBorders>
+              <w:top w:val="single" w:sz="4" w:space="0" w:color="auto"/>
+              <w:left w:val="single" w:sz="4" w:space="0" w:color="auto"/>
+              <w:bottom w:val="single" w:sz="4" w:space="0" w:color="auto"/>
+              <w:right w:val="single" w:sz="4" w:space="0" w:color="auto"/>
+              <w:tl2br w:val="single" w:sz="4" w:space="0" w:color="auto"/>
+            </w:tcBorders>
+            <w:shd w:val="clear" w:color="auto" w:fill="D9D9D9" w:themeFill="background1" w:themeFillShade="D9"/>
+            <w:vAlign w:val="center"/>
+          </w:tcPr>
+          <w:p>
+            <w:pPr>
+              <w:spacing w:after="0" w:line="240" w:lineRule="auto"/>
+              <w:jc w:val="center"/>
+              <w:rPr>
+                <w:rFonts w:ascii="Lucida Console" w:eastAsia="Times New Roman" w:hAnsi="Lucida Console" w:cs="Courier New"/>
+                <w:sz w:val="24"/>
+                <w:szCs w:val="24"/>
+                <w:lang w:eastAsia="en-US"/>
+              </w:rPr>
+            </w:pPr>
+            <w:r>
+              <w:rPr>
+                <w:rFonts w:ascii="Lucida Console" w:eastAsia="Times New Roman" w:hAnsi="Lucida Console" w:cs="Courier New"/>
+                <w:sz w:val="24"/>
+                <w:szCs w:val="24"/>
+                <w:lang w:eastAsia="en-US"/>
+              </w:rPr>
+              <w:t>0</w:t>
+            </w:r>
+          </w:p>
+        </w:tc>
+        <w:tc>
+          <w:tcPr>
+            <w:tcW w:w="346" w:type="dxa"/>
+            <w:tcBorders>
+              <w:top w:val="single" w:sz="4" w:space="0" w:color="auto"/>
+              <w:left w:val="single" w:sz="4" w:space="0" w:color="auto"/>
+              <w:bottom w:val="single" w:sz="4" w:space="0" w:color="auto"/>
+              <w:right w:val="single" w:sz="4" w:space="0" w:color="auto"/>
+              <w:tl2br w:val="single" w:sz="4" w:space="0" w:color="auto"/>
+            </w:tcBorders>
+            <w:shd w:val="clear" w:color="auto" w:fill="D9D9D9" w:themeFill="background1" w:themeFillShade="D9"/>
+            <w:vAlign w:val="center"/>
+          </w:tcPr>
+          <w:p>
+            <w:pPr>
+              <w:spacing w:after="0" w:line="240" w:lineRule="auto"/>
+              <w:jc w:val="center"/>
+              <w:rPr>
+                <w:rFonts w:ascii="Lucida Console" w:eastAsia="Times New Roman" w:hAnsi="Lucida Console" w:cs="Courier New"/>
+                <w:sz w:val="24"/>
+                <w:szCs w:val="24"/>
+                <w:lang w:eastAsia="en-US"/>
+              </w:rPr>
+            </w:pPr>
+            <w:r>
+              <w:rPr>
+                <w:rFonts w:ascii="Lucida Console" w:eastAsia="Times New Roman" w:hAnsi="Lucida Console" w:cs="Courier New"/>
+                <w:sz w:val="24"/>
+                <w:szCs w:val="24"/>
+                <w:lang w:eastAsia="en-US"/>
+              </w:rPr>
+              <w:t>0</w:t>
+            </w:r>
+          </w:p>
+        </w:tc>
+        <w:tc>
+          <w:tcPr>
+            <w:tcW w:w="345" w:type="dxa"/>
+            <w:tcBorders>
+              <w:top w:val="single" w:sz="4" w:space="0" w:color="auto"/>
+              <w:left w:val="single" w:sz="4" w:space="0" w:color="auto"/>
+              <w:bottom w:val="single" w:sz="4" w:space="0" w:color="auto"/>
+              <w:right w:val="single" w:sz="4" w:space="0" w:color="auto"/>
+              <w:tl2br w:val="single" w:sz="4" w:space="0" w:color="auto"/>
+            </w:tcBorders>
+            <w:shd w:val="clear" w:color="auto" w:fill="D9D9D9" w:themeFill="background1" w:themeFillShade="D9"/>
+            <w:vAlign w:val="center"/>
+          </w:tcPr>
+          <w:p>
+            <w:pPr>
+              <w:spacing w:after="0" w:line="240" w:lineRule="auto"/>
+              <w:jc w:val="center"/>
+              <w:rPr>
+                <w:rFonts w:ascii="Lucida Console" w:eastAsia="Times New Roman" w:hAnsi="Lucida Console" w:cs="Courier New"/>
+                <w:sz w:val="24"/>
+                <w:szCs w:val="24"/>
+                <w:lang w:eastAsia="en-US"/>
+              </w:rPr>
+            </w:pPr>
+            <w:r>
+              <w:rPr>
+                <w:rFonts w:ascii="Lucida Console" w:eastAsia="Times New Roman" w:hAnsi="Lucida Console" w:cs="Courier New"/>
+                <w:sz w:val="24"/>
+                <w:szCs w:val="24"/>
+                <w:lang w:eastAsia="en-US"/>
+              </w:rPr>
+              <w:t>0</w:t>
+            </w:r>
+          </w:p>
+        </w:tc>
+        <w:tc>
+          <w:tcPr>
+            <w:tcW w:w="346" w:type="dxa"/>
+            <w:tcBorders>
+              <w:top w:val="single" w:sz="4" w:space="0" w:color="auto"/>
+              <w:left w:val="single" w:sz="4" w:space="0" w:color="auto"/>
+              <w:bottom w:val="single" w:sz="4" w:space="0" w:color="auto"/>
+              <w:right w:val="single" w:sz="4" w:space="0" w:color="auto"/>
+              <w:tl2br w:val="single" w:sz="4" w:space="0" w:color="auto"/>
+            </w:tcBorders>
+            <w:shd w:val="clear" w:color="auto" w:fill="D9D9D9" w:themeFill="background1" w:themeFillShade="D9"/>
+            <w:vAlign w:val="center"/>
+          </w:tcPr>
+          <w:p>
+            <w:pPr>
+              <w:spacing w:after="0" w:line="240" w:lineRule="auto"/>
+              <w:jc w:val="center"/>
+              <w:rPr>
+                <w:rFonts w:ascii="Lucida Console" w:eastAsia="Times New Roman" w:hAnsi="Lucida Console" w:cs="Courier New"/>
+                <w:sz w:val="24"/>
+                <w:szCs w:val="24"/>
+                <w:lang w:eastAsia="en-US"/>
+              </w:rPr>
+            </w:pPr>
+            <w:r>
+              <w:rPr>
+                <w:rFonts w:ascii="Lucida Console" w:eastAsia="Times New Roman" w:hAnsi="Lucida Console" w:cs="Courier New"/>
+                <w:sz w:val="24"/>
+                <w:szCs w:val="24"/>
+                <w:lang w:eastAsia="en-US"/>
+              </w:rPr>
+              <w:t>0</w:t>
+            </w:r>
+          </w:p>
+        </w:tc>
+        <w:tc>
+          <w:tcPr>
+            <w:tcW w:w="346" w:type="dxa"/>
+            <w:tcBorders>
+              <w:top w:val="single" w:sz="4" w:space="0" w:color="auto"/>
+              <w:left w:val="single" w:sz="4" w:space="0" w:color="auto"/>
+              <w:bottom w:val="single" w:sz="4" w:space="0" w:color="auto"/>
+              <w:right w:val="single" w:sz="4" w:space="0" w:color="auto"/>
+              <w:tl2br w:val="single" w:sz="4" w:space="0" w:color="auto"/>
+            </w:tcBorders>
+            <w:shd w:val="clear" w:color="auto" w:fill="D9D9D9" w:themeFill="background1" w:themeFillShade="D9"/>
+            <w:vAlign w:val="center"/>
+          </w:tcPr>
+          <w:p>
+            <w:pPr>
+              <w:spacing w:after="0" w:line="240" w:lineRule="auto"/>
+              <w:jc w:val="center"/>
+              <w:rPr>
+                <w:rFonts w:ascii="Lucida Console" w:eastAsia="Times New Roman" w:hAnsi="Lucida Console" w:cs="Courier New"/>
+                <w:sz w:val="24"/>
+                <w:szCs w:val="24"/>
+                <w:lang w:eastAsia="en-US"/>
+              </w:rPr>
+            </w:pPr>
+            <w:r>
+              <w:rPr>
+                <w:rFonts w:ascii="Lucida Console" w:eastAsia="Times New Roman" w:hAnsi="Lucida Console" w:cs="Courier New"/>
+                <w:sz w:val="24"/>
+                <w:szCs w:val="24"/>
+                <w:lang w:eastAsia="en-US"/>
+              </w:rPr>
+              <w:t>0</w:t>
+            </w:r>
+          </w:p>
+        </w:tc>
+        <w:tc>
+          <w:tcPr>
+            <w:tcW w:w="346" w:type="dxa"/>
+            <w:tcBorders>
+              <w:top w:val="single" w:sz="4" w:space="0" w:color="auto"/>
+              <w:left w:val="single" w:sz="4" w:space="0" w:color="auto"/>
+              <w:bottom w:val="single" w:sz="4" w:space="0" w:color="auto"/>
+              <w:right w:val="single" w:sz="4" w:space="0" w:color="auto"/>
+              <w:tl2br w:val="single" w:sz="4" w:space="0" w:color="auto"/>
+            </w:tcBorders>
+            <w:shd w:val="clear" w:color="auto" w:fill="D9D9D9" w:themeFill="background1" w:themeFillShade="D9"/>
+            <w:vAlign w:val="center"/>
+          </w:tcPr>
+          <w:p>
+            <w:pPr>
+              <w:spacing w:after="0" w:line="240" w:lineRule="auto"/>
+              <w:jc w:val="center"/>
+              <w:rPr>
+                <w:rFonts w:ascii="Lucida Console" w:eastAsia="Times New Roman" w:hAnsi="Lucida Console" w:cs="Courier New"/>
+                <w:sz w:val="24"/>
+                <w:szCs w:val="24"/>
+                <w:lang w:eastAsia="en-US"/>
+              </w:rPr>
+            </w:pPr>
+            <w:r>
+              <w:rPr>
+                <w:rFonts w:ascii="Lucida Console" w:eastAsia="Times New Roman" w:hAnsi="Lucida Console" w:cs="Courier New"/>
+                <w:sz w:val="24"/>
+                <w:szCs w:val="24"/>
+                <w:lang w:eastAsia="en-US"/>
+              </w:rPr>
+              <w:t>0</w:t>
+            </w:r>
+          </w:p>
+        </w:tc>
+        <w:tc>
+          <w:tcPr>
+            <w:tcW w:w="347" w:type="dxa"/>
+            <w:tcBorders>
+              <w:top w:val="single" w:sz="4" w:space="0" w:color="auto"/>
+              <w:left w:val="single" w:sz="4" w:space="0" w:color="auto"/>
+              <w:bottom w:val="single" w:sz="4" w:space="0" w:color="auto"/>
+              <w:right w:val="single" w:sz="4" w:space="0" w:color="auto"/>
+              <w:tl2br w:val="single" w:sz="4" w:space="0" w:color="auto"/>
+            </w:tcBorders>
+            <w:shd w:val="clear" w:color="auto" w:fill="D9D9D9" w:themeFill="background1" w:themeFillShade="D9"/>
+            <w:vAlign w:val="center"/>
+          </w:tcPr>
+          <w:p>
+            <w:pPr>
+              <w:spacing w:after="0" w:line="240" w:lineRule="auto"/>
+              <w:jc w:val="center"/>
+              <w:rPr>
+                <w:rFonts w:ascii="Lucida Console" w:eastAsia="Times New Roman" w:hAnsi="Lucida Console" w:cs="Courier New"/>
+                <w:sz w:val="24"/>
+                <w:szCs w:val="24"/>
+                <w:lang w:eastAsia="en-US"/>
+              </w:rPr>
+            </w:pPr>
+            <w:r>
+              <w:rPr>
+                <w:rFonts w:ascii="Lucida Console" w:eastAsia="Times New Roman" w:hAnsi="Lucida Console" w:cs="Courier New"/>
+                <w:sz w:val="24"/>
+                <w:szCs w:val="24"/>
+                <w:lang w:eastAsia="en-US"/>
+              </w:rPr>
+              <w:t>0</w:t>
+            </w:r>
+          </w:p>
+        </w:tc>
+        <w:tc>
+          <w:tcPr>
+            <w:tcW w:w="346" w:type="dxa"/>
+            <w:tcBorders>
+              <w:top w:val="single" w:sz="4" w:space="0" w:color="auto"/>
+              <w:left w:val="single" w:sz="4" w:space="0" w:color="auto"/>
+              <w:bottom w:val="single" w:sz="4" w:space="0" w:color="auto"/>
+              <w:right w:val="single" w:sz="4" w:space="0" w:color="auto"/>
+              <w:tl2br w:val="single" w:sz="4" w:space="0" w:color="auto"/>
+            </w:tcBorders>
+            <w:shd w:val="clear" w:color="auto" w:fill="D9D9D9" w:themeFill="background1" w:themeFillShade="D9"/>
+            <w:vAlign w:val="center"/>
+          </w:tcPr>
+          <w:p>
+            <w:pPr>
+              <w:spacing w:after="0" w:line="240" w:lineRule="auto"/>
+              <w:jc w:val="center"/>
+              <w:rPr>
+                <w:rFonts w:ascii="Lucida Console" w:eastAsia="Times New Roman" w:hAnsi="Lucida Console" w:cs="Courier New"/>
+                <w:sz w:val="24"/>
+                <w:szCs w:val="24"/>
+                <w:lang w:eastAsia="en-US"/>
+              </w:rPr>
+            </w:pPr>
+            <w:r>
+              <w:rPr>
+                <w:rFonts w:ascii="Lucida Console" w:eastAsia="Times New Roman" w:hAnsi="Lucida Console" w:cs="Courier New"/>
+                <w:sz w:val="24"/>
+                <w:szCs w:val="24"/>
+                <w:lang w:eastAsia="en-US"/>
+              </w:rPr>
+              <w:t>0</w:t>
+            </w:r>
+          </w:p>
+        </w:tc>
+        <w:tc>
+          <w:tcPr>
+            <w:tcW w:w="347" w:type="dxa"/>
+            <w:tcBorders>
+              <w:top w:val="single" w:sz="4" w:space="0" w:color="auto"/>
+              <w:left w:val="single" w:sz="4" w:space="0" w:color="auto"/>
+              <w:bottom w:val="single" w:sz="4" w:space="0" w:color="auto"/>
+              <w:right w:val="single" w:sz="4" w:space="0" w:color="auto"/>
+              <w:tl2br w:val="single" w:sz="4" w:space="0" w:color="auto"/>
+            </w:tcBorders>
+            <w:shd w:val="clear" w:color="auto" w:fill="D9D9D9" w:themeFill="background1" w:themeFillShade="D9"/>
+            <w:vAlign w:val="center"/>
+          </w:tcPr>
+          <w:p>
+            <w:pPr>
+              <w:spacing w:after="0" w:line="240" w:lineRule="auto"/>
+              <w:jc w:val="center"/>
+              <w:rPr>
+                <w:rFonts w:ascii="Lucida Console" w:eastAsia="Times New Roman" w:hAnsi="Lucida Console" w:cs="Courier New"/>
+                <w:sz w:val="24"/>
+                <w:szCs w:val="24"/>
+                <w:lang w:eastAsia="en-US"/>
+              </w:rPr>
+            </w:pPr>
+            <w:r>
+              <w:rPr>
+                <w:rFonts w:ascii="Lucida Console" w:eastAsia="Times New Roman" w:hAnsi="Lucida Console" w:cs="Courier New"/>
+                <w:sz w:val="24"/>
+                <w:szCs w:val="24"/>
+                <w:lang w:eastAsia="en-US"/>
+              </w:rPr>
+              <w:t>0</w:t>
+            </w:r>
+          </w:p>
+        </w:tc>
+        <w:tc>
+          <w:tcPr>
+            <w:tcW w:w="346" w:type="dxa"/>
+            <w:tcBorders>
+              <w:top w:val="single" w:sz="4" w:space="0" w:color="auto"/>
+              <w:left w:val="single" w:sz="4" w:space="0" w:color="auto"/>
+              <w:bottom w:val="single" w:sz="4" w:space="0" w:color="auto"/>
+              <w:right w:val="single" w:sz="4" w:space="0" w:color="auto"/>
+              <w:tl2br w:val="single" w:sz="4" w:space="0" w:color="auto"/>
+            </w:tcBorders>
+            <w:shd w:val="clear" w:color="auto" w:fill="D9D9D9" w:themeFill="background1" w:themeFillShade="D9"/>
+            <w:vAlign w:val="center"/>
+          </w:tcPr>
+          <w:p>
+            <w:pPr>
+              <w:spacing w:after="0" w:line="240" w:lineRule="auto"/>
+              <w:jc w:val="center"/>
+              <w:rPr>
+                <w:rFonts w:ascii="Lucida Console" w:eastAsia="Times New Roman" w:hAnsi="Lucida Console" w:cs="Courier New"/>
+                <w:sz w:val="24"/>
+                <w:szCs w:val="24"/>
+                <w:lang w:eastAsia="en-US"/>
+              </w:rPr>
+            </w:pPr>
+            <w:r>
+              <w:rPr>
+                <w:rFonts w:ascii="Lucida Console" w:eastAsia="Times New Roman" w:hAnsi="Lucida Console" w:cs="Courier New"/>
+                <w:sz w:val="24"/>
+                <w:szCs w:val="24"/>
+                <w:lang w:eastAsia="en-US"/>
+              </w:rPr>
+              <w:t>0</w:t>
+            </w:r>
+          </w:p>
+        </w:tc>
+        <w:tc>
+          <w:tcPr>
+            <w:tcW w:w="347" w:type="dxa"/>
+            <w:tcBorders>
+              <w:top w:val="single" w:sz="4" w:space="0" w:color="auto"/>
+              <w:left w:val="single" w:sz="4" w:space="0" w:color="auto"/>
+              <w:bottom w:val="single" w:sz="4" w:space="0" w:color="auto"/>
+              <w:right w:val="single" w:sz="4" w:space="0" w:color="auto"/>
+              <w:tl2br w:val="single" w:sz="4" w:space="0" w:color="auto"/>
+            </w:tcBorders>
+            <w:shd w:val="clear" w:color="auto" w:fill="D9D9D9" w:themeFill="background1" w:themeFillShade="D9"/>
+            <w:vAlign w:val="center"/>
+          </w:tcPr>
+          <w:p>
+            <w:pPr>
+              <w:spacing w:after="0" w:line="240" w:lineRule="auto"/>
+              <w:jc w:val="center"/>
+              <w:rPr>
+                <w:rFonts w:ascii="Lucida Console" w:eastAsia="Times New Roman" w:hAnsi="Lucida Console" w:cs="Courier New"/>
+                <w:sz w:val="24"/>
+                <w:szCs w:val="24"/>
+                <w:lang w:eastAsia="en-US"/>
+              </w:rPr>
+            </w:pPr>
+            <w:r>
+              <w:rPr>
+                <w:rFonts w:ascii="Lucida Console" w:eastAsia="Times New Roman" w:hAnsi="Lucida Console" w:cs="Courier New"/>
+                <w:sz w:val="24"/>
+                <w:szCs w:val="24"/>
+                <w:lang w:eastAsia="en-US"/>
+              </w:rPr>
+              <w:t>0</w:t>
+            </w:r>
+          </w:p>
+        </w:tc>
+        <w:tc>
+          <w:tcPr>
+            <w:tcW w:w="360" w:type="dxa"/>
+            <w:tcBorders>
+              <w:top w:val="single" w:sz="4" w:space="0" w:color="auto"/>
+              <w:left w:val="single" w:sz="4" w:space="0" w:color="auto"/>
+              <w:bottom w:val="single" w:sz="4" w:space="0" w:color="auto"/>
+              <w:right w:val="single" w:sz="4" w:space="0" w:color="auto"/>
+              <w:tl2br w:val="single" w:sz="4" w:space="0" w:color="auto"/>
+            </w:tcBorders>
+            <w:shd w:val="clear" w:color="auto" w:fill="D9D9D9" w:themeFill="background1" w:themeFillShade="D9"/>
+            <w:vAlign w:val="center"/>
+          </w:tcPr>
+          <w:p>
+            <w:pPr>
+              <w:spacing w:after="0" w:line="240" w:lineRule="auto"/>
+              <w:jc w:val="center"/>
+              <w:rPr>
+                <w:rFonts w:ascii="Lucida Console" w:eastAsia="Times New Roman" w:hAnsi="Lucida Console" w:cs="Courier New"/>
+                <w:sz w:val="24"/>
+                <w:szCs w:val="24"/>
+                <w:lang w:eastAsia="en-US"/>
+              </w:rPr>
+            </w:pPr>
+            <w:r>
+              <w:rPr>
+                <w:rFonts w:ascii="Lucida Console" w:eastAsia="Times New Roman" w:hAnsi="Lucida Console" w:cs="Courier New"/>
+                <w:sz w:val="24"/>
+                <w:szCs w:val="24"/>
+                <w:lang w:eastAsia="en-US"/>
+              </w:rPr>
+              <w:t>0</w:t>
+            </w:r>
+          </w:p>
+        </w:tc>
+        <w:tc>
+          <w:tcPr>
+            <w:tcW w:w="346" w:type="dxa"/>
+            <w:tcBorders>
+              <w:top w:val="single" w:sz="4" w:space="0" w:color="auto"/>
+              <w:left w:val="single" w:sz="4" w:space="0" w:color="auto"/>
+              <w:bottom w:val="single" w:sz="4" w:space="0" w:color="auto"/>
+              <w:right w:val="single" w:sz="4" w:space="0" w:color="auto"/>
+              <w:tl2br w:val="single" w:sz="4" w:space="0" w:color="auto"/>
+            </w:tcBorders>
+            <w:shd w:val="clear" w:color="auto" w:fill="D9D9D9" w:themeFill="background1" w:themeFillShade="D9"/>
+            <w:vAlign w:val="center"/>
+          </w:tcPr>
+          <w:p>
+            <w:pPr>
+              <w:spacing w:after="0" w:line="240" w:lineRule="auto"/>
+              <w:jc w:val="center"/>
+              <w:rPr>
+                <w:rFonts w:ascii="Lucida Console" w:eastAsia="Times New Roman" w:hAnsi="Lucida Console" w:cs="Courier New"/>
+                <w:sz w:val="24"/>
+                <w:szCs w:val="24"/>
+                <w:lang w:eastAsia="en-US"/>
+              </w:rPr>
+            </w:pPr>
+            <w:r>
+              <w:rPr>
+                <w:rFonts w:ascii="Lucida Console" w:eastAsia="Times New Roman" w:hAnsi="Lucida Console" w:cs="Courier New"/>
+                <w:sz w:val="24"/>
+                <w:szCs w:val="24"/>
+                <w:lang w:eastAsia="en-US"/>
+              </w:rPr>
+              <w:t>0</w:t>
+            </w:r>
+          </w:p>
+        </w:tc>
+        <w:tc>
+          <w:tcPr>
+            <w:tcW w:w="346" w:type="dxa"/>
+            <w:tcBorders>
+              <w:top w:val="single" w:sz="4" w:space="0" w:color="auto"/>
+              <w:left w:val="single" w:sz="4" w:space="0" w:color="auto"/>
+              <w:bottom w:val="single" w:sz="4" w:space="0" w:color="auto"/>
+              <w:right w:val="single" w:sz="4" w:space="0" w:color="auto"/>
+              <w:tl2br w:val="single" w:sz="4" w:space="0" w:color="auto"/>
+            </w:tcBorders>
+            <w:shd w:val="clear" w:color="auto" w:fill="D9D9D9" w:themeFill="background1" w:themeFillShade="D9"/>
+            <w:vAlign w:val="center"/>
+          </w:tcPr>
+          <w:p>
+            <w:pPr>
+              <w:spacing w:after="0" w:line="240" w:lineRule="auto"/>
+              <w:jc w:val="center"/>
+              <w:rPr>
+                <w:rFonts w:ascii="Lucida Console" w:eastAsia="Times New Roman" w:hAnsi="Lucida Console" w:cs="Courier New"/>
+                <w:sz w:val="24"/>
+                <w:szCs w:val="24"/>
+                <w:lang w:eastAsia="en-US"/>
+              </w:rPr>
+            </w:pPr>
+            <w:r>
+              <w:rPr>
+                <w:rFonts w:ascii="Lucida Console" w:eastAsia="Times New Roman" w:hAnsi="Lucida Console" w:cs="Courier New"/>
+                <w:sz w:val="24"/>
+                <w:szCs w:val="24"/>
+                <w:lang w:eastAsia="en-US"/>
+              </w:rPr>
+              <w:t>0</w:t>
+            </w:r>
+          </w:p>
+        </w:tc>
+        <w:tc>
+          <w:tcPr>
+            <w:tcW w:w="346" w:type="dxa"/>
+            <w:tcBorders>
+              <w:top w:val="single" w:sz="4" w:space="0" w:color="auto"/>
+              <w:left w:val="single" w:sz="4" w:space="0" w:color="auto"/>
+              <w:bottom w:val="single" w:sz="4" w:space="0" w:color="auto"/>
+              <w:right w:val="single" w:sz="4" w:space="0" w:color="auto"/>
+              <w:tl2br w:val="single" w:sz="4" w:space="0" w:color="auto"/>
+            </w:tcBorders>
+            <w:shd w:val="clear" w:color="auto" w:fill="D9D9D9" w:themeFill="background1" w:themeFillShade="D9"/>
+            <w:vAlign w:val="center"/>
+          </w:tcPr>
+          <w:p>
+            <w:pPr>
+              <w:spacing w:after="0" w:line="240" w:lineRule="auto"/>
+              <w:jc w:val="center"/>
+              <w:rPr>
+                <w:rFonts w:ascii="Lucida Console" w:eastAsia="Times New Roman" w:hAnsi="Lucida Console" w:cs="Courier New"/>
+                <w:sz w:val="24"/>
+                <w:szCs w:val="24"/>
+                <w:lang w:eastAsia="en-US"/>
+              </w:rPr>
+            </w:pPr>
+            <w:r>
+              <w:rPr>
+                <w:rFonts w:ascii="Lucida Console" w:eastAsia="Times New Roman" w:hAnsi="Lucida Console" w:cs="Courier New"/>
+                <w:sz w:val="24"/>
+                <w:szCs w:val="24"/>
+                <w:lang w:eastAsia="en-US"/>
+              </w:rPr>
+              <w:t>0</w:t>
+            </w:r>
+          </w:p>
+        </w:tc>
+        <w:tc>
+          <w:tcPr>
+            <w:tcW w:w="346" w:type="dxa"/>
+            <w:tcBorders>
+              <w:top w:val="single" w:sz="4" w:space="0" w:color="auto"/>
+              <w:left w:val="single" w:sz="4" w:space="0" w:color="auto"/>
+              <w:bottom w:val="single" w:sz="4" w:space="0" w:color="auto"/>
+              <w:right w:val="single" w:sz="4" w:space="0" w:color="auto"/>
+              <w:tl2br w:val="single" w:sz="4" w:space="0" w:color="auto"/>
+            </w:tcBorders>
+            <w:shd w:val="clear" w:color="auto" w:fill="D9D9D9" w:themeFill="background1" w:themeFillShade="D9"/>
+            <w:vAlign w:val="center"/>
+          </w:tcPr>
+          <w:p>
+            <w:pPr>
+              <w:spacing w:after="0" w:line="240" w:lineRule="auto"/>
+              <w:jc w:val="center"/>
+              <w:rPr>
+                <w:rFonts w:ascii="Lucida Console" w:eastAsia="Times New Roman" w:hAnsi="Lucida Console" w:cs="Courier New"/>
+                <w:sz w:val="24"/>
+                <w:szCs w:val="24"/>
+                <w:lang w:eastAsia="en-US"/>
+              </w:rPr>
+            </w:pPr>
+            <w:r>
+              <w:rPr>
+                <w:rFonts w:ascii="Lucida Console" w:eastAsia="Times New Roman" w:hAnsi="Lucida Console" w:cs="Courier New"/>
+                <w:sz w:val="24"/>
+                <w:szCs w:val="24"/>
+                <w:lang w:eastAsia="en-US"/>
+              </w:rPr>
+              <w:t>0</w:t>
+            </w:r>
+          </w:p>
+        </w:tc>
+        <w:tc>
+          <w:tcPr>
+            <w:tcW w:w="346" w:type="dxa"/>
+            <w:tcBorders>
+              <w:top w:val="single" w:sz="4" w:space="0" w:color="auto"/>
+              <w:left w:val="single" w:sz="4" w:space="0" w:color="auto"/>
+              <w:bottom w:val="single" w:sz="4" w:space="0" w:color="auto"/>
+              <w:right w:val="single" w:sz="4" w:space="0" w:color="auto"/>
+              <w:tl2br w:val="single" w:sz="4" w:space="0" w:color="auto"/>
+            </w:tcBorders>
+            <w:shd w:val="clear" w:color="auto" w:fill="D9D9D9" w:themeFill="background1" w:themeFillShade="D9"/>
+            <w:vAlign w:val="center"/>
+          </w:tcPr>
+          <w:p>
+            <w:pPr>
+              <w:spacing w:after="0" w:line="240" w:lineRule="auto"/>
+              <w:jc w:val="center"/>
+              <w:rPr>
+                <w:rFonts w:ascii="Lucida Console" w:eastAsia="Times New Roman" w:hAnsi="Lucida Console" w:cs="Courier New"/>
+                <w:sz w:val="24"/>
+                <w:szCs w:val="24"/>
+                <w:lang w:eastAsia="en-US"/>
+              </w:rPr>
+            </w:pPr>
+            <w:r>
+              <w:rPr>
+                <w:rFonts w:ascii="Lucida Console" w:eastAsia="Times New Roman" w:hAnsi="Lucida Console" w:cs="Courier New"/>
+                <w:sz w:val="24"/>
+                <w:szCs w:val="24"/>
+                <w:lang w:eastAsia="en-US"/>
+              </w:rPr>
+              <w:t>0</w:t>
+            </w:r>
+          </w:p>
+        </w:tc>
+        <w:tc>
+          <w:tcPr>
+            <w:tcW w:w="346" w:type="dxa"/>
+            <w:tcBorders>
+              <w:top w:val="single" w:sz="4" w:space="0" w:color="auto"/>
+              <w:left w:val="single" w:sz="4" w:space="0" w:color="auto"/>
+              <w:bottom w:val="single" w:sz="4" w:space="0" w:color="auto"/>
+              <w:right w:val="single" w:sz="4" w:space="0" w:color="auto"/>
+              <w:tl2br w:val="single" w:sz="4" w:space="0" w:color="auto"/>
+            </w:tcBorders>
+            <w:shd w:val="clear" w:color="auto" w:fill="D9D9D9" w:themeFill="background1" w:themeFillShade="D9"/>
+            <w:vAlign w:val="center"/>
+          </w:tcPr>
+          <w:p>
+            <w:pPr>
+              <w:spacing w:after="0" w:line="240" w:lineRule="auto"/>
+              <w:jc w:val="center"/>
+              <w:rPr>
+                <w:rFonts w:ascii="Lucida Console" w:eastAsia="Times New Roman" w:hAnsi="Lucida Console" w:cs="Courier New"/>
+                <w:sz w:val="24"/>
+                <w:szCs w:val="24"/>
+                <w:lang w:eastAsia="en-US"/>
+              </w:rPr>
+            </w:pPr>
+            <w:r>
+              <w:rPr>
+                <w:rFonts w:ascii="Lucida Console" w:eastAsia="Times New Roman" w:hAnsi="Lucida Console" w:cs="Courier New"/>
+                <w:sz w:val="24"/>
+                <w:szCs w:val="24"/>
+                <w:lang w:eastAsia="en-US"/>
+              </w:rPr>
+              <w:t>0</w:t>
+            </w:r>
+          </w:p>
+        </w:tc>
+        <w:tc>
+          <w:tcPr>
+            <w:tcW w:w="346" w:type="dxa"/>
+            <w:tcBorders>
+              <w:top w:val="single" w:sz="4" w:space="0" w:color="auto"/>
+              <w:left w:val="single" w:sz="4" w:space="0" w:color="auto"/>
+              <w:bottom w:val="single" w:sz="4" w:space="0" w:color="auto"/>
+              <w:right w:val="single" w:sz="4" w:space="0" w:color="auto"/>
+              <w:tl2br w:val="single" w:sz="4" w:space="0" w:color="auto"/>
+            </w:tcBorders>
+            <w:shd w:val="clear" w:color="auto" w:fill="D9D9D9" w:themeFill="background1" w:themeFillShade="D9"/>
+            <w:vAlign w:val="center"/>
+          </w:tcPr>
+          <w:p>
+            <w:pPr>
+              <w:spacing w:after="0" w:line="240" w:lineRule="auto"/>
+              <w:jc w:val="center"/>
+              <w:rPr>
+                <w:rFonts w:ascii="Lucida Console" w:eastAsia="Times New Roman" w:hAnsi="Lucida Console" w:cs="Courier New"/>
+                <w:sz w:val="24"/>
+                <w:szCs w:val="24"/>
+                <w:lang w:eastAsia="en-US"/>
+              </w:rPr>
+            </w:pPr>
+            <w:r>
+              <w:rPr>
+                <w:rFonts w:ascii="Lucida Console" w:eastAsia="Times New Roman" w:hAnsi="Lucida Console" w:cs="Courier New"/>
+                <w:sz w:val="24"/>
+                <w:szCs w:val="24"/>
+                <w:lang w:eastAsia="en-US"/>
+              </w:rPr>
+              <w:t>0</w:t>
+            </w:r>
+          </w:p>
+        </w:tc>
+        <w:tc>
+          <w:tcPr>
+            <w:tcW w:w="370" w:type="dxa"/>
+            <w:tcBorders>
+              <w:top w:val="single" w:sz="4" w:space="0" w:color="auto"/>
+              <w:left w:val="single" w:sz="4" w:space="0" w:color="auto"/>
+              <w:bottom w:val="single" w:sz="4" w:space="0" w:color="auto"/>
+              <w:right w:val="single" w:sz="4" w:space="0" w:color="auto"/>
+              <w:tl2br w:val="single" w:sz="4" w:space="0" w:color="auto"/>
+            </w:tcBorders>
+            <w:shd w:val="clear" w:color="auto" w:fill="D9D9D9" w:themeFill="background1" w:themeFillShade="D9"/>
+            <w:vAlign w:val="center"/>
+          </w:tcPr>
+          <w:p>
+            <w:pPr>
+              <w:spacing w:after="0" w:line="240" w:lineRule="auto"/>
+              <w:jc w:val="center"/>
+              <w:rPr>
+                <w:rFonts w:ascii="Lucida Console" w:eastAsia="Times New Roman" w:hAnsi="Lucida Console" w:cs="Courier New"/>
+                <w:sz w:val="24"/>
+                <w:szCs w:val="24"/>
+                <w:lang w:eastAsia="en-US"/>
+              </w:rPr>
+            </w:pPr>
+            <w:r>
+              <w:rPr>
+                <w:rFonts w:ascii="Lucida Console" w:eastAsia="Times New Roman" w:hAnsi="Lucida Console" w:cs="Courier New"/>
+                <w:sz w:val="24"/>
+                <w:szCs w:val="24"/>
+                <w:lang w:eastAsia="en-US"/>
+              </w:rPr>
+              <w:t>0</w:t>
+            </w:r>
+          </w:p>
+        </w:tc>
+        <w:tc>
+          <w:tcPr>
+            <w:tcW w:w="346" w:type="dxa"/>
+            <w:tcBorders>
+              <w:top w:val="single" w:sz="4" w:space="0" w:color="auto"/>
+              <w:left w:val="single" w:sz="4" w:space="0" w:color="auto"/>
+              <w:bottom w:val="single" w:sz="4" w:space="0" w:color="auto"/>
+              <w:right w:val="single" w:sz="4" w:space="0" w:color="auto"/>
+              <w:tl2br w:val="single" w:sz="4" w:space="0" w:color="auto"/>
+            </w:tcBorders>
+            <w:shd w:val="clear" w:color="auto" w:fill="D9D9D9" w:themeFill="background1" w:themeFillShade="D9"/>
+            <w:vAlign w:val="center"/>
+          </w:tcPr>
+          <w:p>
+            <w:pPr>
+              <w:spacing w:after="0" w:line="240" w:lineRule="auto"/>
+              <w:jc w:val="center"/>
+              <w:rPr>
+                <w:rFonts w:ascii="Lucida Console" w:eastAsia="Times New Roman" w:hAnsi="Lucida Console" w:cs="Courier New"/>
+                <w:sz w:val="24"/>
+                <w:szCs w:val="24"/>
+                <w:lang w:eastAsia="en-US"/>
+              </w:rPr>
+            </w:pPr>
+            <w:r>
+              <w:rPr>
+                <w:rFonts w:ascii="Lucida Console" w:eastAsia="Times New Roman" w:hAnsi="Lucida Console" w:cs="Courier New"/>
+                <w:sz w:val="24"/>
+                <w:szCs w:val="24"/>
+                <w:lang w:eastAsia="en-US"/>
+              </w:rPr>
+              <w:t>0</w:t>
+            </w:r>
+          </w:p>
+        </w:tc>
+        <w:tc>
+          <w:tcPr>
+            <w:tcW w:w="346" w:type="dxa"/>
+            <w:tcBorders>
+              <w:top w:val="single" w:sz="4" w:space="0" w:color="auto"/>
+              <w:left w:val="single" w:sz="4" w:space="0" w:color="auto"/>
+              <w:bottom w:val="single" w:sz="4" w:space="0" w:color="auto"/>
+              <w:right w:val="single" w:sz="4" w:space="0" w:color="auto"/>
+              <w:tl2br w:val="single" w:sz="4" w:space="0" w:color="auto"/>
+            </w:tcBorders>
+            <w:shd w:val="clear" w:color="auto" w:fill="D9D9D9" w:themeFill="background1" w:themeFillShade="D9"/>
+            <w:vAlign w:val="center"/>
+          </w:tcPr>
+          <w:p>
+            <w:pPr>
+              <w:spacing w:after="0" w:line="240" w:lineRule="auto"/>
+              <w:jc w:val="center"/>
+              <w:rPr>
+                <w:rFonts w:ascii="Lucida Console" w:eastAsia="Times New Roman" w:hAnsi="Lucida Console" w:cs="Courier New"/>
+                <w:sz w:val="24"/>
+                <w:szCs w:val="24"/>
+                <w:lang w:eastAsia="en-US"/>
+              </w:rPr>
+            </w:pPr>
+            <w:r>
+              <w:rPr>
+                <w:rFonts w:ascii="Lucida Console" w:eastAsia="Times New Roman" w:hAnsi="Lucida Console" w:cs="Courier New"/>
+                <w:sz w:val="24"/>
+                <w:szCs w:val="24"/>
+                <w:lang w:eastAsia="en-US"/>
+              </w:rPr>
+              <w:t>0</w:t>
+            </w:r>
+          </w:p>
+        </w:tc>
+        <w:tc>
+          <w:tcPr>
+            <w:tcW w:w="346" w:type="dxa"/>
+            <w:tcBorders>
+              <w:top w:val="single" w:sz="4" w:space="0" w:color="auto"/>
+              <w:left w:val="single" w:sz="4" w:space="0" w:color="auto"/>
+              <w:bottom w:val="single" w:sz="4" w:space="0" w:color="auto"/>
+              <w:right w:val="single" w:sz="4" w:space="0" w:color="auto"/>
+              <w:tl2br w:val="single" w:sz="4" w:space="0" w:color="auto"/>
+            </w:tcBorders>
+            <w:shd w:val="clear" w:color="auto" w:fill="D9D9D9" w:themeFill="background1" w:themeFillShade="D9"/>
+            <w:vAlign w:val="center"/>
+          </w:tcPr>
+          <w:p>
+            <w:pPr>
+              <w:spacing w:after="0" w:line="240" w:lineRule="auto"/>
+              <w:jc w:val="center"/>
+              <w:rPr>
+                <w:rFonts w:ascii="Lucida Console" w:eastAsia="Times New Roman" w:hAnsi="Lucida Console" w:cs="Courier New"/>
+                <w:sz w:val="24"/>
+                <w:szCs w:val="24"/>
+                <w:lang w:eastAsia="en-US"/>
+              </w:rPr>
+            </w:pPr>
+            <w:r>
+              <w:rPr>
+                <w:rFonts w:ascii="Lucida Console" w:eastAsia="Times New Roman" w:hAnsi="Lucida Console" w:cs="Courier New"/>
+                <w:sz w:val="24"/>
+                <w:szCs w:val="24"/>
+                <w:lang w:eastAsia="en-US"/>
+              </w:rPr>
+              <w:t>0</w:t>
+            </w:r>
+          </w:p>
+        </w:tc>
+        <w:tc>
+          <w:tcPr>
+            <w:tcW w:w="346" w:type="dxa"/>
+            <w:tcBorders>
+              <w:top w:val="single" w:sz="4" w:space="0" w:color="auto"/>
+              <w:left w:val="single" w:sz="4" w:space="0" w:color="auto"/>
+              <w:bottom w:val="single" w:sz="4" w:space="0" w:color="auto"/>
+              <w:right w:val="single" w:sz="4" w:space="0" w:color="auto"/>
+              <w:tl2br w:val="single" w:sz="4" w:space="0" w:color="auto"/>
+            </w:tcBorders>
+            <w:shd w:val="clear" w:color="auto" w:fill="D9D9D9" w:themeFill="background1" w:themeFillShade="D9"/>
+            <w:vAlign w:val="center"/>
+          </w:tcPr>
+          <w:p>
+            <w:pPr>
+              <w:spacing w:after="0" w:line="240" w:lineRule="auto"/>
+              <w:jc w:val="center"/>
+              <w:rPr>
+                <w:rFonts w:ascii="Lucida Console" w:eastAsia="Times New Roman" w:hAnsi="Lucida Console" w:cs="Courier New"/>
+                <w:sz w:val="24"/>
+                <w:szCs w:val="24"/>
+                <w:lang w:eastAsia="en-US"/>
+              </w:rPr>
+            </w:pPr>
+            <w:r>
+              <w:rPr>
+                <w:rFonts w:ascii="Lucida Console" w:eastAsia="Times New Roman" w:hAnsi="Lucida Console" w:cs="Courier New"/>
+                <w:sz w:val="24"/>
+                <w:szCs w:val="24"/>
+                <w:lang w:eastAsia="en-US"/>
+              </w:rPr>
+              <w:t>0</w:t>
+            </w:r>
+          </w:p>
+        </w:tc>
+        <w:tc>
+          <w:tcPr>
+            <w:tcW w:w="346" w:type="dxa"/>
+            <w:tcBorders>
+              <w:top w:val="single" w:sz="4" w:space="0" w:color="auto"/>
+              <w:left w:val="single" w:sz="4" w:space="0" w:color="auto"/>
+              <w:bottom w:val="single" w:sz="4" w:space="0" w:color="auto"/>
+              <w:right w:val="single" w:sz="4" w:space="0" w:color="auto"/>
+              <w:tl2br w:val="single" w:sz="4" w:space="0" w:color="auto"/>
+            </w:tcBorders>
+            <w:shd w:val="clear" w:color="auto" w:fill="D9D9D9" w:themeFill="background1" w:themeFillShade="D9"/>
+            <w:vAlign w:val="center"/>
+          </w:tcPr>
+          <w:p>
+            <w:pPr>
+              <w:spacing w:after="0" w:line="240" w:lineRule="auto"/>
+              <w:jc w:val="center"/>
+              <w:rPr>
+                <w:rFonts w:ascii="Lucida Console" w:eastAsia="Times New Roman" w:hAnsi="Lucida Console" w:cs="Courier New"/>
+                <w:sz w:val="24"/>
+                <w:szCs w:val="24"/>
+                <w:lang w:eastAsia="en-US"/>
+              </w:rPr>
+            </w:pPr>
+            <w:r>
+              <w:rPr>
+                <w:rFonts w:ascii="Lucida Console" w:eastAsia="Times New Roman" w:hAnsi="Lucida Console" w:cs="Courier New"/>
+                <w:sz w:val="24"/>
+                <w:szCs w:val="24"/>
+                <w:lang w:eastAsia="en-US"/>
+              </w:rPr>
+              <w:t>0</w:t>
+            </w:r>
+          </w:p>
+        </w:tc>
+        <w:tc>
+          <w:tcPr>
+            <w:tcW w:w="346" w:type="dxa"/>
+            <w:tcBorders>
+              <w:top w:val="single" w:sz="4" w:space="0" w:color="auto"/>
+              <w:left w:val="single" w:sz="4" w:space="0" w:color="auto"/>
+              <w:bottom w:val="single" w:sz="4" w:space="0" w:color="auto"/>
+              <w:right w:val="single" w:sz="4" w:space="0" w:color="auto"/>
+              <w:tl2br w:val="single" w:sz="4" w:space="0" w:color="auto"/>
+            </w:tcBorders>
+            <w:shd w:val="clear" w:color="auto" w:fill="D9D9D9" w:themeFill="background1" w:themeFillShade="D9"/>
+            <w:vAlign w:val="center"/>
+          </w:tcPr>
+          <w:p>
+            <w:pPr>
+              <w:spacing w:after="0" w:line="240" w:lineRule="auto"/>
+              <w:jc w:val="center"/>
+              <w:rPr>
+                <w:rFonts w:ascii="Lucida Console" w:eastAsia="Times New Roman" w:hAnsi="Lucida Console" w:cs="Courier New"/>
+                <w:sz w:val="24"/>
+                <w:szCs w:val="24"/>
+                <w:lang w:eastAsia="en-US"/>
+              </w:rPr>
+            </w:pPr>
+            <w:r>
+              <w:rPr>
+                <w:rFonts w:ascii="Lucida Console" w:eastAsia="Times New Roman" w:hAnsi="Lucida Console" w:cs="Courier New"/>
+                <w:sz w:val="24"/>
+                <w:szCs w:val="24"/>
+                <w:lang w:eastAsia="en-US"/>
+              </w:rPr>
+              <w:t>0</w:t>
+            </w:r>
+          </w:p>
+        </w:tc>
+        <w:tc>
+          <w:tcPr>
+            <w:tcW w:w="346" w:type="dxa"/>
+            <w:tcBorders>
+              <w:top w:val="single" w:sz="4" w:space="0" w:color="auto"/>
+              <w:left w:val="single" w:sz="4" w:space="0" w:color="auto"/>
+              <w:bottom w:val="single" w:sz="4" w:space="0" w:color="auto"/>
+              <w:right w:val="single" w:sz="4" w:space="0" w:color="auto"/>
+              <w:tl2br w:val="single" w:sz="4" w:space="0" w:color="auto"/>
+            </w:tcBorders>
+            <w:shd w:val="clear" w:color="auto" w:fill="D9D9D9" w:themeFill="background1" w:themeFillShade="D9"/>
+            <w:vAlign w:val="center"/>
+          </w:tcPr>
+          <w:p>
+            <w:pPr>
+              <w:spacing w:after="0" w:line="240" w:lineRule="auto"/>
+              <w:jc w:val="center"/>
+              <w:rPr>
+                <w:rFonts w:ascii="Lucida Console" w:eastAsia="Times New Roman" w:hAnsi="Lucida Console" w:cs="Courier New"/>
+                <w:sz w:val="24"/>
+                <w:szCs w:val="24"/>
+                <w:lang w:eastAsia="en-US"/>
+              </w:rPr>
+            </w:pPr>
+            <w:r>
+              <w:rPr>
+                <w:rFonts w:ascii="Lucida Console" w:eastAsia="Times New Roman" w:hAnsi="Lucida Console" w:cs="Courier New"/>
+                <w:sz w:val="24"/>
+                <w:szCs w:val="24"/>
+                <w:lang w:eastAsia="en-US"/>
+              </w:rPr>
+              <w:t>0</w:t>
+            </w:r>
+          </w:p>
+        </w:tc>
+        <w:tc>
+          <w:tcPr>
+            <w:tcW w:w="322" w:type="dxa"/>
+            <w:tcBorders>
+              <w:top w:val="single" w:sz="4" w:space="0" w:color="auto"/>
+              <w:left w:val="single" w:sz="4" w:space="0" w:color="auto"/>
+              <w:bottom w:val="single" w:sz="4" w:space="0" w:color="auto"/>
+              <w:right w:val="single" w:sz="4" w:space="0" w:color="auto"/>
+              <w:tl2br w:val="single" w:sz="4" w:space="0" w:color="auto"/>
+            </w:tcBorders>
+            <w:shd w:val="clear" w:color="auto" w:fill="D9D9D9" w:themeFill="background1" w:themeFillShade="D9"/>
+            <w:vAlign w:val="center"/>
+          </w:tcPr>
+          <w:p>
+            <w:pPr>
+              <w:spacing w:after="0" w:line="240" w:lineRule="auto"/>
+              <w:jc w:val="center"/>
+              <w:rPr>
+                <w:rFonts w:ascii="Lucida Console" w:eastAsia="Times New Roman" w:hAnsi="Lucida Console" w:cs="Courier New"/>
+                <w:sz w:val="24"/>
+                <w:szCs w:val="24"/>
+                <w:lang w:eastAsia="en-US"/>
+              </w:rPr>
+            </w:pPr>
+            <w:r>
+              <w:rPr>
+                <w:rFonts w:ascii="Lucida Console" w:eastAsia="Times New Roman" w:hAnsi="Lucida Console" w:cs="Courier New"/>
+                <w:sz w:val="24"/>
+                <w:szCs w:val="24"/>
+                <w:lang w:eastAsia="en-US"/>
+              </w:rPr>
+              <w:t>0</w:t>
+            </w:r>
+            <w:commentRangeEnd w:id="16"/>
+            <w:r>
+              <w:rPr>
+                <w:rStyle w:val="CommentReference"/>
+              </w:rPr>
+              <w:commentReference w:id="16"/>
+            </w:r>
+          </w:p>
+        </w:tc>
+        <w:tc>
+          <w:tcPr>
+            <w:tcW w:w="334" w:type="dxa"/>
+            <w:vMerge/>
+            <w:tcBorders>
+              <w:left w:val="single" w:sz="4" w:space="0" w:color="auto"/>
+            </w:tcBorders>
+            <w:shd w:val="clear" w:color="auto" w:fill="auto"/>
+          </w:tcPr>
+          <w:p>
+            <w:pPr>
+              <w:spacing w:after="0" w:line="240" w:lineRule="auto"/>
+              <w:ind w:left="113" w:right="113"/>
+              <w:jc w:val="center"/>
+              <w:rPr>
+                <w:rFonts w:ascii="Lucida Console" w:eastAsia="Times New Roman" w:hAnsi="Lucida Console" w:cs="Courier New"/>
+                <w:sz w:val="24"/>
+                <w:szCs w:val="24"/>
+                <w:lang w:eastAsia="en-US"/>
+              </w:rPr>
+            </w:pPr>
+          </w:p>
+        </w:tc>
+      </w:tr>
+      <w:tr>
+        <w:tc>
+          <w:tcPr>
+            <w:tcW w:w="977" w:type="dxa"/>
+            <w:tcBorders>
+              <w:top w:val="single" w:sz="4" w:space="0" w:color="7F7F7F" w:themeColor="text1" w:themeTint="80"/>
+              <w:left w:val="single" w:sz="4" w:space="0" w:color="7F7F7F" w:themeColor="text1" w:themeTint="80"/>
+              <w:bottom w:val="single" w:sz="4" w:space="0" w:color="7F7F7F" w:themeColor="text1" w:themeTint="80"/>
+              <w:right w:val="single" w:sz="4" w:space="0" w:color="7F7F7F" w:themeColor="text1" w:themeTint="80"/>
+            </w:tcBorders>
+            <w:vAlign w:val="center"/>
+          </w:tcPr>
+          <w:p>
+            <w:pPr>
+              <w:spacing w:after="0" w:line="240" w:lineRule="auto"/>
+              <w:jc w:val="center"/>
+              <w:rPr>
+                <w:rFonts w:ascii="Lucida Console" w:eastAsia="Times New Roman" w:hAnsi="Lucida Console" w:cs="Courier New"/>
+                <w:b/>
+                <w:bCs/>
+                <w:color w:val="7F7F7F" w:themeColor="text1" w:themeTint="80"/>
+                <w:sz w:val="18"/>
+                <w:szCs w:val="24"/>
+                <w:lang w:eastAsia="en-US"/>
+              </w:rPr>
+            </w:pPr>
+            <w:r>
+              <w:rPr>
+                <w:rFonts w:ascii="Lucida Console" w:eastAsia="Times New Roman" w:hAnsi="Lucida Console" w:cs="Courier New"/>
+                <w:b/>
+                <w:bCs/>
+                <w:color w:val="7F7F7F" w:themeColor="text1" w:themeTint="80"/>
+                <w:sz w:val="18"/>
+                <w:szCs w:val="24"/>
+                <w:lang w:eastAsia="en-US"/>
+              </w:rPr>
+              <w:t>8</w:t>
+            </w:r>
+          </w:p>
+        </w:tc>
+        <w:tc>
+          <w:tcPr>
+            <w:tcW w:w="919" w:type="dxa"/>
+            <w:tcBorders>
+              <w:top w:val="single" w:sz="4" w:space="0" w:color="7F7F7F" w:themeColor="text1" w:themeTint="80"/>
+              <w:left w:val="single" w:sz="4" w:space="0" w:color="7F7F7F" w:themeColor="text1" w:themeTint="80"/>
+              <w:bottom w:val="single" w:sz="4" w:space="0" w:color="7F7F7F" w:themeColor="text1" w:themeTint="80"/>
+              <w:right w:val="single" w:sz="4" w:space="0" w:color="auto"/>
+            </w:tcBorders>
+            <w:vAlign w:val="center"/>
+          </w:tcPr>
+          <w:p>
+            <w:pPr>
+              <w:spacing w:after="0" w:line="240" w:lineRule="auto"/>
+              <w:jc w:val="center"/>
+              <w:rPr>
+                <w:rFonts w:ascii="Lucida Console" w:eastAsia="Times New Roman" w:hAnsi="Lucida Console" w:cs="Courier New"/>
+                <w:b/>
+                <w:bCs/>
+                <w:color w:val="7F7F7F" w:themeColor="text1" w:themeTint="80"/>
+                <w:sz w:val="18"/>
+                <w:szCs w:val="24"/>
+                <w:lang w:eastAsia="en-US"/>
+              </w:rPr>
+            </w:pPr>
+            <w:r>
+              <w:rPr>
+                <w:rFonts w:ascii="Lucida Console" w:eastAsia="Times New Roman" w:hAnsi="Lucida Console" w:cs="Courier New"/>
+                <w:b/>
+                <w:bCs/>
+                <w:color w:val="7F7F7F" w:themeColor="text1" w:themeTint="80"/>
+                <w:sz w:val="18"/>
+                <w:szCs w:val="24"/>
+                <w:lang w:eastAsia="en-US"/>
+              </w:rPr>
+              <w:t>64</w:t>
+            </w:r>
+          </w:p>
+        </w:tc>
+        <w:tc>
+          <w:tcPr>
+            <w:tcW w:w="11085" w:type="dxa"/>
             <w:gridSpan w:val="32"/>
             <w:vMerge w:val="restart"/>
             <w:tcBorders>
@@ -6957,6 +8198,810 @@
                 <w:lang w:eastAsia="en-US"/>
               </w:rPr>
               <w:t>Message Sender UUID</w:t>
+            </w:r>
+          </w:p>
+        </w:tc>
+        <w:tc>
+          <w:tcPr>
+            <w:tcW w:w="334" w:type="dxa"/>
+            <w:vMerge/>
+            <w:tcBorders>
+              <w:left w:val="single" w:sz="4" w:space="0" w:color="auto"/>
+            </w:tcBorders>
+            <w:shd w:val="clear" w:color="auto" w:fill="auto"/>
+            <w:textDirection w:val="btLr"/>
+          </w:tcPr>
+          <w:p>
+            <w:pPr>
+              <w:spacing w:after="0" w:line="240" w:lineRule="auto"/>
+              <w:ind w:left="113" w:right="113"/>
+              <w:jc w:val="center"/>
+              <w:rPr>
+                <w:rFonts w:ascii="Lucida Console" w:eastAsia="Times New Roman" w:hAnsi="Lucida Console" w:cs="Courier New"/>
+                <w:sz w:val="24"/>
+                <w:szCs w:val="24"/>
+                <w:lang w:eastAsia="en-US"/>
+              </w:rPr>
+            </w:pPr>
+          </w:p>
+        </w:tc>
+      </w:tr>
+      <w:tr>
+        <w:tc>
+          <w:tcPr>
+            <w:tcW w:w="977" w:type="dxa"/>
+            <w:tcBorders>
+              <w:top w:val="single" w:sz="4" w:space="0" w:color="7F7F7F" w:themeColor="text1" w:themeTint="80"/>
+              <w:left w:val="single" w:sz="4" w:space="0" w:color="7F7F7F" w:themeColor="text1" w:themeTint="80"/>
+              <w:bottom w:val="single" w:sz="4" w:space="0" w:color="7F7F7F" w:themeColor="text1" w:themeTint="80"/>
+              <w:right w:val="single" w:sz="4" w:space="0" w:color="7F7F7F" w:themeColor="text1" w:themeTint="80"/>
+            </w:tcBorders>
+            <w:vAlign w:val="center"/>
+          </w:tcPr>
+          <w:p>
+            <w:pPr>
+              <w:spacing w:after="0" w:line="240" w:lineRule="auto"/>
+              <w:jc w:val="center"/>
+              <w:rPr>
+                <w:rFonts w:ascii="Lucida Console" w:eastAsia="Times New Roman" w:hAnsi="Lucida Console" w:cs="Courier New"/>
+                <w:b/>
+                <w:bCs/>
+                <w:color w:val="7F7F7F" w:themeColor="text1" w:themeTint="80"/>
+                <w:sz w:val="18"/>
+                <w:szCs w:val="24"/>
+                <w:lang w:eastAsia="en-US"/>
+              </w:rPr>
+            </w:pPr>
+            <w:r>
+              <w:rPr>
+                <w:rFonts w:ascii="Lucida Console" w:eastAsia="Times New Roman" w:hAnsi="Lucida Console" w:cs="Courier New"/>
+                <w:b/>
+                <w:bCs/>
+                <w:color w:val="7F7F7F" w:themeColor="text1" w:themeTint="80"/>
+                <w:sz w:val="18"/>
+                <w:szCs w:val="24"/>
+                <w:lang w:eastAsia="en-US"/>
+              </w:rPr>
+              <w:t>12</w:t>
+            </w:r>
+          </w:p>
+        </w:tc>
+        <w:tc>
+          <w:tcPr>
+            <w:tcW w:w="919" w:type="dxa"/>
+            <w:tcBorders>
+              <w:top w:val="single" w:sz="4" w:space="0" w:color="7F7F7F" w:themeColor="text1" w:themeTint="80"/>
+              <w:left w:val="single" w:sz="4" w:space="0" w:color="7F7F7F" w:themeColor="text1" w:themeTint="80"/>
+              <w:bottom w:val="single" w:sz="4" w:space="0" w:color="7F7F7F" w:themeColor="text1" w:themeTint="80"/>
+              <w:right w:val="single" w:sz="4" w:space="0" w:color="auto"/>
+            </w:tcBorders>
+            <w:vAlign w:val="center"/>
+          </w:tcPr>
+          <w:p>
+            <w:pPr>
+              <w:spacing w:after="0" w:line="240" w:lineRule="auto"/>
+              <w:jc w:val="center"/>
+              <w:rPr>
+                <w:rFonts w:ascii="Lucida Console" w:eastAsia="Times New Roman" w:hAnsi="Lucida Console" w:cs="Courier New"/>
+                <w:b/>
+                <w:bCs/>
+                <w:color w:val="7F7F7F" w:themeColor="text1" w:themeTint="80"/>
+                <w:sz w:val="18"/>
+                <w:szCs w:val="24"/>
+                <w:lang w:eastAsia="en-US"/>
+              </w:rPr>
+            </w:pPr>
+            <w:r>
+              <w:rPr>
+                <w:rFonts w:ascii="Lucida Console" w:eastAsia="Times New Roman" w:hAnsi="Lucida Console" w:cs="Courier New"/>
+                <w:b/>
+                <w:bCs/>
+                <w:color w:val="7F7F7F" w:themeColor="text1" w:themeTint="80"/>
+                <w:sz w:val="18"/>
+                <w:szCs w:val="24"/>
+                <w:lang w:eastAsia="en-US"/>
+              </w:rPr>
+              <w:t>96</w:t>
+            </w:r>
+          </w:p>
+        </w:tc>
+        <w:tc>
+          <w:tcPr>
+            <w:tcW w:w="11085" w:type="dxa"/>
+            <w:gridSpan w:val="32"/>
+            <w:vMerge/>
+            <w:tcBorders>
+              <w:top w:val="single" w:sz="4" w:space="0" w:color="auto"/>
+              <w:left w:val="single" w:sz="4" w:space="0" w:color="auto"/>
+              <w:bottom w:val="single" w:sz="4" w:space="0" w:color="auto"/>
+              <w:right w:val="single" w:sz="4" w:space="0" w:color="auto"/>
+            </w:tcBorders>
+            <w:vAlign w:val="center"/>
+            <w:hideMark/>
+          </w:tcPr>
+          <w:p>
+            <w:pPr>
+              <w:spacing w:after="0" w:line="240" w:lineRule="auto"/>
+              <w:jc w:val="center"/>
+              <w:rPr>
+                <w:rFonts w:ascii="Lucida Console" w:eastAsia="Times New Roman" w:hAnsi="Lucida Console" w:cs="Courier New"/>
+                <w:sz w:val="24"/>
+                <w:szCs w:val="24"/>
+                <w:lang w:eastAsia="en-US"/>
+              </w:rPr>
+            </w:pPr>
+          </w:p>
+        </w:tc>
+        <w:tc>
+          <w:tcPr>
+            <w:tcW w:w="334" w:type="dxa"/>
+            <w:vMerge/>
+            <w:tcBorders>
+              <w:left w:val="single" w:sz="4" w:space="0" w:color="auto"/>
+            </w:tcBorders>
+            <w:shd w:val="clear" w:color="auto" w:fill="auto"/>
+          </w:tcPr>
+          <w:p>
+            <w:pPr>
+              <w:spacing w:after="0" w:line="240" w:lineRule="auto"/>
+              <w:jc w:val="center"/>
+              <w:rPr>
+                <w:rFonts w:ascii="Lucida Console" w:eastAsia="Times New Roman" w:hAnsi="Lucida Console" w:cs="Courier New"/>
+                <w:sz w:val="24"/>
+                <w:szCs w:val="24"/>
+                <w:lang w:eastAsia="en-US"/>
+              </w:rPr>
+            </w:pPr>
+          </w:p>
+        </w:tc>
+      </w:tr>
+      <w:tr>
+        <w:tc>
+          <w:tcPr>
+            <w:tcW w:w="977" w:type="dxa"/>
+            <w:tcBorders>
+              <w:top w:val="single" w:sz="4" w:space="0" w:color="7F7F7F" w:themeColor="text1" w:themeTint="80"/>
+              <w:left w:val="single" w:sz="4" w:space="0" w:color="7F7F7F" w:themeColor="text1" w:themeTint="80"/>
+              <w:bottom w:val="single" w:sz="4" w:space="0" w:color="7F7F7F" w:themeColor="text1" w:themeTint="80"/>
+              <w:right w:val="single" w:sz="4" w:space="0" w:color="7F7F7F" w:themeColor="text1" w:themeTint="80"/>
+            </w:tcBorders>
+            <w:vAlign w:val="center"/>
+          </w:tcPr>
+          <w:p>
+            <w:pPr>
+              <w:spacing w:after="0" w:line="240" w:lineRule="auto"/>
+              <w:jc w:val="center"/>
+              <w:rPr>
+                <w:rFonts w:ascii="Lucida Console" w:eastAsia="Times New Roman" w:hAnsi="Lucida Console" w:cs="Courier New"/>
+                <w:b/>
+                <w:bCs/>
+                <w:color w:val="7F7F7F" w:themeColor="text1" w:themeTint="80"/>
+                <w:sz w:val="18"/>
+                <w:szCs w:val="24"/>
+                <w:lang w:eastAsia="en-US"/>
+              </w:rPr>
+            </w:pPr>
+            <w:r>
+              <w:rPr>
+                <w:rFonts w:ascii="Lucida Console" w:eastAsia="Times New Roman" w:hAnsi="Lucida Console" w:cs="Courier New"/>
+                <w:b/>
+                <w:bCs/>
+                <w:color w:val="7F7F7F" w:themeColor="text1" w:themeTint="80"/>
+                <w:sz w:val="18"/>
+                <w:szCs w:val="24"/>
+                <w:lang w:eastAsia="en-US"/>
+              </w:rPr>
+              <w:t>16</w:t>
+            </w:r>
+          </w:p>
+        </w:tc>
+        <w:tc>
+          <w:tcPr>
+            <w:tcW w:w="919" w:type="dxa"/>
+            <w:tcBorders>
+              <w:top w:val="single" w:sz="4" w:space="0" w:color="7F7F7F" w:themeColor="text1" w:themeTint="80"/>
+              <w:left w:val="single" w:sz="4" w:space="0" w:color="7F7F7F" w:themeColor="text1" w:themeTint="80"/>
+              <w:bottom w:val="single" w:sz="4" w:space="0" w:color="7F7F7F" w:themeColor="text1" w:themeTint="80"/>
+              <w:right w:val="single" w:sz="4" w:space="0" w:color="auto"/>
+            </w:tcBorders>
+            <w:vAlign w:val="center"/>
+          </w:tcPr>
+          <w:p>
+            <w:pPr>
+              <w:spacing w:after="0" w:line="240" w:lineRule="auto"/>
+              <w:jc w:val="center"/>
+              <w:rPr>
+                <w:rFonts w:ascii="Lucida Console" w:eastAsia="Times New Roman" w:hAnsi="Lucida Console" w:cs="Courier New"/>
+                <w:b/>
+                <w:bCs/>
+                <w:color w:val="7F7F7F" w:themeColor="text1" w:themeTint="80"/>
+                <w:sz w:val="18"/>
+                <w:szCs w:val="24"/>
+                <w:lang w:eastAsia="en-US"/>
+              </w:rPr>
+            </w:pPr>
+            <w:r>
+              <w:rPr>
+                <w:rFonts w:ascii="Lucida Console" w:eastAsia="Times New Roman" w:hAnsi="Lucida Console" w:cs="Courier New"/>
+                <w:b/>
+                <w:bCs/>
+                <w:color w:val="7F7F7F" w:themeColor="text1" w:themeTint="80"/>
+                <w:sz w:val="18"/>
+                <w:szCs w:val="24"/>
+                <w:lang w:eastAsia="en-US"/>
+              </w:rPr>
+              <w:t>128</w:t>
+            </w:r>
+          </w:p>
+        </w:tc>
+        <w:tc>
+          <w:tcPr>
+            <w:tcW w:w="11085" w:type="dxa"/>
+            <w:gridSpan w:val="32"/>
+            <w:vMerge w:val="restart"/>
+            <w:tcBorders>
+              <w:top w:val="single" w:sz="4" w:space="0" w:color="auto"/>
+              <w:left w:val="single" w:sz="4" w:space="0" w:color="auto"/>
+              <w:bottom w:val="single" w:sz="4" w:space="0" w:color="auto"/>
+              <w:right w:val="single" w:sz="4" w:space="0" w:color="auto"/>
+            </w:tcBorders>
+            <w:vAlign w:val="center"/>
+            <w:hideMark/>
+          </w:tcPr>
+          <w:p>
+            <w:pPr>
+              <w:spacing w:after="0" w:line="240" w:lineRule="auto"/>
+              <w:jc w:val="center"/>
+              <w:rPr>
+                <w:rFonts w:ascii="Lucida Console" w:eastAsia="Times New Roman" w:hAnsi="Lucida Console" w:cs="Courier New"/>
+                <w:sz w:val="24"/>
+                <w:szCs w:val="24"/>
+                <w:lang w:eastAsia="en-US"/>
+              </w:rPr>
+            </w:pPr>
+            <w:r>
+              <w:rPr>
+                <w:rFonts w:ascii="Lucida Console" w:eastAsia="Times New Roman" w:hAnsi="Lucida Console" w:cs="Courier New"/>
+                <w:sz w:val="24"/>
+                <w:szCs w:val="24"/>
+                <w:lang w:eastAsia="en-US"/>
+              </w:rPr>
+              <w:t>Message Recipient UUID</w:t>
+            </w:r>
+          </w:p>
+        </w:tc>
+        <w:tc>
+          <w:tcPr>
+            <w:tcW w:w="334" w:type="dxa"/>
+            <w:vMerge/>
+            <w:tcBorders>
+              <w:left w:val="single" w:sz="4" w:space="0" w:color="auto"/>
+            </w:tcBorders>
+            <w:shd w:val="clear" w:color="auto" w:fill="auto"/>
+          </w:tcPr>
+          <w:p>
+            <w:pPr>
+              <w:spacing w:after="0" w:line="240" w:lineRule="auto"/>
+              <w:jc w:val="center"/>
+              <w:rPr>
+                <w:rFonts w:ascii="Lucida Console" w:eastAsia="Times New Roman" w:hAnsi="Lucida Console" w:cs="Courier New"/>
+                <w:sz w:val="24"/>
+                <w:szCs w:val="24"/>
+                <w:lang w:eastAsia="en-US"/>
+              </w:rPr>
+            </w:pPr>
+          </w:p>
+        </w:tc>
+      </w:tr>
+      <w:tr>
+        <w:tc>
+          <w:tcPr>
+            <w:tcW w:w="977" w:type="dxa"/>
+            <w:tcBorders>
+              <w:top w:val="single" w:sz="4" w:space="0" w:color="7F7F7F" w:themeColor="text1" w:themeTint="80"/>
+              <w:left w:val="single" w:sz="4" w:space="0" w:color="7F7F7F" w:themeColor="text1" w:themeTint="80"/>
+              <w:bottom w:val="single" w:sz="4" w:space="0" w:color="7F7F7F" w:themeColor="text1" w:themeTint="80"/>
+              <w:right w:val="single" w:sz="4" w:space="0" w:color="7F7F7F" w:themeColor="text1" w:themeTint="80"/>
+            </w:tcBorders>
+            <w:vAlign w:val="center"/>
+          </w:tcPr>
+          <w:p>
+            <w:pPr>
+              <w:spacing w:after="0" w:line="240" w:lineRule="auto"/>
+              <w:jc w:val="center"/>
+              <w:rPr>
+                <w:rFonts w:ascii="Lucida Console" w:eastAsia="Times New Roman" w:hAnsi="Lucida Console" w:cs="Courier New"/>
+                <w:b/>
+                <w:bCs/>
+                <w:color w:val="7F7F7F" w:themeColor="text1" w:themeTint="80"/>
+                <w:sz w:val="18"/>
+                <w:szCs w:val="24"/>
+                <w:lang w:eastAsia="en-US"/>
+              </w:rPr>
+            </w:pPr>
+            <w:r>
+              <w:rPr>
+                <w:rFonts w:ascii="Lucida Console" w:eastAsia="Times New Roman" w:hAnsi="Lucida Console" w:cs="Courier New"/>
+                <w:b/>
+                <w:bCs/>
+                <w:color w:val="7F7F7F" w:themeColor="text1" w:themeTint="80"/>
+                <w:sz w:val="18"/>
+                <w:szCs w:val="24"/>
+                <w:lang w:eastAsia="en-US"/>
+              </w:rPr>
+              <w:t>20</w:t>
+            </w:r>
+          </w:p>
+        </w:tc>
+        <w:tc>
+          <w:tcPr>
+            <w:tcW w:w="919" w:type="dxa"/>
+            <w:tcBorders>
+              <w:top w:val="single" w:sz="4" w:space="0" w:color="7F7F7F" w:themeColor="text1" w:themeTint="80"/>
+              <w:left w:val="single" w:sz="4" w:space="0" w:color="7F7F7F" w:themeColor="text1" w:themeTint="80"/>
+              <w:bottom w:val="single" w:sz="4" w:space="0" w:color="7F7F7F" w:themeColor="text1" w:themeTint="80"/>
+              <w:right w:val="single" w:sz="4" w:space="0" w:color="auto"/>
+            </w:tcBorders>
+            <w:vAlign w:val="center"/>
+          </w:tcPr>
+          <w:p>
+            <w:pPr>
+              <w:spacing w:after="0" w:line="240" w:lineRule="auto"/>
+              <w:jc w:val="center"/>
+              <w:rPr>
+                <w:rFonts w:ascii="Lucida Console" w:eastAsia="Times New Roman" w:hAnsi="Lucida Console" w:cs="Courier New"/>
+                <w:b/>
+                <w:bCs/>
+                <w:color w:val="7F7F7F" w:themeColor="text1" w:themeTint="80"/>
+                <w:sz w:val="18"/>
+                <w:szCs w:val="24"/>
+                <w:lang w:eastAsia="en-US"/>
+              </w:rPr>
+            </w:pPr>
+            <w:r>
+              <w:rPr>
+                <w:rFonts w:ascii="Lucida Console" w:eastAsia="Times New Roman" w:hAnsi="Lucida Console" w:cs="Courier New"/>
+                <w:b/>
+                <w:bCs/>
+                <w:color w:val="7F7F7F" w:themeColor="text1" w:themeTint="80"/>
+                <w:sz w:val="18"/>
+                <w:szCs w:val="24"/>
+                <w:lang w:eastAsia="en-US"/>
+              </w:rPr>
+              <w:t>160</w:t>
+            </w:r>
+          </w:p>
+        </w:tc>
+        <w:tc>
+          <w:tcPr>
+            <w:tcW w:w="11085" w:type="dxa"/>
+            <w:gridSpan w:val="32"/>
+            <w:vMerge/>
+            <w:tcBorders>
+              <w:top w:val="single" w:sz="4" w:space="0" w:color="auto"/>
+              <w:left w:val="single" w:sz="4" w:space="0" w:color="auto"/>
+              <w:bottom w:val="single" w:sz="4" w:space="0" w:color="auto"/>
+              <w:right w:val="single" w:sz="4" w:space="0" w:color="auto"/>
+            </w:tcBorders>
+            <w:vAlign w:val="center"/>
+            <w:hideMark/>
+          </w:tcPr>
+          <w:p>
+            <w:pPr>
+              <w:spacing w:after="0" w:line="240" w:lineRule="auto"/>
+              <w:jc w:val="center"/>
+              <w:rPr>
+                <w:rFonts w:ascii="Lucida Console" w:eastAsia="Times New Roman" w:hAnsi="Lucida Console" w:cs="Courier New"/>
+                <w:sz w:val="24"/>
+                <w:szCs w:val="24"/>
+                <w:lang w:eastAsia="en-US"/>
+              </w:rPr>
+            </w:pPr>
+          </w:p>
+        </w:tc>
+        <w:tc>
+          <w:tcPr>
+            <w:tcW w:w="334" w:type="dxa"/>
+            <w:vMerge/>
+            <w:tcBorders>
+              <w:left w:val="single" w:sz="4" w:space="0" w:color="auto"/>
+            </w:tcBorders>
+            <w:shd w:val="clear" w:color="auto" w:fill="auto"/>
+          </w:tcPr>
+          <w:p>
+            <w:pPr>
+              <w:spacing w:after="0" w:line="240" w:lineRule="auto"/>
+              <w:jc w:val="center"/>
+              <w:rPr>
+                <w:rFonts w:ascii="Lucida Console" w:eastAsia="Times New Roman" w:hAnsi="Lucida Console" w:cs="Courier New"/>
+                <w:sz w:val="24"/>
+                <w:szCs w:val="24"/>
+                <w:lang w:eastAsia="en-US"/>
+              </w:rPr>
+            </w:pPr>
+          </w:p>
+        </w:tc>
+      </w:tr>
+      <w:tr>
+        <w:tc>
+          <w:tcPr>
+            <w:tcW w:w="977" w:type="dxa"/>
+            <w:tcBorders>
+              <w:top w:val="single" w:sz="4" w:space="0" w:color="7F7F7F" w:themeColor="text1" w:themeTint="80"/>
+              <w:left w:val="single" w:sz="4" w:space="0" w:color="7F7F7F" w:themeColor="text1" w:themeTint="80"/>
+              <w:bottom w:val="single" w:sz="4" w:space="0" w:color="7F7F7F" w:themeColor="text1" w:themeTint="80"/>
+              <w:right w:val="single" w:sz="4" w:space="0" w:color="7F7F7F" w:themeColor="text1" w:themeTint="80"/>
+            </w:tcBorders>
+            <w:vAlign w:val="center"/>
+          </w:tcPr>
+          <w:p>
+            <w:pPr>
+              <w:spacing w:after="0" w:line="240" w:lineRule="auto"/>
+              <w:jc w:val="center"/>
+              <w:rPr>
+                <w:rFonts w:ascii="Lucida Console" w:eastAsia="Times New Roman" w:hAnsi="Lucida Console" w:cs="Courier New"/>
+                <w:b/>
+                <w:bCs/>
+                <w:color w:val="7F7F7F" w:themeColor="text1" w:themeTint="80"/>
+                <w:sz w:val="18"/>
+                <w:szCs w:val="24"/>
+                <w:lang w:eastAsia="en-US"/>
+              </w:rPr>
+            </w:pPr>
+            <w:r>
+              <w:rPr>
+                <w:rFonts w:ascii="Lucida Console" w:eastAsia="Times New Roman" w:hAnsi="Lucida Console" w:cs="Courier New"/>
+                <w:b/>
+                <w:bCs/>
+                <w:color w:val="7F7F7F" w:themeColor="text1" w:themeTint="80"/>
+                <w:sz w:val="18"/>
+                <w:szCs w:val="24"/>
+                <w:lang w:eastAsia="en-US"/>
+              </w:rPr>
+              <w:t>24</w:t>
+            </w:r>
+          </w:p>
+        </w:tc>
+        <w:tc>
+          <w:tcPr>
+            <w:tcW w:w="919" w:type="dxa"/>
+            <w:tcBorders>
+              <w:top w:val="single" w:sz="4" w:space="0" w:color="7F7F7F" w:themeColor="text1" w:themeTint="80"/>
+              <w:left w:val="single" w:sz="4" w:space="0" w:color="7F7F7F" w:themeColor="text1" w:themeTint="80"/>
+              <w:bottom w:val="single" w:sz="4" w:space="0" w:color="7F7F7F" w:themeColor="text1" w:themeTint="80"/>
+              <w:right w:val="single" w:sz="4" w:space="0" w:color="auto"/>
+            </w:tcBorders>
+            <w:vAlign w:val="center"/>
+          </w:tcPr>
+          <w:p>
+            <w:pPr>
+              <w:spacing w:after="0" w:line="240" w:lineRule="auto"/>
+              <w:jc w:val="center"/>
+              <w:rPr>
+                <w:rFonts w:ascii="Lucida Console" w:eastAsia="Times New Roman" w:hAnsi="Lucida Console" w:cs="Courier New"/>
+                <w:b/>
+                <w:bCs/>
+                <w:color w:val="7F7F7F" w:themeColor="text1" w:themeTint="80"/>
+                <w:sz w:val="18"/>
+                <w:szCs w:val="24"/>
+                <w:lang w:eastAsia="en-US"/>
+              </w:rPr>
+            </w:pPr>
+            <w:r>
+              <w:rPr>
+                <w:rFonts w:ascii="Lucida Console" w:eastAsia="Times New Roman" w:hAnsi="Lucida Console" w:cs="Courier New"/>
+                <w:b/>
+                <w:bCs/>
+                <w:color w:val="7F7F7F" w:themeColor="text1" w:themeTint="80"/>
+                <w:sz w:val="18"/>
+                <w:szCs w:val="24"/>
+                <w:lang w:eastAsia="en-US"/>
+              </w:rPr>
+              <w:t>192</w:t>
+            </w:r>
+          </w:p>
+        </w:tc>
+        <w:tc>
+          <w:tcPr>
+            <w:tcW w:w="11085" w:type="dxa"/>
+            <w:gridSpan w:val="32"/>
+            <w:vMerge w:val="restart"/>
+            <w:tcBorders>
+              <w:top w:val="single" w:sz="4" w:space="0" w:color="auto"/>
+              <w:left w:val="single" w:sz="4" w:space="0" w:color="auto"/>
+              <w:bottom w:val="single" w:sz="4" w:space="0" w:color="auto"/>
+              <w:right w:val="single" w:sz="4" w:space="0" w:color="auto"/>
+            </w:tcBorders>
+            <w:vAlign w:val="center"/>
+            <w:hideMark/>
+          </w:tcPr>
+          <w:p>
+            <w:pPr>
+              <w:spacing w:after="0" w:line="240" w:lineRule="auto"/>
+              <w:jc w:val="center"/>
+              <w:rPr>
+                <w:rFonts w:ascii="Lucida Console" w:eastAsia="Times New Roman" w:hAnsi="Lucida Console" w:cs="Courier New"/>
+                <w:sz w:val="24"/>
+                <w:szCs w:val="24"/>
+                <w:lang w:eastAsia="en-US"/>
+              </w:rPr>
+            </w:pPr>
+            <w:r>
+              <w:rPr>
+                <w:rFonts w:ascii="Lucida Console" w:eastAsia="Times New Roman" w:hAnsi="Lucida Console" w:cs="Courier New"/>
+                <w:sz w:val="24"/>
+                <w:szCs w:val="24"/>
+                <w:lang w:eastAsia="en-US"/>
+              </w:rPr>
+              <w:t>Time of Message Sending</w:t>
+            </w:r>
+          </w:p>
+        </w:tc>
+        <w:tc>
+          <w:tcPr>
+            <w:tcW w:w="334" w:type="dxa"/>
+            <w:vMerge/>
+            <w:tcBorders>
+              <w:left w:val="single" w:sz="4" w:space="0" w:color="auto"/>
+            </w:tcBorders>
+            <w:shd w:val="clear" w:color="auto" w:fill="auto"/>
+          </w:tcPr>
+          <w:p>
+            <w:pPr>
+              <w:spacing w:after="0" w:line="240" w:lineRule="auto"/>
+              <w:jc w:val="center"/>
+              <w:rPr>
+                <w:rFonts w:ascii="Lucida Console" w:eastAsia="Times New Roman" w:hAnsi="Lucida Console" w:cs="Courier New"/>
+                <w:sz w:val="24"/>
+                <w:szCs w:val="24"/>
+                <w:lang w:eastAsia="en-US"/>
+              </w:rPr>
+            </w:pPr>
+          </w:p>
+        </w:tc>
+      </w:tr>
+      <w:tr>
+        <w:tc>
+          <w:tcPr>
+            <w:tcW w:w="977" w:type="dxa"/>
+            <w:tcBorders>
+              <w:top w:val="single" w:sz="4" w:space="0" w:color="7F7F7F" w:themeColor="text1" w:themeTint="80"/>
+              <w:left w:val="single" w:sz="4" w:space="0" w:color="7F7F7F" w:themeColor="text1" w:themeTint="80"/>
+              <w:bottom w:val="single" w:sz="4" w:space="0" w:color="7F7F7F" w:themeColor="text1" w:themeTint="80"/>
+              <w:right w:val="single" w:sz="4" w:space="0" w:color="7F7F7F" w:themeColor="text1" w:themeTint="80"/>
+            </w:tcBorders>
+            <w:vAlign w:val="center"/>
+          </w:tcPr>
+          <w:p>
+            <w:pPr>
+              <w:spacing w:after="0" w:line="240" w:lineRule="auto"/>
+              <w:jc w:val="center"/>
+              <w:rPr>
+                <w:rFonts w:ascii="Lucida Console" w:eastAsia="Times New Roman" w:hAnsi="Lucida Console" w:cs="Courier New"/>
+                <w:b/>
+                <w:bCs/>
+                <w:color w:val="7F7F7F" w:themeColor="text1" w:themeTint="80"/>
+                <w:sz w:val="18"/>
+                <w:szCs w:val="24"/>
+                <w:lang w:eastAsia="en-US"/>
+              </w:rPr>
+            </w:pPr>
+            <w:r>
+              <w:rPr>
+                <w:rFonts w:ascii="Lucida Console" w:eastAsia="Times New Roman" w:hAnsi="Lucida Console" w:cs="Courier New"/>
+                <w:b/>
+                <w:bCs/>
+                <w:color w:val="7F7F7F" w:themeColor="text1" w:themeTint="80"/>
+                <w:sz w:val="18"/>
+                <w:szCs w:val="24"/>
+                <w:lang w:eastAsia="en-US"/>
+              </w:rPr>
+              <w:t>28</w:t>
+            </w:r>
+          </w:p>
+        </w:tc>
+        <w:tc>
+          <w:tcPr>
+            <w:tcW w:w="919" w:type="dxa"/>
+            <w:tcBorders>
+              <w:top w:val="single" w:sz="4" w:space="0" w:color="7F7F7F" w:themeColor="text1" w:themeTint="80"/>
+              <w:left w:val="single" w:sz="4" w:space="0" w:color="7F7F7F" w:themeColor="text1" w:themeTint="80"/>
+              <w:bottom w:val="single" w:sz="4" w:space="0" w:color="7F7F7F" w:themeColor="text1" w:themeTint="80"/>
+              <w:right w:val="single" w:sz="4" w:space="0" w:color="auto"/>
+            </w:tcBorders>
+            <w:vAlign w:val="center"/>
+          </w:tcPr>
+          <w:p>
+            <w:pPr>
+              <w:spacing w:after="0" w:line="240" w:lineRule="auto"/>
+              <w:jc w:val="center"/>
+              <w:rPr>
+                <w:rFonts w:ascii="Lucida Console" w:eastAsia="Times New Roman" w:hAnsi="Lucida Console" w:cs="Courier New"/>
+                <w:b/>
+                <w:bCs/>
+                <w:color w:val="7F7F7F" w:themeColor="text1" w:themeTint="80"/>
+                <w:sz w:val="18"/>
+                <w:szCs w:val="24"/>
+                <w:lang w:eastAsia="en-US"/>
+              </w:rPr>
+            </w:pPr>
+            <w:r>
+              <w:rPr>
+                <w:rFonts w:ascii="Lucida Console" w:eastAsia="Times New Roman" w:hAnsi="Lucida Console" w:cs="Courier New"/>
+                <w:b/>
+                <w:bCs/>
+                <w:color w:val="7F7F7F" w:themeColor="text1" w:themeTint="80"/>
+                <w:sz w:val="18"/>
+                <w:szCs w:val="24"/>
+                <w:lang w:eastAsia="en-US"/>
+              </w:rPr>
+              <w:t>224</w:t>
+            </w:r>
+          </w:p>
+        </w:tc>
+        <w:tc>
+          <w:tcPr>
+            <w:tcW w:w="11085" w:type="dxa"/>
+            <w:gridSpan w:val="32"/>
+            <w:vMerge/>
+            <w:tcBorders>
+              <w:top w:val="single" w:sz="4" w:space="0" w:color="auto"/>
+              <w:left w:val="single" w:sz="4" w:space="0" w:color="auto"/>
+              <w:bottom w:val="single" w:sz="4" w:space="0" w:color="auto"/>
+              <w:right w:val="single" w:sz="4" w:space="0" w:color="auto"/>
+            </w:tcBorders>
+            <w:vAlign w:val="center"/>
+            <w:hideMark/>
+          </w:tcPr>
+          <w:p>
+            <w:pPr>
+              <w:spacing w:after="0" w:line="240" w:lineRule="auto"/>
+              <w:jc w:val="center"/>
+              <w:rPr>
+                <w:rFonts w:ascii="Lucida Console" w:eastAsia="Times New Roman" w:hAnsi="Lucida Console" w:cs="Courier New"/>
+                <w:sz w:val="24"/>
+                <w:szCs w:val="24"/>
+                <w:lang w:eastAsia="en-US"/>
+              </w:rPr>
+            </w:pPr>
+          </w:p>
+        </w:tc>
+        <w:tc>
+          <w:tcPr>
+            <w:tcW w:w="334" w:type="dxa"/>
+            <w:vMerge/>
+            <w:tcBorders>
+              <w:left w:val="single" w:sz="4" w:space="0" w:color="auto"/>
+              <w:bottom w:val="dashed" w:sz="4" w:space="0" w:color="auto"/>
+            </w:tcBorders>
+            <w:shd w:val="clear" w:color="auto" w:fill="auto"/>
+          </w:tcPr>
+          <w:p>
+            <w:pPr>
+              <w:spacing w:after="0" w:line="240" w:lineRule="auto"/>
+              <w:jc w:val="center"/>
+              <w:rPr>
+                <w:rFonts w:ascii="Lucida Console" w:eastAsia="Times New Roman" w:hAnsi="Lucida Console" w:cs="Courier New"/>
+                <w:sz w:val="24"/>
+                <w:szCs w:val="24"/>
+                <w:lang w:eastAsia="en-US"/>
+              </w:rPr>
+            </w:pPr>
+          </w:p>
+        </w:tc>
+      </w:tr>
+      <w:tr>
+        <w:tc>
+          <w:tcPr>
+            <w:tcW w:w="977" w:type="dxa"/>
+            <w:tcBorders>
+              <w:top w:val="single" w:sz="4" w:space="0" w:color="7F7F7F" w:themeColor="text1" w:themeTint="80"/>
+              <w:left w:val="single" w:sz="4" w:space="0" w:color="7F7F7F" w:themeColor="text1" w:themeTint="80"/>
+              <w:bottom w:val="single" w:sz="4" w:space="0" w:color="7F7F7F" w:themeColor="text1" w:themeTint="80"/>
+              <w:right w:val="single" w:sz="4" w:space="0" w:color="7F7F7F" w:themeColor="text1" w:themeTint="80"/>
+            </w:tcBorders>
+            <w:vAlign w:val="center"/>
+          </w:tcPr>
+          <w:p>
+            <w:pPr>
+              <w:spacing w:after="0" w:line="240" w:lineRule="auto"/>
+              <w:jc w:val="center"/>
+              <w:rPr>
+                <w:rFonts w:ascii="Lucida Console" w:eastAsia="Times New Roman" w:hAnsi="Lucida Console" w:cs="Courier New"/>
+                <w:b/>
+                <w:bCs/>
+                <w:color w:val="7F7F7F" w:themeColor="text1" w:themeTint="80"/>
+                <w:sz w:val="18"/>
+                <w:szCs w:val="24"/>
+                <w:lang w:eastAsia="en-US"/>
+              </w:rPr>
+            </w:pPr>
+            <w:r>
+              <w:rPr>
+                <w:rFonts w:ascii="Lucida Console" w:eastAsia="Times New Roman" w:hAnsi="Lucida Console" w:cs="Courier New"/>
+                <w:b/>
+                <w:bCs/>
+                <w:color w:val="7F7F7F" w:themeColor="text1" w:themeTint="80"/>
+                <w:sz w:val="18"/>
+                <w:szCs w:val="24"/>
+                <w:lang w:eastAsia="en-US"/>
+              </w:rPr>
+              <w:t>32</w:t>
+            </w:r>
+          </w:p>
+        </w:tc>
+        <w:tc>
+          <w:tcPr>
+            <w:tcW w:w="919" w:type="dxa"/>
+            <w:tcBorders>
+              <w:top w:val="single" w:sz="4" w:space="0" w:color="7F7F7F" w:themeColor="text1" w:themeTint="80"/>
+              <w:left w:val="single" w:sz="4" w:space="0" w:color="7F7F7F" w:themeColor="text1" w:themeTint="80"/>
+              <w:bottom w:val="single" w:sz="4" w:space="0" w:color="7F7F7F" w:themeColor="text1" w:themeTint="80"/>
+              <w:right w:val="single" w:sz="4" w:space="0" w:color="auto"/>
+            </w:tcBorders>
+            <w:vAlign w:val="center"/>
+          </w:tcPr>
+          <w:p>
+            <w:pPr>
+              <w:spacing w:after="0" w:line="240" w:lineRule="auto"/>
+              <w:jc w:val="center"/>
+              <w:rPr>
+                <w:rFonts w:ascii="Lucida Console" w:eastAsia="Times New Roman" w:hAnsi="Lucida Console" w:cs="Courier New"/>
+                <w:b/>
+                <w:bCs/>
+                <w:color w:val="7F7F7F" w:themeColor="text1" w:themeTint="80"/>
+                <w:sz w:val="18"/>
+                <w:szCs w:val="24"/>
+                <w:lang w:eastAsia="en-US"/>
+              </w:rPr>
+            </w:pPr>
+            <w:r>
+              <w:rPr>
+                <w:rFonts w:ascii="Lucida Console" w:eastAsia="Times New Roman" w:hAnsi="Lucida Console" w:cs="Courier New"/>
+                <w:b/>
+                <w:bCs/>
+                <w:color w:val="7F7F7F" w:themeColor="text1" w:themeTint="80"/>
+                <w:sz w:val="18"/>
+                <w:szCs w:val="24"/>
+                <w:lang w:eastAsia="en-US"/>
+              </w:rPr>
+              <w:t>256</w:t>
+            </w:r>
+          </w:p>
+        </w:tc>
+        <w:tc>
+          <w:tcPr>
+            <w:tcW w:w="11085" w:type="dxa"/>
+            <w:gridSpan w:val="32"/>
+            <w:vMerge w:val="restart"/>
+            <w:tcBorders>
+              <w:top w:val="single" w:sz="4" w:space="0" w:color="auto"/>
+              <w:left w:val="single" w:sz="4" w:space="0" w:color="auto"/>
+              <w:bottom w:val="single" w:sz="4" w:space="0" w:color="auto"/>
+              <w:right w:val="single" w:sz="4" w:space="0" w:color="auto"/>
+            </w:tcBorders>
+            <w:vAlign w:val="center"/>
+            <w:hideMark/>
+          </w:tcPr>
+          <w:p>
+            <w:pPr>
+              <w:spacing w:after="0" w:line="240" w:lineRule="auto"/>
+              <w:jc w:val="center"/>
+              <w:rPr>
+                <w:rFonts w:ascii="Lucida Console" w:eastAsia="Times New Roman" w:hAnsi="Lucida Console" w:cs="Courier New"/>
+                <w:sz w:val="24"/>
+                <w:szCs w:val="24"/>
+                <w:lang w:eastAsia="en-US"/>
+              </w:rPr>
+            </w:pPr>
+            <w:r>
+              <w:rPr>
+                <w:rFonts w:ascii="Lucida Console" w:eastAsia="Times New Roman" w:hAnsi="Lucida Console" w:cs="Courier New"/>
+                <w:sz w:val="24"/>
+                <w:szCs w:val="24"/>
+                <w:lang w:eastAsia="en-US"/>
+              </w:rPr>
+              <w:t>Message Body</w:t>
             </w:r>
           </w:p>
         </w:tc>
@@ -6991,15 +9036,18 @@
                 <w:szCs w:val="24"/>
                 <w:lang w:eastAsia="en-US"/>
               </w:rPr>
-              <w:t>Header</w:t>
+              <w:t>Body</w:t>
             </w:r>
           </w:p>
         </w:tc>
       </w:tr>
       <w:tr>
+        <w:trPr>
+          <w:trHeight w:val="2091"/>
+        </w:trPr>
         <w:tc>
           <w:tcPr>
-            <w:tcW w:w="979" w:type="dxa"/>
+            <w:tcW w:w="977" w:type="dxa"/>
             <w:tcBorders>
               <w:top w:val="single" w:sz="4" w:space="0" w:color="7F7F7F" w:themeColor="text1" w:themeTint="80"/>
               <w:left w:val="single" w:sz="4" w:space="0" w:color="7F7F7F" w:themeColor="text1" w:themeTint="80"/>
@@ -7007,7 +9055,6 @@
               <w:right w:val="single" w:sz="4" w:space="0" w:color="7F7F7F" w:themeColor="text1" w:themeTint="80"/>
             </w:tcBorders>
             <w:vAlign w:val="center"/>
-            <w:hideMark/>
           </w:tcPr>
           <w:p>
             <w:pPr>
@@ -7025,7 +9072,7 @@
             </w:pPr>
             <w:r>
               <w:rPr>
-                <w:rFonts w:ascii="Lucida Console" w:eastAsia="Times New Roman" w:hAnsi="Lucida Console" w:cs="Courier New"/>
+                <w:rFonts w:ascii="Cambria Math" w:eastAsia="Times New Roman" w:hAnsi="Cambria Math" w:cs="Cambria Math"/>
                 <w:b/>
                 <w:bCs/>
                 <w:color w:val="7F7F7F" w:themeColor="text1" w:themeTint="80"/>
@@ -7033,13 +9080,13 @@
                 <w:szCs w:val="24"/>
                 <w:lang w:eastAsia="en-US"/>
               </w:rPr>
-              <w:t>8</w:t>
+              <w:t>⋮</w:t>
             </w:r>
           </w:p>
         </w:tc>
         <w:tc>
           <w:tcPr>
-            <w:tcW w:w="921" w:type="dxa"/>
+            <w:tcW w:w="919" w:type="dxa"/>
             <w:tcBorders>
               <w:top w:val="single" w:sz="4" w:space="0" w:color="7F7F7F" w:themeColor="text1" w:themeTint="80"/>
               <w:left w:val="single" w:sz="4" w:space="0" w:color="7F7F7F" w:themeColor="text1" w:themeTint="80"/>
@@ -7047,7 +9094,6 @@
               <w:right w:val="single" w:sz="4" w:space="0" w:color="auto"/>
             </w:tcBorders>
             <w:vAlign w:val="center"/>
-            <w:hideMark/>
           </w:tcPr>
           <w:p>
             <w:pPr>
@@ -7065,7 +9111,7 @@
             </w:pPr>
             <w:r>
               <w:rPr>
-                <w:rFonts w:ascii="Lucida Console" w:eastAsia="Times New Roman" w:hAnsi="Lucida Console" w:cs="Courier New"/>
+                <w:rFonts w:ascii="Cambria Math" w:eastAsia="Times New Roman" w:hAnsi="Cambria Math" w:cs="Cambria Math"/>
                 <w:b/>
                 <w:bCs/>
                 <w:color w:val="7F7F7F" w:themeColor="text1" w:themeTint="80"/>
@@ -7073,13 +9119,13 @@
                 <w:szCs w:val="24"/>
                 <w:lang w:eastAsia="en-US"/>
               </w:rPr>
-              <w:t>64</w:t>
+              <w:t>⋮</w:t>
             </w:r>
           </w:p>
         </w:tc>
         <w:tc>
           <w:tcPr>
-            <w:tcW w:w="11081" w:type="dxa"/>
+            <w:tcW w:w="11085" w:type="dxa"/>
             <w:gridSpan w:val="32"/>
             <w:vMerge/>
             <w:tcBorders>
@@ -7114,10 +9160,12 @@
               <w:bottom w:val="dashed" w:sz="4" w:space="0" w:color="auto"/>
             </w:tcBorders>
             <w:shd w:val="clear" w:color="auto" w:fill="auto"/>
+            <w:textDirection w:val="btLr"/>
           </w:tcPr>
           <w:p>
             <w:pPr>
               <w:spacing w:after="0" w:line="240" w:lineRule="auto"/>
+              <w:ind w:left="113" w:right="113"/>
               <w:jc w:val="center"/>
               <w:rPr>
                 <w:rFonts w:ascii="Lucida Console" w:eastAsia="Times New Roman" w:hAnsi="Lucida Console" w:cs="Courier New"/>
@@ -7132,7 +9180,7 @@
       <w:tr>
         <w:tc>
           <w:tcPr>
-            <w:tcW w:w="979" w:type="dxa"/>
+            <w:tcW w:w="977" w:type="dxa"/>
             <w:tcBorders>
               <w:top w:val="single" w:sz="4" w:space="0" w:color="7F7F7F" w:themeColor="text1" w:themeTint="80"/>
               <w:left w:val="single" w:sz="4" w:space="0" w:color="7F7F7F" w:themeColor="text1" w:themeTint="80"/>
@@ -7140,7 +9188,6 @@
               <w:right w:val="single" w:sz="4" w:space="0" w:color="7F7F7F" w:themeColor="text1" w:themeTint="80"/>
             </w:tcBorders>
             <w:vAlign w:val="center"/>
-            <w:hideMark/>
           </w:tcPr>
           <w:p>
             <w:pPr>
@@ -7166,13 +9213,13 @@
                 <w:szCs w:val="24"/>
                 <w:lang w:eastAsia="en-US"/>
               </w:rPr>
-              <w:t>12</w:t>
+              <w:t>len–32</w:t>
             </w:r>
           </w:p>
         </w:tc>
         <w:tc>
           <w:tcPr>
-            <w:tcW w:w="921" w:type="dxa"/>
+            <w:tcW w:w="919" w:type="dxa"/>
             <w:tcBorders>
               <w:top w:val="single" w:sz="4" w:space="0" w:color="7F7F7F" w:themeColor="text1" w:themeTint="80"/>
               <w:left w:val="single" w:sz="4" w:space="0" w:color="7F7F7F" w:themeColor="text1" w:themeTint="80"/>
@@ -7180,7 +9227,6 @@
               <w:right w:val="single" w:sz="4" w:space="0" w:color="auto"/>
             </w:tcBorders>
             <w:vAlign w:val="center"/>
-            <w:hideMark/>
           </w:tcPr>
           <w:p>
             <w:pPr>
@@ -7206,13 +9252,13 @@
                 <w:szCs w:val="24"/>
                 <w:lang w:eastAsia="en-US"/>
               </w:rPr>
-              <w:t>96</w:t>
+              <w:t>len–128</w:t>
             </w:r>
           </w:p>
         </w:tc>
         <w:tc>
           <w:tcPr>
-            <w:tcW w:w="11081" w:type="dxa"/>
+            <w:tcW w:w="11085" w:type="dxa"/>
             <w:gridSpan w:val="32"/>
             <w:vMerge w:val="restart"/>
             <w:tcBorders>
@@ -7222,7 +9268,6 @@
               <w:right w:val="single" w:sz="4" w:space="0" w:color="auto"/>
             </w:tcBorders>
             <w:vAlign w:val="center"/>
-            <w:hideMark/>
           </w:tcPr>
           <w:p>
             <w:pPr>
@@ -7242,557 +9287,7 @@
                 <w:szCs w:val="24"/>
                 <w:lang w:eastAsia="en-US"/>
               </w:rPr>
-              <w:t>Message Recipient UUID</w:t>
-            </w:r>
-          </w:p>
-        </w:tc>
-        <w:tc>
-          <w:tcPr>
-            <w:tcW w:w="334" w:type="dxa"/>
-            <w:vMerge/>
-            <w:tcBorders>
-              <w:top w:val="single" w:sz="4" w:space="0" w:color="auto"/>
-              <w:left w:val="single" w:sz="4" w:space="0" w:color="auto"/>
-              <w:bottom w:val="dashed" w:sz="4" w:space="0" w:color="auto"/>
-            </w:tcBorders>
-            <w:shd w:val="clear" w:color="auto" w:fill="auto"/>
-          </w:tcPr>
-          <w:p>
-            <w:pPr>
-              <w:spacing w:after="0" w:line="240" w:lineRule="auto"/>
-              <w:jc w:val="center"/>
-              <w:rPr>
-                <w:rFonts w:ascii="Lucida Console" w:eastAsia="Times New Roman" w:hAnsi="Lucida Console" w:cs="Courier New"/>
-                <w:sz w:val="24"/>
-                <w:szCs w:val="24"/>
-                <w:lang w:eastAsia="en-US"/>
-              </w:rPr>
-            </w:pPr>
-          </w:p>
-        </w:tc>
-      </w:tr>
-      <w:tr>
-        <w:tc>
-          <w:tcPr>
-            <w:tcW w:w="979" w:type="dxa"/>
-            <w:tcBorders>
-              <w:top w:val="single" w:sz="4" w:space="0" w:color="7F7F7F" w:themeColor="text1" w:themeTint="80"/>
-              <w:left w:val="single" w:sz="4" w:space="0" w:color="7F7F7F" w:themeColor="text1" w:themeTint="80"/>
-              <w:bottom w:val="single" w:sz="4" w:space="0" w:color="7F7F7F" w:themeColor="text1" w:themeTint="80"/>
-              <w:right w:val="single" w:sz="4" w:space="0" w:color="7F7F7F" w:themeColor="text1" w:themeTint="80"/>
-            </w:tcBorders>
-            <w:vAlign w:val="center"/>
-            <w:hideMark/>
-          </w:tcPr>
-          <w:p>
-            <w:pPr>
-              <w:spacing w:after="0" w:line="240" w:lineRule="auto"/>
-              <w:jc w:val="center"/>
-              <w:rPr>
-                <w:rFonts w:ascii="Lucida Console" w:eastAsia="Times New Roman" w:hAnsi="Lucida Console" w:cs="Courier New"/>
-                <w:b/>
-                <w:bCs/>
-                <w:color w:val="7F7F7F" w:themeColor="text1" w:themeTint="80"/>
-                <w:sz w:val="18"/>
-                <w:szCs w:val="24"/>
-                <w:lang w:eastAsia="en-US"/>
-              </w:rPr>
-            </w:pPr>
-            <w:r>
-              <w:rPr>
-                <w:rFonts w:ascii="Lucida Console" w:eastAsia="Times New Roman" w:hAnsi="Lucida Console" w:cs="Courier New"/>
-                <w:b/>
-                <w:bCs/>
-                <w:color w:val="7F7F7F" w:themeColor="text1" w:themeTint="80"/>
-                <w:sz w:val="18"/>
-                <w:szCs w:val="24"/>
-                <w:lang w:eastAsia="en-US"/>
-              </w:rPr>
-              <w:t>16</w:t>
-            </w:r>
-          </w:p>
-        </w:tc>
-        <w:tc>
-          <w:tcPr>
-            <w:tcW w:w="921" w:type="dxa"/>
-            <w:tcBorders>
-              <w:top w:val="single" w:sz="4" w:space="0" w:color="7F7F7F" w:themeColor="text1" w:themeTint="80"/>
-              <w:left w:val="single" w:sz="4" w:space="0" w:color="7F7F7F" w:themeColor="text1" w:themeTint="80"/>
-              <w:bottom w:val="single" w:sz="4" w:space="0" w:color="7F7F7F" w:themeColor="text1" w:themeTint="80"/>
-              <w:right w:val="single" w:sz="4" w:space="0" w:color="auto"/>
-            </w:tcBorders>
-            <w:vAlign w:val="center"/>
-            <w:hideMark/>
-          </w:tcPr>
-          <w:p>
-            <w:pPr>
-              <w:spacing w:after="0" w:line="240" w:lineRule="auto"/>
-              <w:jc w:val="center"/>
-              <w:rPr>
-                <w:rFonts w:ascii="Lucida Console" w:eastAsia="Times New Roman" w:hAnsi="Lucida Console" w:cs="Courier New"/>
-                <w:b/>
-                <w:bCs/>
-                <w:color w:val="7F7F7F" w:themeColor="text1" w:themeTint="80"/>
-                <w:sz w:val="18"/>
-                <w:szCs w:val="24"/>
-                <w:lang w:eastAsia="en-US"/>
-              </w:rPr>
-            </w:pPr>
-            <w:r>
-              <w:rPr>
-                <w:rFonts w:ascii="Lucida Console" w:eastAsia="Times New Roman" w:hAnsi="Lucida Console" w:cs="Courier New"/>
-                <w:b/>
-                <w:bCs/>
-                <w:color w:val="7F7F7F" w:themeColor="text1" w:themeTint="80"/>
-                <w:sz w:val="18"/>
-                <w:szCs w:val="24"/>
-                <w:lang w:eastAsia="en-US"/>
-              </w:rPr>
-              <w:t>128</w:t>
-            </w:r>
-          </w:p>
-        </w:tc>
-        <w:tc>
-          <w:tcPr>
-            <w:tcW w:w="11081" w:type="dxa"/>
-            <w:gridSpan w:val="32"/>
-            <w:vMerge/>
-            <w:tcBorders>
-              <w:top w:val="single" w:sz="4" w:space="0" w:color="auto"/>
-              <w:left w:val="single" w:sz="4" w:space="0" w:color="auto"/>
-              <w:bottom w:val="single" w:sz="4" w:space="0" w:color="auto"/>
-              <w:right w:val="single" w:sz="4" w:space="0" w:color="auto"/>
-            </w:tcBorders>
-            <w:vAlign w:val="center"/>
-            <w:hideMark/>
-          </w:tcPr>
-          <w:p>
-            <w:pPr>
-              <w:spacing w:after="0" w:line="240" w:lineRule="auto"/>
-              <w:jc w:val="center"/>
-              <w:rPr>
-                <w:rFonts w:ascii="Lucida Console" w:eastAsia="Times New Roman" w:hAnsi="Lucida Console" w:cs="Courier New"/>
-                <w:sz w:val="24"/>
-                <w:szCs w:val="24"/>
-                <w:lang w:eastAsia="en-US"/>
-              </w:rPr>
-            </w:pPr>
-          </w:p>
-        </w:tc>
-        <w:tc>
-          <w:tcPr>
-            <w:tcW w:w="334" w:type="dxa"/>
-            <w:vMerge/>
-            <w:tcBorders>
-              <w:top w:val="single" w:sz="4" w:space="0" w:color="auto"/>
-              <w:left w:val="single" w:sz="4" w:space="0" w:color="auto"/>
-              <w:bottom w:val="dashed" w:sz="4" w:space="0" w:color="auto"/>
-            </w:tcBorders>
-            <w:shd w:val="clear" w:color="auto" w:fill="auto"/>
-          </w:tcPr>
-          <w:p>
-            <w:pPr>
-              <w:spacing w:after="0" w:line="240" w:lineRule="auto"/>
-              <w:jc w:val="center"/>
-              <w:rPr>
-                <w:rFonts w:ascii="Lucida Console" w:eastAsia="Times New Roman" w:hAnsi="Lucida Console" w:cs="Courier New"/>
-                <w:sz w:val="24"/>
-                <w:szCs w:val="24"/>
-                <w:lang w:eastAsia="en-US"/>
-              </w:rPr>
-            </w:pPr>
-          </w:p>
-        </w:tc>
-      </w:tr>
-      <w:tr>
-        <w:tc>
-          <w:tcPr>
-            <w:tcW w:w="979" w:type="dxa"/>
-            <w:tcBorders>
-              <w:top w:val="single" w:sz="4" w:space="0" w:color="7F7F7F" w:themeColor="text1" w:themeTint="80"/>
-              <w:left w:val="single" w:sz="4" w:space="0" w:color="7F7F7F" w:themeColor="text1" w:themeTint="80"/>
-              <w:bottom w:val="single" w:sz="4" w:space="0" w:color="7F7F7F" w:themeColor="text1" w:themeTint="80"/>
-              <w:right w:val="single" w:sz="4" w:space="0" w:color="7F7F7F" w:themeColor="text1" w:themeTint="80"/>
-            </w:tcBorders>
-            <w:vAlign w:val="center"/>
-            <w:hideMark/>
-          </w:tcPr>
-          <w:p>
-            <w:pPr>
-              <w:spacing w:after="0" w:line="240" w:lineRule="auto"/>
-              <w:jc w:val="center"/>
-              <w:rPr>
-                <w:rFonts w:ascii="Lucida Console" w:eastAsia="Times New Roman" w:hAnsi="Lucida Console" w:cs="Courier New"/>
-                <w:b/>
-                <w:bCs/>
-                <w:color w:val="7F7F7F" w:themeColor="text1" w:themeTint="80"/>
-                <w:sz w:val="18"/>
-                <w:szCs w:val="24"/>
-                <w:lang w:eastAsia="en-US"/>
-              </w:rPr>
-            </w:pPr>
-            <w:r>
-              <w:rPr>
-                <w:rFonts w:ascii="Lucida Console" w:eastAsia="Times New Roman" w:hAnsi="Lucida Console" w:cs="Courier New"/>
-                <w:b/>
-                <w:bCs/>
-                <w:color w:val="7F7F7F" w:themeColor="text1" w:themeTint="80"/>
-                <w:sz w:val="18"/>
-                <w:szCs w:val="24"/>
-                <w:lang w:eastAsia="en-US"/>
-              </w:rPr>
-              <w:t>20</w:t>
-            </w:r>
-          </w:p>
-        </w:tc>
-        <w:tc>
-          <w:tcPr>
-            <w:tcW w:w="921" w:type="dxa"/>
-            <w:tcBorders>
-              <w:top w:val="single" w:sz="4" w:space="0" w:color="7F7F7F" w:themeColor="text1" w:themeTint="80"/>
-              <w:left w:val="single" w:sz="4" w:space="0" w:color="7F7F7F" w:themeColor="text1" w:themeTint="80"/>
-              <w:bottom w:val="single" w:sz="4" w:space="0" w:color="7F7F7F" w:themeColor="text1" w:themeTint="80"/>
-              <w:right w:val="single" w:sz="4" w:space="0" w:color="auto"/>
-            </w:tcBorders>
-            <w:vAlign w:val="center"/>
-            <w:hideMark/>
-          </w:tcPr>
-          <w:p>
-            <w:pPr>
-              <w:spacing w:after="0" w:line="240" w:lineRule="auto"/>
-              <w:jc w:val="center"/>
-              <w:rPr>
-                <w:rFonts w:ascii="Lucida Console" w:eastAsia="Times New Roman" w:hAnsi="Lucida Console" w:cs="Courier New"/>
-                <w:b/>
-                <w:bCs/>
-                <w:color w:val="7F7F7F" w:themeColor="text1" w:themeTint="80"/>
-                <w:sz w:val="18"/>
-                <w:szCs w:val="24"/>
-                <w:lang w:eastAsia="en-US"/>
-              </w:rPr>
-            </w:pPr>
-            <w:r>
-              <w:rPr>
-                <w:rFonts w:ascii="Lucida Console" w:eastAsia="Times New Roman" w:hAnsi="Lucida Console" w:cs="Courier New"/>
-                <w:b/>
-                <w:bCs/>
-                <w:color w:val="7F7F7F" w:themeColor="text1" w:themeTint="80"/>
-                <w:sz w:val="18"/>
-                <w:szCs w:val="24"/>
-                <w:lang w:eastAsia="en-US"/>
-              </w:rPr>
-              <w:t>160</w:t>
-            </w:r>
-          </w:p>
-        </w:tc>
-        <w:tc>
-          <w:tcPr>
-            <w:tcW w:w="11081" w:type="dxa"/>
-            <w:gridSpan w:val="32"/>
-            <w:vMerge w:val="restart"/>
-            <w:tcBorders>
-              <w:top w:val="single" w:sz="4" w:space="0" w:color="auto"/>
-              <w:left w:val="single" w:sz="4" w:space="0" w:color="auto"/>
-              <w:bottom w:val="single" w:sz="4" w:space="0" w:color="auto"/>
-              <w:right w:val="single" w:sz="4" w:space="0" w:color="auto"/>
-            </w:tcBorders>
-            <w:vAlign w:val="center"/>
-            <w:hideMark/>
-          </w:tcPr>
-          <w:p>
-            <w:pPr>
-              <w:spacing w:after="0" w:line="240" w:lineRule="auto"/>
-              <w:jc w:val="center"/>
-              <w:rPr>
-                <w:rFonts w:ascii="Lucida Console" w:eastAsia="Times New Roman" w:hAnsi="Lucida Console" w:cs="Courier New"/>
-                <w:sz w:val="24"/>
-                <w:szCs w:val="24"/>
-                <w:lang w:eastAsia="en-US"/>
-              </w:rPr>
-            </w:pPr>
-            <w:r>
-              <w:rPr>
-                <w:rFonts w:ascii="Lucida Console" w:eastAsia="Times New Roman" w:hAnsi="Lucida Console" w:cs="Courier New"/>
-                <w:sz w:val="24"/>
-                <w:szCs w:val="24"/>
-                <w:lang w:eastAsia="en-US"/>
-              </w:rPr>
-              <w:t>Time of Message Sending</w:t>
-            </w:r>
-          </w:p>
-        </w:tc>
-        <w:tc>
-          <w:tcPr>
-            <w:tcW w:w="334" w:type="dxa"/>
-            <w:vMerge/>
-            <w:tcBorders>
-              <w:top w:val="single" w:sz="4" w:space="0" w:color="auto"/>
-              <w:left w:val="single" w:sz="4" w:space="0" w:color="auto"/>
-              <w:bottom w:val="dashed" w:sz="4" w:space="0" w:color="auto"/>
-            </w:tcBorders>
-            <w:shd w:val="clear" w:color="auto" w:fill="auto"/>
-          </w:tcPr>
-          <w:p>
-            <w:pPr>
-              <w:spacing w:after="0" w:line="240" w:lineRule="auto"/>
-              <w:jc w:val="center"/>
-              <w:rPr>
-                <w:rFonts w:ascii="Lucida Console" w:eastAsia="Times New Roman" w:hAnsi="Lucida Console" w:cs="Courier New"/>
-                <w:sz w:val="24"/>
-                <w:szCs w:val="24"/>
-                <w:lang w:eastAsia="en-US"/>
-              </w:rPr>
-            </w:pPr>
-          </w:p>
-        </w:tc>
-      </w:tr>
-      <w:tr>
-        <w:tc>
-          <w:tcPr>
-            <w:tcW w:w="979" w:type="dxa"/>
-            <w:tcBorders>
-              <w:top w:val="single" w:sz="4" w:space="0" w:color="7F7F7F" w:themeColor="text1" w:themeTint="80"/>
-              <w:left w:val="single" w:sz="4" w:space="0" w:color="7F7F7F" w:themeColor="text1" w:themeTint="80"/>
-              <w:bottom w:val="single" w:sz="4" w:space="0" w:color="7F7F7F" w:themeColor="text1" w:themeTint="80"/>
-              <w:right w:val="single" w:sz="4" w:space="0" w:color="7F7F7F" w:themeColor="text1" w:themeTint="80"/>
-            </w:tcBorders>
-            <w:vAlign w:val="center"/>
-            <w:hideMark/>
-          </w:tcPr>
-          <w:p>
-            <w:pPr>
-              <w:spacing w:after="0" w:line="240" w:lineRule="auto"/>
-              <w:jc w:val="center"/>
-              <w:rPr>
-                <w:rFonts w:ascii="Lucida Console" w:eastAsia="Times New Roman" w:hAnsi="Lucida Console" w:cs="Courier New"/>
-                <w:b/>
-                <w:bCs/>
-                <w:color w:val="7F7F7F" w:themeColor="text1" w:themeTint="80"/>
-                <w:sz w:val="18"/>
-                <w:szCs w:val="24"/>
-                <w:lang w:eastAsia="en-US"/>
-              </w:rPr>
-            </w:pPr>
-            <w:r>
-              <w:rPr>
-                <w:rFonts w:ascii="Lucida Console" w:eastAsia="Times New Roman" w:hAnsi="Lucida Console" w:cs="Courier New"/>
-                <w:b/>
-                <w:bCs/>
-                <w:color w:val="7F7F7F" w:themeColor="text1" w:themeTint="80"/>
-                <w:sz w:val="18"/>
-                <w:szCs w:val="24"/>
-                <w:lang w:eastAsia="en-US"/>
-              </w:rPr>
-              <w:t>24</w:t>
-            </w:r>
-          </w:p>
-        </w:tc>
-        <w:tc>
-          <w:tcPr>
-            <w:tcW w:w="921" w:type="dxa"/>
-            <w:tcBorders>
-              <w:top w:val="single" w:sz="4" w:space="0" w:color="7F7F7F" w:themeColor="text1" w:themeTint="80"/>
-              <w:left w:val="single" w:sz="4" w:space="0" w:color="7F7F7F" w:themeColor="text1" w:themeTint="80"/>
-              <w:bottom w:val="single" w:sz="4" w:space="0" w:color="7F7F7F" w:themeColor="text1" w:themeTint="80"/>
-              <w:right w:val="single" w:sz="4" w:space="0" w:color="auto"/>
-            </w:tcBorders>
-            <w:vAlign w:val="center"/>
-            <w:hideMark/>
-          </w:tcPr>
-          <w:p>
-            <w:pPr>
-              <w:spacing w:after="0" w:line="240" w:lineRule="auto"/>
-              <w:jc w:val="center"/>
-              <w:rPr>
-                <w:rFonts w:ascii="Lucida Console" w:eastAsia="Times New Roman" w:hAnsi="Lucida Console" w:cs="Courier New"/>
-                <w:b/>
-                <w:bCs/>
-                <w:color w:val="7F7F7F" w:themeColor="text1" w:themeTint="80"/>
-                <w:sz w:val="18"/>
-                <w:szCs w:val="24"/>
-                <w:lang w:eastAsia="en-US"/>
-              </w:rPr>
-            </w:pPr>
-            <w:r>
-              <w:rPr>
-                <w:rFonts w:ascii="Lucida Console" w:eastAsia="Times New Roman" w:hAnsi="Lucida Console" w:cs="Courier New"/>
-                <w:b/>
-                <w:bCs/>
-                <w:color w:val="7F7F7F" w:themeColor="text1" w:themeTint="80"/>
-                <w:sz w:val="18"/>
-                <w:szCs w:val="24"/>
-                <w:lang w:eastAsia="en-US"/>
-              </w:rPr>
-              <w:t>192</w:t>
-            </w:r>
-          </w:p>
-        </w:tc>
-        <w:tc>
-          <w:tcPr>
-            <w:tcW w:w="11081" w:type="dxa"/>
-            <w:gridSpan w:val="32"/>
-            <w:vMerge/>
-            <w:tcBorders>
-              <w:top w:val="single" w:sz="4" w:space="0" w:color="auto"/>
-              <w:left w:val="single" w:sz="4" w:space="0" w:color="auto"/>
-              <w:bottom w:val="single" w:sz="4" w:space="0" w:color="auto"/>
-              <w:right w:val="single" w:sz="4" w:space="0" w:color="auto"/>
-            </w:tcBorders>
-            <w:vAlign w:val="center"/>
-            <w:hideMark/>
-          </w:tcPr>
-          <w:p>
-            <w:pPr>
-              <w:spacing w:after="0" w:line="240" w:lineRule="auto"/>
-              <w:jc w:val="center"/>
-              <w:rPr>
-                <w:rFonts w:ascii="Lucida Console" w:eastAsia="Times New Roman" w:hAnsi="Lucida Console" w:cs="Courier New"/>
-                <w:sz w:val="24"/>
-                <w:szCs w:val="24"/>
-                <w:lang w:eastAsia="en-US"/>
-              </w:rPr>
-            </w:pPr>
-          </w:p>
-        </w:tc>
-        <w:tc>
-          <w:tcPr>
-            <w:tcW w:w="334" w:type="dxa"/>
-            <w:vMerge/>
-            <w:tcBorders>
-              <w:top w:val="single" w:sz="4" w:space="0" w:color="auto"/>
-              <w:left w:val="single" w:sz="4" w:space="0" w:color="auto"/>
-              <w:bottom w:val="dashed" w:sz="4" w:space="0" w:color="auto"/>
-            </w:tcBorders>
-            <w:shd w:val="clear" w:color="auto" w:fill="auto"/>
-          </w:tcPr>
-          <w:p>
-            <w:pPr>
-              <w:spacing w:after="0" w:line="240" w:lineRule="auto"/>
-              <w:jc w:val="center"/>
-              <w:rPr>
-                <w:rFonts w:ascii="Lucida Console" w:eastAsia="Times New Roman" w:hAnsi="Lucida Console" w:cs="Courier New"/>
-                <w:sz w:val="24"/>
-                <w:szCs w:val="24"/>
-                <w:lang w:eastAsia="en-US"/>
-              </w:rPr>
-            </w:pPr>
-          </w:p>
-        </w:tc>
-      </w:tr>
-      <w:tr>
-        <w:tc>
-          <w:tcPr>
-            <w:tcW w:w="979" w:type="dxa"/>
-            <w:tcBorders>
-              <w:top w:val="single" w:sz="4" w:space="0" w:color="7F7F7F" w:themeColor="text1" w:themeTint="80"/>
-              <w:left w:val="single" w:sz="4" w:space="0" w:color="7F7F7F" w:themeColor="text1" w:themeTint="80"/>
-              <w:bottom w:val="single" w:sz="4" w:space="0" w:color="7F7F7F" w:themeColor="text1" w:themeTint="80"/>
-              <w:right w:val="single" w:sz="4" w:space="0" w:color="7F7F7F" w:themeColor="text1" w:themeTint="80"/>
-            </w:tcBorders>
-            <w:vAlign w:val="center"/>
-            <w:hideMark/>
-          </w:tcPr>
-          <w:p>
-            <w:pPr>
-              <w:spacing w:after="0" w:line="240" w:lineRule="auto"/>
-              <w:jc w:val="center"/>
-              <w:rPr>
-                <w:rFonts w:ascii="Lucida Console" w:eastAsia="Times New Roman" w:hAnsi="Lucida Console" w:cs="Courier New"/>
-                <w:b/>
-                <w:bCs/>
-                <w:color w:val="7F7F7F" w:themeColor="text1" w:themeTint="80"/>
-                <w:sz w:val="18"/>
-                <w:szCs w:val="24"/>
-                <w:lang w:eastAsia="en-US"/>
-              </w:rPr>
-            </w:pPr>
-            <w:r>
-              <w:rPr>
-                <w:rFonts w:ascii="Lucida Console" w:eastAsia="Times New Roman" w:hAnsi="Lucida Console" w:cs="Courier New"/>
-                <w:b/>
-                <w:bCs/>
-                <w:color w:val="7F7F7F" w:themeColor="text1" w:themeTint="80"/>
-                <w:sz w:val="18"/>
-                <w:szCs w:val="24"/>
-                <w:lang w:eastAsia="en-US"/>
-              </w:rPr>
-              <w:t>28</w:t>
-            </w:r>
-          </w:p>
-        </w:tc>
-        <w:tc>
-          <w:tcPr>
-            <w:tcW w:w="921" w:type="dxa"/>
-            <w:tcBorders>
-              <w:top w:val="single" w:sz="4" w:space="0" w:color="7F7F7F" w:themeColor="text1" w:themeTint="80"/>
-              <w:left w:val="single" w:sz="4" w:space="0" w:color="7F7F7F" w:themeColor="text1" w:themeTint="80"/>
-              <w:bottom w:val="single" w:sz="4" w:space="0" w:color="7F7F7F" w:themeColor="text1" w:themeTint="80"/>
-              <w:right w:val="single" w:sz="4" w:space="0" w:color="auto"/>
-            </w:tcBorders>
-            <w:vAlign w:val="center"/>
-            <w:hideMark/>
-          </w:tcPr>
-          <w:p>
-            <w:pPr>
-              <w:spacing w:after="0" w:line="240" w:lineRule="auto"/>
-              <w:jc w:val="center"/>
-              <w:rPr>
-                <w:rFonts w:ascii="Lucida Console" w:eastAsia="Times New Roman" w:hAnsi="Lucida Console" w:cs="Courier New"/>
-                <w:b/>
-                <w:bCs/>
-                <w:color w:val="7F7F7F" w:themeColor="text1" w:themeTint="80"/>
-                <w:sz w:val="18"/>
-                <w:szCs w:val="24"/>
-                <w:lang w:eastAsia="en-US"/>
-              </w:rPr>
-            </w:pPr>
-            <w:r>
-              <w:rPr>
-                <w:rFonts w:ascii="Lucida Console" w:eastAsia="Times New Roman" w:hAnsi="Lucida Console" w:cs="Courier New"/>
-                <w:b/>
-                <w:bCs/>
-                <w:color w:val="7F7F7F" w:themeColor="text1" w:themeTint="80"/>
-                <w:sz w:val="18"/>
-                <w:szCs w:val="24"/>
-                <w:lang w:eastAsia="en-US"/>
-              </w:rPr>
-              <w:t>224</w:t>
-            </w:r>
-          </w:p>
-        </w:tc>
-        <w:tc>
-          <w:tcPr>
-            <w:tcW w:w="11081" w:type="dxa"/>
-            <w:gridSpan w:val="32"/>
-            <w:vMerge w:val="restart"/>
-            <w:tcBorders>
-              <w:top w:val="single" w:sz="4" w:space="0" w:color="auto"/>
-              <w:left w:val="single" w:sz="4" w:space="0" w:color="auto"/>
-              <w:bottom w:val="single" w:sz="4" w:space="0" w:color="auto"/>
-              <w:right w:val="single" w:sz="4" w:space="0" w:color="auto"/>
-            </w:tcBorders>
-            <w:vAlign w:val="center"/>
-            <w:hideMark/>
-          </w:tcPr>
-          <w:p>
-            <w:pPr>
-              <w:spacing w:after="0" w:line="240" w:lineRule="auto"/>
-              <w:jc w:val="center"/>
-              <w:rPr>
-                <w:rFonts w:ascii="Lucida Console" w:eastAsia="Times New Roman" w:hAnsi="Lucida Console" w:cs="Courier New"/>
-                <w:sz w:val="24"/>
-                <w:szCs w:val="24"/>
-                <w:lang w:eastAsia="en-US"/>
-              </w:rPr>
-            </w:pPr>
-            <w:r>
-              <w:rPr>
-                <w:rFonts w:ascii="Lucida Console" w:eastAsia="Times New Roman" w:hAnsi="Lucida Console" w:cs="Courier New"/>
-                <w:sz w:val="24"/>
-                <w:szCs w:val="24"/>
-                <w:lang w:eastAsia="en-US"/>
-              </w:rPr>
-              <w:t>Message Body</w:t>
+              <w:t>Checksum</w:t>
             </w:r>
           </w:p>
         </w:tc>
@@ -7827,18 +9322,15 @@
                 <w:szCs w:val="24"/>
                 <w:lang w:eastAsia="en-US"/>
               </w:rPr>
-              <w:t>Body</w:t>
+              <w:t>Footer</w:t>
             </w:r>
           </w:p>
         </w:tc>
       </w:tr>
       <w:tr>
-        <w:trPr>
-          <w:trHeight w:val="2091"/>
-        </w:trPr>
         <w:tc>
           <w:tcPr>
-            <w:tcW w:w="979" w:type="dxa"/>
+            <w:tcW w:w="977" w:type="dxa"/>
             <w:tcBorders>
               <w:top w:val="single" w:sz="4" w:space="0" w:color="7F7F7F" w:themeColor="text1" w:themeTint="80"/>
               <w:left w:val="single" w:sz="4" w:space="0" w:color="7F7F7F" w:themeColor="text1" w:themeTint="80"/>
@@ -7863,7 +9355,7 @@
             </w:pPr>
             <w:r>
               <w:rPr>
-                <w:rFonts w:ascii="Cambria Math" w:eastAsia="Times New Roman" w:hAnsi="Cambria Math" w:cs="Cambria Math"/>
+                <w:rFonts w:ascii="Lucida Console" w:eastAsia="Times New Roman" w:hAnsi="Lucida Console" w:cs="Courier New"/>
                 <w:b/>
                 <w:bCs/>
                 <w:color w:val="7F7F7F" w:themeColor="text1" w:themeTint="80"/>
@@ -7871,13 +9363,13 @@
                 <w:szCs w:val="24"/>
                 <w:lang w:eastAsia="en-US"/>
               </w:rPr>
-              <w:t>⋮</w:t>
+              <w:t>len–24</w:t>
             </w:r>
           </w:p>
         </w:tc>
         <w:tc>
           <w:tcPr>
-            <w:tcW w:w="921" w:type="dxa"/>
+            <w:tcW w:w="919" w:type="dxa"/>
             <w:tcBorders>
               <w:top w:val="single" w:sz="4" w:space="0" w:color="7F7F7F" w:themeColor="text1" w:themeTint="80"/>
               <w:left w:val="single" w:sz="4" w:space="0" w:color="7F7F7F" w:themeColor="text1" w:themeTint="80"/>
@@ -7902,7 +9394,7 @@
             </w:pPr>
             <w:r>
               <w:rPr>
-                <w:rFonts w:ascii="Cambria Math" w:eastAsia="Times New Roman" w:hAnsi="Cambria Math" w:cs="Cambria Math"/>
+                <w:rFonts w:ascii="Lucida Console" w:eastAsia="Times New Roman" w:hAnsi="Lucida Console" w:cs="Courier New"/>
                 <w:b/>
                 <w:bCs/>
                 <w:color w:val="7F7F7F" w:themeColor="text1" w:themeTint="80"/>
@@ -7910,13 +9402,144 @@
                 <w:szCs w:val="24"/>
                 <w:lang w:eastAsia="en-US"/>
               </w:rPr>
-              <w:t>⋮</w:t>
+              <w:t>len–96</w:t>
             </w:r>
           </w:p>
         </w:tc>
         <w:tc>
           <w:tcPr>
-            <w:tcW w:w="11081" w:type="dxa"/>
+            <w:tcW w:w="11085" w:type="dxa"/>
+            <w:gridSpan w:val="32"/>
+            <w:vMerge/>
+            <w:tcBorders>
+              <w:top w:val="single" w:sz="4" w:space="0" w:color="auto"/>
+              <w:left w:val="single" w:sz="4" w:space="0" w:color="auto"/>
+              <w:bottom w:val="single" w:sz="4" w:space="0" w:color="auto"/>
+              <w:right w:val="single" w:sz="4" w:space="0" w:color="auto"/>
+            </w:tcBorders>
+            <w:vAlign w:val="center"/>
+          </w:tcPr>
+          <w:p>
+            <w:pPr>
+              <w:spacing w:after="0" w:line="240" w:lineRule="auto"/>
+              <w:jc w:val="center"/>
+              <w:rPr>
+                <w:rFonts w:ascii="Lucida Console" w:eastAsia="Times New Roman" w:hAnsi="Lucida Console" w:cs="Courier New"/>
+                <w:sz w:val="24"/>
+                <w:szCs w:val="24"/>
+                <w:lang w:eastAsia="en-US"/>
+              </w:rPr>
+            </w:pPr>
+          </w:p>
+        </w:tc>
+        <w:tc>
+          <w:tcPr>
+            <w:tcW w:w="334" w:type="dxa"/>
+            <w:vMerge/>
+            <w:tcBorders>
+              <w:left w:val="single" w:sz="4" w:space="0" w:color="auto"/>
+              <w:bottom w:val="dashed" w:sz="4" w:space="0" w:color="auto"/>
+            </w:tcBorders>
+            <w:shd w:val="clear" w:color="auto" w:fill="auto"/>
+          </w:tcPr>
+          <w:p>
+            <w:pPr>
+              <w:spacing w:after="0" w:line="240" w:lineRule="auto"/>
+              <w:jc w:val="center"/>
+              <w:rPr>
+                <w:rFonts w:ascii="Lucida Console" w:eastAsia="Times New Roman" w:hAnsi="Lucida Console" w:cs="Courier New"/>
+                <w:sz w:val="24"/>
+                <w:szCs w:val="24"/>
+                <w:lang w:eastAsia="en-US"/>
+              </w:rPr>
+            </w:pPr>
+          </w:p>
+        </w:tc>
+      </w:tr>
+      <w:tr>
+        <w:tc>
+          <w:tcPr>
+            <w:tcW w:w="977" w:type="dxa"/>
+            <w:tcBorders>
+              <w:top w:val="single" w:sz="4" w:space="0" w:color="7F7F7F" w:themeColor="text1" w:themeTint="80"/>
+              <w:left w:val="single" w:sz="4" w:space="0" w:color="7F7F7F" w:themeColor="text1" w:themeTint="80"/>
+              <w:bottom w:val="single" w:sz="4" w:space="0" w:color="7F7F7F" w:themeColor="text1" w:themeTint="80"/>
+              <w:right w:val="single" w:sz="4" w:space="0" w:color="7F7F7F" w:themeColor="text1" w:themeTint="80"/>
+            </w:tcBorders>
+            <w:vAlign w:val="center"/>
+            <w:hideMark/>
+          </w:tcPr>
+          <w:p>
+            <w:pPr>
+              <w:spacing w:after="0" w:line="240" w:lineRule="auto"/>
+              <w:jc w:val="center"/>
+              <w:rPr>
+                <w:rFonts w:ascii="Lucida Console" w:eastAsia="Times New Roman" w:hAnsi="Lucida Console" w:cs="Courier New"/>
+                <w:b/>
+                <w:bCs/>
+                <w:color w:val="7F7F7F" w:themeColor="text1" w:themeTint="80"/>
+                <w:sz w:val="18"/>
+                <w:szCs w:val="24"/>
+                <w:lang w:eastAsia="en-US"/>
+              </w:rPr>
+            </w:pPr>
+            <w:r>
+              <w:rPr>
+                <w:rFonts w:ascii="Lucida Console" w:eastAsia="Times New Roman" w:hAnsi="Lucida Console" w:cs="Courier New"/>
+                <w:b/>
+                <w:bCs/>
+                <w:color w:val="7F7F7F" w:themeColor="text1" w:themeTint="80"/>
+                <w:sz w:val="18"/>
+                <w:szCs w:val="24"/>
+                <w:lang w:eastAsia="en-US"/>
+              </w:rPr>
+              <w:t>len–16</w:t>
+            </w:r>
+          </w:p>
+        </w:tc>
+        <w:tc>
+          <w:tcPr>
+            <w:tcW w:w="919" w:type="dxa"/>
+            <w:tcBorders>
+              <w:top w:val="single" w:sz="4" w:space="0" w:color="7F7F7F" w:themeColor="text1" w:themeTint="80"/>
+              <w:left w:val="single" w:sz="4" w:space="0" w:color="7F7F7F" w:themeColor="text1" w:themeTint="80"/>
+              <w:bottom w:val="single" w:sz="4" w:space="0" w:color="7F7F7F" w:themeColor="text1" w:themeTint="80"/>
+              <w:right w:val="single" w:sz="4" w:space="0" w:color="auto"/>
+            </w:tcBorders>
+            <w:vAlign w:val="center"/>
+            <w:hideMark/>
+          </w:tcPr>
+          <w:p>
+            <w:pPr>
+              <w:spacing w:after="0" w:line="240" w:lineRule="auto"/>
+              <w:jc w:val="center"/>
+              <w:rPr>
+                <w:rFonts w:ascii="Lucida Console" w:eastAsia="Times New Roman" w:hAnsi="Lucida Console" w:cs="Courier New"/>
+                <w:b/>
+                <w:bCs/>
+                <w:color w:val="7F7F7F" w:themeColor="text1" w:themeTint="80"/>
+                <w:sz w:val="18"/>
+                <w:szCs w:val="24"/>
+                <w:lang w:eastAsia="en-US"/>
+              </w:rPr>
+            </w:pPr>
+            <w:r>
+              <w:rPr>
+                <w:rFonts w:ascii="Lucida Console" w:eastAsia="Times New Roman" w:hAnsi="Lucida Console" w:cs="Courier New"/>
+                <w:b/>
+                <w:bCs/>
+                <w:color w:val="7F7F7F" w:themeColor="text1" w:themeTint="80"/>
+                <w:sz w:val="18"/>
+                <w:szCs w:val="24"/>
+                <w:lang w:eastAsia="en-US"/>
+              </w:rPr>
+              <w:t>len–64</w:t>
+            </w:r>
+          </w:p>
+        </w:tc>
+        <w:tc>
+          <w:tcPr>
+            <w:tcW w:w="11085" w:type="dxa"/>
             <w:gridSpan w:val="32"/>
             <w:vMerge/>
             <w:tcBorders>
@@ -7946,17 +9569,14 @@
             <w:tcW w:w="334" w:type="dxa"/>
             <w:vMerge/>
             <w:tcBorders>
-              <w:top w:val="single" w:sz="4" w:space="0" w:color="auto"/>
               <w:left w:val="single" w:sz="4" w:space="0" w:color="auto"/>
               <w:bottom w:val="dashed" w:sz="4" w:space="0" w:color="auto"/>
             </w:tcBorders>
             <w:shd w:val="clear" w:color="auto" w:fill="auto"/>
-            <w:textDirection w:val="btLr"/>
           </w:tcPr>
           <w:p>
             <w:pPr>
               <w:spacing w:after="0" w:line="240" w:lineRule="auto"/>
-              <w:ind w:left="113" w:right="113"/>
               <w:jc w:val="center"/>
               <w:rPr>
                 <w:rFonts w:ascii="Lucida Console" w:eastAsia="Times New Roman" w:hAnsi="Lucida Console" w:cs="Courier New"/>
@@ -7971,7 +9591,7 @@
       <w:tr>
         <w:tc>
           <w:tcPr>
-            <w:tcW w:w="979" w:type="dxa"/>
+            <w:tcW w:w="977" w:type="dxa"/>
             <w:tcBorders>
               <w:top w:val="single" w:sz="4" w:space="0" w:color="7F7F7F" w:themeColor="text1" w:themeTint="80"/>
               <w:left w:val="single" w:sz="4" w:space="0" w:color="7F7F7F" w:themeColor="text1" w:themeTint="80"/>
@@ -7979,6 +9599,7 @@
               <w:right w:val="single" w:sz="4" w:space="0" w:color="7F7F7F" w:themeColor="text1" w:themeTint="80"/>
             </w:tcBorders>
             <w:vAlign w:val="center"/>
+            <w:hideMark/>
           </w:tcPr>
           <w:p>
             <w:pPr>
@@ -8004,13 +9625,13 @@
                 <w:szCs w:val="24"/>
                 <w:lang w:eastAsia="en-US"/>
               </w:rPr>
-              <w:t>len–32</w:t>
+              <w:t>len–8</w:t>
             </w:r>
           </w:p>
         </w:tc>
         <w:tc>
           <w:tcPr>
-            <w:tcW w:w="921" w:type="dxa"/>
+            <w:tcW w:w="919" w:type="dxa"/>
             <w:tcBorders>
               <w:top w:val="single" w:sz="4" w:space="0" w:color="7F7F7F" w:themeColor="text1" w:themeTint="80"/>
               <w:left w:val="single" w:sz="4" w:space="0" w:color="7F7F7F" w:themeColor="text1" w:themeTint="80"/>
@@ -8018,6 +9639,7 @@
               <w:right w:val="single" w:sz="4" w:space="0" w:color="auto"/>
             </w:tcBorders>
             <w:vAlign w:val="center"/>
+            <w:hideMark/>
           </w:tcPr>
           <w:p>
             <w:pPr>
@@ -8043,163 +9665,13 @@
                 <w:szCs w:val="24"/>
                 <w:lang w:eastAsia="en-US"/>
               </w:rPr>
-              <w:t>len–128</w:t>
+              <w:t>len–32</w:t>
             </w:r>
           </w:p>
         </w:tc>
         <w:tc>
           <w:tcPr>
-            <w:tcW w:w="11081" w:type="dxa"/>
-            <w:gridSpan w:val="32"/>
-            <w:vMerge w:val="restart"/>
-            <w:tcBorders>
-              <w:top w:val="single" w:sz="4" w:space="0" w:color="auto"/>
-              <w:left w:val="single" w:sz="4" w:space="0" w:color="auto"/>
-              <w:bottom w:val="single" w:sz="4" w:space="0" w:color="auto"/>
-              <w:right w:val="single" w:sz="4" w:space="0" w:color="auto"/>
-            </w:tcBorders>
-            <w:vAlign w:val="center"/>
-          </w:tcPr>
-          <w:p>
-            <w:pPr>
-              <w:spacing w:after="0" w:line="240" w:lineRule="auto"/>
-              <w:jc w:val="center"/>
-              <w:rPr>
-                <w:rFonts w:ascii="Lucida Console" w:eastAsia="Times New Roman" w:hAnsi="Lucida Console" w:cs="Courier New"/>
-                <w:sz w:val="24"/>
-                <w:szCs w:val="24"/>
-                <w:lang w:eastAsia="en-US"/>
-              </w:rPr>
-            </w:pPr>
-            <w:r>
-              <w:rPr>
-                <w:rFonts w:ascii="Lucida Console" w:eastAsia="Times New Roman" w:hAnsi="Lucida Console" w:cs="Courier New"/>
-                <w:sz w:val="24"/>
-                <w:szCs w:val="24"/>
-                <w:lang w:eastAsia="en-US"/>
-              </w:rPr>
-              <w:t>Checksum</w:t>
-            </w:r>
-          </w:p>
-        </w:tc>
-        <w:tc>
-          <w:tcPr>
-            <w:tcW w:w="334" w:type="dxa"/>
-            <w:vMerge w:val="restart"/>
-            <w:tcBorders>
-              <w:top w:val="dashed" w:sz="4" w:space="0" w:color="auto"/>
-              <w:left w:val="single" w:sz="4" w:space="0" w:color="auto"/>
-              <w:bottom w:val="dashed" w:sz="4" w:space="0" w:color="auto"/>
-            </w:tcBorders>
-            <w:shd w:val="clear" w:color="auto" w:fill="auto"/>
-            <w:textDirection w:val="btLr"/>
-          </w:tcPr>
-          <w:p>
-            <w:pPr>
-              <w:spacing w:after="0" w:line="240" w:lineRule="auto"/>
-              <w:ind w:left="113" w:right="113"/>
-              <w:jc w:val="center"/>
-              <w:rPr>
-                <w:rFonts w:ascii="Lucida Console" w:eastAsia="Times New Roman" w:hAnsi="Lucida Console" w:cs="Courier New"/>
-                <w:sz w:val="24"/>
-                <w:szCs w:val="24"/>
-                <w:lang w:eastAsia="en-US"/>
-              </w:rPr>
-            </w:pPr>
-            <w:r>
-              <w:rPr>
-                <w:rFonts w:ascii="Lucida Console" w:eastAsia="Times New Roman" w:hAnsi="Lucida Console" w:cs="Courier New"/>
-                <w:sz w:val="24"/>
-                <w:szCs w:val="24"/>
-                <w:lang w:eastAsia="en-US"/>
-              </w:rPr>
-              <w:t>Footer</w:t>
-            </w:r>
-          </w:p>
-        </w:tc>
-      </w:tr>
-      <w:tr>
-        <w:tc>
-          <w:tcPr>
-            <w:tcW w:w="979" w:type="dxa"/>
-            <w:tcBorders>
-              <w:top w:val="single" w:sz="4" w:space="0" w:color="7F7F7F" w:themeColor="text1" w:themeTint="80"/>
-              <w:left w:val="single" w:sz="4" w:space="0" w:color="7F7F7F" w:themeColor="text1" w:themeTint="80"/>
-              <w:bottom w:val="single" w:sz="4" w:space="0" w:color="7F7F7F" w:themeColor="text1" w:themeTint="80"/>
-              <w:right w:val="single" w:sz="4" w:space="0" w:color="7F7F7F" w:themeColor="text1" w:themeTint="80"/>
-            </w:tcBorders>
-            <w:vAlign w:val="center"/>
-          </w:tcPr>
-          <w:p>
-            <w:pPr>
-              <w:spacing w:after="0" w:line="240" w:lineRule="auto"/>
-              <w:jc w:val="center"/>
-              <w:rPr>
-                <w:rFonts w:ascii="Lucida Console" w:eastAsia="Times New Roman" w:hAnsi="Lucida Console" w:cs="Courier New"/>
-                <w:b/>
-                <w:bCs/>
-                <w:color w:val="7F7F7F" w:themeColor="text1" w:themeTint="80"/>
-                <w:sz w:val="18"/>
-                <w:szCs w:val="24"/>
-                <w:lang w:eastAsia="en-US"/>
-              </w:rPr>
-            </w:pPr>
-            <w:r>
-              <w:rPr>
-                <w:rFonts w:ascii="Lucida Console" w:eastAsia="Times New Roman" w:hAnsi="Lucida Console" w:cs="Courier New"/>
-                <w:b/>
-                <w:bCs/>
-                <w:color w:val="7F7F7F" w:themeColor="text1" w:themeTint="80"/>
-                <w:sz w:val="18"/>
-                <w:szCs w:val="24"/>
-                <w:lang w:eastAsia="en-US"/>
-              </w:rPr>
-              <w:t>len–24</w:t>
-            </w:r>
-          </w:p>
-        </w:tc>
-        <w:tc>
-          <w:tcPr>
-            <w:tcW w:w="921" w:type="dxa"/>
-            <w:tcBorders>
-              <w:top w:val="single" w:sz="4" w:space="0" w:color="7F7F7F" w:themeColor="text1" w:themeTint="80"/>
-              <w:left w:val="single" w:sz="4" w:space="0" w:color="7F7F7F" w:themeColor="text1" w:themeTint="80"/>
-              <w:bottom w:val="single" w:sz="4" w:space="0" w:color="7F7F7F" w:themeColor="text1" w:themeTint="80"/>
-              <w:right w:val="single" w:sz="4" w:space="0" w:color="auto"/>
-            </w:tcBorders>
-            <w:vAlign w:val="center"/>
-          </w:tcPr>
-          <w:p>
-            <w:pPr>
-              <w:spacing w:after="0" w:line="240" w:lineRule="auto"/>
-              <w:jc w:val="center"/>
-              <w:rPr>
-                <w:rFonts w:ascii="Lucida Console" w:eastAsia="Times New Roman" w:hAnsi="Lucida Console" w:cs="Courier New"/>
-                <w:b/>
-                <w:bCs/>
-                <w:color w:val="7F7F7F" w:themeColor="text1" w:themeTint="80"/>
-                <w:sz w:val="18"/>
-                <w:szCs w:val="24"/>
-                <w:lang w:eastAsia="en-US"/>
-              </w:rPr>
-            </w:pPr>
-            <w:r>
-              <w:rPr>
-                <w:rFonts w:ascii="Lucida Console" w:eastAsia="Times New Roman" w:hAnsi="Lucida Console" w:cs="Courier New"/>
-                <w:b/>
-                <w:bCs/>
-                <w:color w:val="7F7F7F" w:themeColor="text1" w:themeTint="80"/>
-                <w:sz w:val="18"/>
-                <w:szCs w:val="24"/>
-                <w:lang w:eastAsia="en-US"/>
-              </w:rPr>
-              <w:t>len–96</w:t>
-            </w:r>
-          </w:p>
-        </w:tc>
-        <w:tc>
-          <w:tcPr>
-            <w:tcW w:w="11081" w:type="dxa"/>
+            <w:tcW w:w="11085" w:type="dxa"/>
             <w:gridSpan w:val="32"/>
             <w:vMerge/>
             <w:tcBorders>
@@ -8209,6 +9681,7 @@
               <w:right w:val="single" w:sz="4" w:space="0" w:color="auto"/>
             </w:tcBorders>
             <w:vAlign w:val="center"/>
+            <w:hideMark/>
           </w:tcPr>
           <w:p>
             <w:pPr>
@@ -8250,7 +9723,7 @@
       <w:tr>
         <w:tc>
           <w:tcPr>
-            <w:tcW w:w="979" w:type="dxa"/>
+            <w:tcW w:w="977" w:type="dxa"/>
             <w:tcBorders>
               <w:top w:val="single" w:sz="4" w:space="0" w:color="7F7F7F" w:themeColor="text1" w:themeTint="80"/>
               <w:left w:val="single" w:sz="4" w:space="0" w:color="7F7F7F" w:themeColor="text1" w:themeTint="80"/>
@@ -8284,13 +9757,13 @@
                 <w:szCs w:val="24"/>
                 <w:lang w:eastAsia="en-US"/>
               </w:rPr>
-              <w:t>len–16</w:t>
+              <w:t>len</w:t>
             </w:r>
           </w:p>
         </w:tc>
         <w:tc>
           <w:tcPr>
-            <w:tcW w:w="921" w:type="dxa"/>
+            <w:tcW w:w="919" w:type="dxa"/>
             <w:tcBorders>
               <w:top w:val="single" w:sz="4" w:space="0" w:color="7F7F7F" w:themeColor="text1" w:themeTint="80"/>
               <w:left w:val="single" w:sz="4" w:space="0" w:color="7F7F7F" w:themeColor="text1" w:themeTint="80"/>
@@ -8324,277 +9797,13 @@
                 <w:szCs w:val="24"/>
                 <w:lang w:eastAsia="en-US"/>
               </w:rPr>
-              <w:t>len–64</w:t>
+              <w:t>len</w:t>
             </w:r>
           </w:p>
         </w:tc>
         <w:tc>
           <w:tcPr>
-            <w:tcW w:w="11081" w:type="dxa"/>
-            <w:gridSpan w:val="32"/>
-            <w:vMerge/>
-            <w:tcBorders>
-              <w:top w:val="single" w:sz="4" w:space="0" w:color="auto"/>
-              <w:left w:val="single" w:sz="4" w:space="0" w:color="auto"/>
-              <w:bottom w:val="single" w:sz="4" w:space="0" w:color="auto"/>
-              <w:right w:val="single" w:sz="4" w:space="0" w:color="auto"/>
-            </w:tcBorders>
-            <w:vAlign w:val="center"/>
-            <w:hideMark/>
-          </w:tcPr>
-          <w:p>
-            <w:pPr>
-              <w:spacing w:after="0" w:line="240" w:lineRule="auto"/>
-              <w:jc w:val="center"/>
-              <w:rPr>
-                <w:rFonts w:ascii="Lucida Console" w:eastAsia="Times New Roman" w:hAnsi="Lucida Console" w:cs="Courier New"/>
-                <w:sz w:val="24"/>
-                <w:szCs w:val="24"/>
-                <w:lang w:eastAsia="en-US"/>
-              </w:rPr>
-            </w:pPr>
-          </w:p>
-        </w:tc>
-        <w:tc>
-          <w:tcPr>
-            <w:tcW w:w="334" w:type="dxa"/>
-            <w:vMerge/>
-            <w:tcBorders>
-              <w:left w:val="single" w:sz="4" w:space="0" w:color="auto"/>
-              <w:bottom w:val="dashed" w:sz="4" w:space="0" w:color="auto"/>
-            </w:tcBorders>
-            <w:shd w:val="clear" w:color="auto" w:fill="auto"/>
-          </w:tcPr>
-          <w:p>
-            <w:pPr>
-              <w:spacing w:after="0" w:line="240" w:lineRule="auto"/>
-              <w:jc w:val="center"/>
-              <w:rPr>
-                <w:rFonts w:ascii="Lucida Console" w:eastAsia="Times New Roman" w:hAnsi="Lucida Console" w:cs="Courier New"/>
-                <w:sz w:val="24"/>
-                <w:szCs w:val="24"/>
-                <w:lang w:eastAsia="en-US"/>
-              </w:rPr>
-            </w:pPr>
-          </w:p>
-        </w:tc>
-      </w:tr>
-      <w:tr>
-        <w:tc>
-          <w:tcPr>
-            <w:tcW w:w="979" w:type="dxa"/>
-            <w:tcBorders>
-              <w:top w:val="single" w:sz="4" w:space="0" w:color="7F7F7F" w:themeColor="text1" w:themeTint="80"/>
-              <w:left w:val="single" w:sz="4" w:space="0" w:color="7F7F7F" w:themeColor="text1" w:themeTint="80"/>
-              <w:bottom w:val="single" w:sz="4" w:space="0" w:color="7F7F7F" w:themeColor="text1" w:themeTint="80"/>
-              <w:right w:val="single" w:sz="4" w:space="0" w:color="7F7F7F" w:themeColor="text1" w:themeTint="80"/>
-            </w:tcBorders>
-            <w:vAlign w:val="center"/>
-            <w:hideMark/>
-          </w:tcPr>
-          <w:p>
-            <w:pPr>
-              <w:spacing w:after="0" w:line="240" w:lineRule="auto"/>
-              <w:jc w:val="center"/>
-              <w:rPr>
-                <w:rFonts w:ascii="Lucida Console" w:eastAsia="Times New Roman" w:hAnsi="Lucida Console" w:cs="Courier New"/>
-                <w:b/>
-                <w:bCs/>
-                <w:color w:val="7F7F7F" w:themeColor="text1" w:themeTint="80"/>
-                <w:sz w:val="18"/>
-                <w:szCs w:val="24"/>
-                <w:lang w:eastAsia="en-US"/>
-              </w:rPr>
-            </w:pPr>
-            <w:r>
-              <w:rPr>
-                <w:rFonts w:ascii="Lucida Console" w:eastAsia="Times New Roman" w:hAnsi="Lucida Console" w:cs="Courier New"/>
-                <w:b/>
-                <w:bCs/>
-                <w:color w:val="7F7F7F" w:themeColor="text1" w:themeTint="80"/>
-                <w:sz w:val="18"/>
-                <w:szCs w:val="24"/>
-                <w:lang w:eastAsia="en-US"/>
-              </w:rPr>
-              <w:t>len–8</w:t>
-            </w:r>
-          </w:p>
-        </w:tc>
-        <w:tc>
-          <w:tcPr>
-            <w:tcW w:w="921" w:type="dxa"/>
-            <w:tcBorders>
-              <w:top w:val="single" w:sz="4" w:space="0" w:color="7F7F7F" w:themeColor="text1" w:themeTint="80"/>
-              <w:left w:val="single" w:sz="4" w:space="0" w:color="7F7F7F" w:themeColor="text1" w:themeTint="80"/>
-              <w:bottom w:val="single" w:sz="4" w:space="0" w:color="7F7F7F" w:themeColor="text1" w:themeTint="80"/>
-              <w:right w:val="single" w:sz="4" w:space="0" w:color="auto"/>
-            </w:tcBorders>
-            <w:vAlign w:val="center"/>
-            <w:hideMark/>
-          </w:tcPr>
-          <w:p>
-            <w:pPr>
-              <w:spacing w:after="0" w:line="240" w:lineRule="auto"/>
-              <w:jc w:val="center"/>
-              <w:rPr>
-                <w:rFonts w:ascii="Lucida Console" w:eastAsia="Times New Roman" w:hAnsi="Lucida Console" w:cs="Courier New"/>
-                <w:b/>
-                <w:bCs/>
-                <w:color w:val="7F7F7F" w:themeColor="text1" w:themeTint="80"/>
-                <w:sz w:val="18"/>
-                <w:szCs w:val="24"/>
-                <w:lang w:eastAsia="en-US"/>
-              </w:rPr>
-            </w:pPr>
-            <w:r>
-              <w:rPr>
-                <w:rFonts w:ascii="Lucida Console" w:eastAsia="Times New Roman" w:hAnsi="Lucida Console" w:cs="Courier New"/>
-                <w:b/>
-                <w:bCs/>
-                <w:color w:val="7F7F7F" w:themeColor="text1" w:themeTint="80"/>
-                <w:sz w:val="18"/>
-                <w:szCs w:val="24"/>
-                <w:lang w:eastAsia="en-US"/>
-              </w:rPr>
-              <w:t>len–32</w:t>
-            </w:r>
-          </w:p>
-        </w:tc>
-        <w:tc>
-          <w:tcPr>
-            <w:tcW w:w="11081" w:type="dxa"/>
-            <w:gridSpan w:val="32"/>
-            <w:vMerge/>
-            <w:tcBorders>
-              <w:top w:val="single" w:sz="4" w:space="0" w:color="auto"/>
-              <w:left w:val="single" w:sz="4" w:space="0" w:color="auto"/>
-              <w:bottom w:val="single" w:sz="4" w:space="0" w:color="auto"/>
-              <w:right w:val="single" w:sz="4" w:space="0" w:color="auto"/>
-            </w:tcBorders>
-            <w:vAlign w:val="center"/>
-            <w:hideMark/>
-          </w:tcPr>
-          <w:p>
-            <w:pPr>
-              <w:spacing w:after="0" w:line="240" w:lineRule="auto"/>
-              <w:jc w:val="center"/>
-              <w:rPr>
-                <w:rFonts w:ascii="Lucida Console" w:eastAsia="Times New Roman" w:hAnsi="Lucida Console" w:cs="Courier New"/>
-                <w:sz w:val="24"/>
-                <w:szCs w:val="24"/>
-                <w:lang w:eastAsia="en-US"/>
-              </w:rPr>
-            </w:pPr>
-          </w:p>
-        </w:tc>
-        <w:tc>
-          <w:tcPr>
-            <w:tcW w:w="334" w:type="dxa"/>
-            <w:vMerge/>
-            <w:tcBorders>
-              <w:left w:val="single" w:sz="4" w:space="0" w:color="auto"/>
-              <w:bottom w:val="dashed" w:sz="4" w:space="0" w:color="auto"/>
-            </w:tcBorders>
-            <w:shd w:val="clear" w:color="auto" w:fill="auto"/>
-          </w:tcPr>
-          <w:p>
-            <w:pPr>
-              <w:spacing w:after="0" w:line="240" w:lineRule="auto"/>
-              <w:jc w:val="center"/>
-              <w:rPr>
-                <w:rFonts w:ascii="Lucida Console" w:eastAsia="Times New Roman" w:hAnsi="Lucida Console" w:cs="Courier New"/>
-                <w:sz w:val="24"/>
-                <w:szCs w:val="24"/>
-                <w:lang w:eastAsia="en-US"/>
-              </w:rPr>
-            </w:pPr>
-          </w:p>
-        </w:tc>
-      </w:tr>
-      <w:tr>
-        <w:tc>
-          <w:tcPr>
-            <w:tcW w:w="979" w:type="dxa"/>
-            <w:tcBorders>
-              <w:top w:val="single" w:sz="4" w:space="0" w:color="7F7F7F" w:themeColor="text1" w:themeTint="80"/>
-              <w:left w:val="single" w:sz="4" w:space="0" w:color="7F7F7F" w:themeColor="text1" w:themeTint="80"/>
-              <w:bottom w:val="single" w:sz="4" w:space="0" w:color="7F7F7F" w:themeColor="text1" w:themeTint="80"/>
-              <w:right w:val="single" w:sz="4" w:space="0" w:color="7F7F7F" w:themeColor="text1" w:themeTint="80"/>
-            </w:tcBorders>
-            <w:vAlign w:val="center"/>
-            <w:hideMark/>
-          </w:tcPr>
-          <w:p>
-            <w:pPr>
-              <w:spacing w:after="0" w:line="240" w:lineRule="auto"/>
-              <w:jc w:val="center"/>
-              <w:rPr>
-                <w:rFonts w:ascii="Lucida Console" w:eastAsia="Times New Roman" w:hAnsi="Lucida Console" w:cs="Courier New"/>
-                <w:b/>
-                <w:bCs/>
-                <w:color w:val="7F7F7F" w:themeColor="text1" w:themeTint="80"/>
-                <w:sz w:val="18"/>
-                <w:szCs w:val="24"/>
-                <w:lang w:eastAsia="en-US"/>
-              </w:rPr>
-            </w:pPr>
-            <w:r>
-              <w:rPr>
-                <w:rFonts w:ascii="Lucida Console" w:eastAsia="Times New Roman" w:hAnsi="Lucida Console" w:cs="Courier New"/>
-                <w:b/>
-                <w:bCs/>
-                <w:color w:val="7F7F7F" w:themeColor="text1" w:themeTint="80"/>
-                <w:sz w:val="18"/>
-                <w:szCs w:val="24"/>
-                <w:lang w:eastAsia="en-US"/>
-              </w:rPr>
-              <w:t>len</w:t>
-            </w:r>
-          </w:p>
-        </w:tc>
-        <w:tc>
-          <w:tcPr>
-            <w:tcW w:w="921" w:type="dxa"/>
-            <w:tcBorders>
-              <w:top w:val="single" w:sz="4" w:space="0" w:color="7F7F7F" w:themeColor="text1" w:themeTint="80"/>
-              <w:left w:val="single" w:sz="4" w:space="0" w:color="7F7F7F" w:themeColor="text1" w:themeTint="80"/>
-              <w:bottom w:val="single" w:sz="4" w:space="0" w:color="7F7F7F" w:themeColor="text1" w:themeTint="80"/>
-              <w:right w:val="single" w:sz="4" w:space="0" w:color="auto"/>
-            </w:tcBorders>
-            <w:vAlign w:val="center"/>
-            <w:hideMark/>
-          </w:tcPr>
-          <w:p>
-            <w:pPr>
-              <w:spacing w:after="0" w:line="240" w:lineRule="auto"/>
-              <w:jc w:val="center"/>
-              <w:rPr>
-                <w:rFonts w:ascii="Lucida Console" w:eastAsia="Times New Roman" w:hAnsi="Lucida Console" w:cs="Courier New"/>
-                <w:b/>
-                <w:bCs/>
-                <w:color w:val="7F7F7F" w:themeColor="text1" w:themeTint="80"/>
-                <w:sz w:val="18"/>
-                <w:szCs w:val="24"/>
-                <w:lang w:eastAsia="en-US"/>
-              </w:rPr>
-            </w:pPr>
-            <w:r>
-              <w:rPr>
-                <w:rFonts w:ascii="Lucida Console" w:eastAsia="Times New Roman" w:hAnsi="Lucida Console" w:cs="Courier New"/>
-                <w:b/>
-                <w:bCs/>
-                <w:color w:val="7F7F7F" w:themeColor="text1" w:themeTint="80"/>
-                <w:sz w:val="18"/>
-                <w:szCs w:val="24"/>
-                <w:lang w:eastAsia="en-US"/>
-              </w:rPr>
-              <w:t>len</w:t>
-            </w:r>
-          </w:p>
-        </w:tc>
-        <w:tc>
-          <w:tcPr>
-            <w:tcW w:w="2763" w:type="dxa"/>
+            <w:tcW w:w="2764" w:type="dxa"/>
             <w:gridSpan w:val="8"/>
             <w:tcBorders>
               <w:top w:val="single" w:sz="4" w:space="0" w:color="auto"/>
@@ -8629,7 +9838,7 @@
         </w:tc>
         <w:tc>
           <w:tcPr>
-            <w:tcW w:w="8318" w:type="dxa"/>
+            <w:tcW w:w="8321" w:type="dxa"/>
             <w:gridSpan w:val="24"/>
             <w:tcBorders>
               <w:top w:val="single" w:sz="4" w:space="0" w:color="auto"/>
@@ -8699,7 +9908,13 @@
         <w:rPr>
           <w:b/>
         </w:rPr>
-        <w:t>224</w:t>
+        <w:t>2</w:t>
+      </w:r>
+      <w:r>
+        <w:rPr>
+          <w:b/>
+        </w:rPr>
+        <w:t>56</w:t>
       </w:r>
       <w:r>
         <w:rPr>
@@ -8711,7 +9926,7 @@
         <w:rPr>
           <w:b/>
         </w:rPr>
-        <w:t>28</w:t>
+        <w:t>32</w:t>
       </w:r>
       <w:r>
         <w:rPr>
@@ -8755,20 +9970,20 @@
         </w:rPr>
         <w:br w:type="page"/>
       </w:r>
-      <w:bookmarkStart w:id="17" w:name="_Message_Types_1"/>
-      <w:bookmarkEnd w:id="17"/>
+      <w:bookmarkStart w:id="18" w:name="_Message_Types_1"/>
+      <w:bookmarkEnd w:id="18"/>
     </w:p>
     <w:p>
       <w:pPr>
         <w:pStyle w:val="Heading3"/>
       </w:pPr>
-      <w:bookmarkStart w:id="18" w:name="_Message_Types_2"/>
-      <w:bookmarkStart w:id="19" w:name="_Toc406057531"/>
-      <w:bookmarkEnd w:id="18"/>
+      <w:bookmarkStart w:id="19" w:name="_Message_Types_2"/>
+      <w:bookmarkStart w:id="20" w:name="_Toc406057531"/>
+      <w:bookmarkEnd w:id="19"/>
       <w:r>
         <w:t>Message Types</w:t>
       </w:r>
-      <w:bookmarkEnd w:id="19"/>
+      <w:bookmarkEnd w:id="20"/>
     </w:p>
     <w:tbl>
       <w:tblPr>
@@ -9896,11 +11111,11 @@
       <w:pPr>
         <w:pStyle w:val="Heading3"/>
       </w:pPr>
-      <w:bookmarkStart w:id="20" w:name="_Toc406057532"/>
+      <w:bookmarkStart w:id="21" w:name="_Toc406057532"/>
       <w:r>
         <w:t>Roleplay Message</w:t>
       </w:r>
-      <w:bookmarkEnd w:id="20"/>
+      <w:bookmarkEnd w:id="21"/>
     </w:p>
     <w:p>
       <w:pPr>
@@ -10003,23 +11218,23 @@
       <w:pPr>
         <w:pStyle w:val="Heading1"/>
       </w:pPr>
-      <w:bookmarkStart w:id="21" w:name="_Toc406057533"/>
+      <w:bookmarkStart w:id="22" w:name="_Toc406057533"/>
       <w:r>
         <w:t>The Client</w:t>
       </w:r>
-      <w:bookmarkEnd w:id="21"/>
+      <w:bookmarkEnd w:id="22"/>
     </w:p>
     <w:p>
       <w:pPr>
         <w:pStyle w:val="Heading2"/>
       </w:pPr>
-      <w:bookmarkStart w:id="22" w:name="_Parsing_User_Input"/>
-      <w:bookmarkStart w:id="23" w:name="_Toc406057534"/>
-      <w:bookmarkEnd w:id="22"/>
+      <w:bookmarkStart w:id="23" w:name="_Parsing_User_Input"/>
+      <w:bookmarkStart w:id="24" w:name="_Toc406057534"/>
+      <w:bookmarkEnd w:id="23"/>
       <w:r>
         <w:t>Parsing User Input</w:t>
       </w:r>
-      <w:bookmarkEnd w:id="23"/>
+      <w:bookmarkEnd w:id="24"/>
     </w:p>
     <w:p>
       <w:pPr>
@@ -10033,11 +11248,11 @@
       <w:pPr>
         <w:pStyle w:val="Heading3"/>
       </w:pPr>
-      <w:bookmarkStart w:id="24" w:name="_Toc406057535"/>
+      <w:bookmarkStart w:id="25" w:name="_Toc406057535"/>
       <w:r>
         <w:t>Roleplay Message Parsing Rules</w:t>
       </w:r>
-      <w:bookmarkEnd w:id="24"/>
+      <w:bookmarkEnd w:id="25"/>
     </w:p>
     <w:p>
       <w:pPr>
@@ -10270,13 +11485,13 @@
       <w:pPr>
         <w:pStyle w:val="Heading3"/>
       </w:pPr>
-      <w:bookmarkStart w:id="25" w:name="_Roleplay_Message_Parsing"/>
-      <w:bookmarkStart w:id="26" w:name="_Toc406057536"/>
-      <w:bookmarkEnd w:id="25"/>
+      <w:bookmarkStart w:id="26" w:name="_Roleplay_Message_Parsing"/>
+      <w:bookmarkStart w:id="27" w:name="_Toc406057536"/>
+      <w:bookmarkEnd w:id="26"/>
       <w:r>
         <w:t>Roleplay Message Parsing</w:t>
       </w:r>
-      <w:bookmarkEnd w:id="26"/>
+      <w:bookmarkEnd w:id="27"/>
     </w:p>
     <w:p>
       <w:pPr>
@@ -10495,17 +11710,17 @@
       <w:pPr>
         <w:pStyle w:val="Heading2"/>
       </w:pPr>
-      <w:bookmarkStart w:id="27" w:name="_Toc406057537"/>
+      <w:bookmarkStart w:id="28" w:name="_Toc406057537"/>
       <w:r>
         <w:t>Sending Messages</w:t>
       </w:r>
-      <w:bookmarkEnd w:id="27"/>
+      <w:bookmarkEnd w:id="28"/>
     </w:p>
     <w:p>
       <w:pPr>
         <w:pStyle w:val="Heading3"/>
       </w:pPr>
-      <w:bookmarkStart w:id="28" w:name="_Toc406057538"/>
+      <w:bookmarkStart w:id="29" w:name="_Toc406057538"/>
       <w:r>
         <w:t xml:space="preserve">Compiling User Input </w:t>
       </w:r>
@@ -10515,7 +11730,7 @@
       <w:r>
         <w:t xml:space="preserve"> a Sendable Message</w:t>
       </w:r>
-      <w:bookmarkEnd w:id="28"/>
+      <w:bookmarkEnd w:id="29"/>
     </w:p>
     <w:p>
       <w:r>
@@ -10799,7 +12014,7 @@
           <w:numId w:val="31"/>
         </w:numPr>
       </w:pPr>
-      <w:commentRangeStart w:id="29"/>
+      <w:commentRangeStart w:id="30"/>
       <w:r>
         <w:t xml:space="preserve">Ask </w:t>
       </w:r>
@@ -10817,12 +12032,12 @@
       <w:r>
         <w:t xml:space="preserve"> IPs to send the message</w:t>
       </w:r>
-      <w:commentRangeEnd w:id="29"/>
+      <w:commentRangeEnd w:id="30"/>
       <w:r>
         <w:rPr>
           <w:rStyle w:val="CommentReference"/>
         </w:rPr>
-        <w:commentReference w:id="29"/>
+        <w:commentReference w:id="30"/>
       </w:r>
     </w:p>
     <w:p>
@@ -10876,9 +12091,9 @@
       <w:pPr>
         <w:pStyle w:val="Heading3"/>
       </w:pPr>
-      <w:bookmarkStart w:id="30" w:name="_Constructing_a_Special"/>
-      <w:bookmarkStart w:id="31" w:name="_Toc406057539"/>
-      <w:bookmarkEnd w:id="30"/>
+      <w:bookmarkStart w:id="31" w:name="_Constructing_a_Special"/>
+      <w:bookmarkStart w:id="32" w:name="_Toc406057539"/>
+      <w:bookmarkEnd w:id="31"/>
       <w:r>
         <w:t xml:space="preserve">Constructing a </w:t>
       </w:r>
@@ -10894,7 +12109,7 @@
       <w:r>
         <w:t>essage</w:t>
       </w:r>
-      <w:bookmarkEnd w:id="31"/>
+      <w:bookmarkEnd w:id="32"/>
     </w:p>
     <w:p>
       <w:pPr>
@@ -11180,11 +12395,11 @@
       <w:pPr>
         <w:pStyle w:val="Heading2"/>
       </w:pPr>
-      <w:bookmarkStart w:id="32" w:name="_Toc406057540"/>
+      <w:bookmarkStart w:id="33" w:name="_Toc406057540"/>
       <w:r>
         <w:t>Receiving Messages</w:t>
       </w:r>
-      <w:bookmarkEnd w:id="32"/>
+      <w:bookmarkEnd w:id="33"/>
     </w:p>
     <w:p>
       <w:pPr>
@@ -11665,11 +12880,11 @@
       <w:pPr>
         <w:pStyle w:val="Heading3"/>
       </w:pPr>
-      <w:bookmarkStart w:id="33" w:name="_Toc406057541"/>
+      <w:bookmarkStart w:id="34" w:name="_Toc406057541"/>
       <w:r>
         <w:t>Receiving a Special Message</w:t>
       </w:r>
-      <w:bookmarkEnd w:id="33"/>
+      <w:bookmarkEnd w:id="34"/>
     </w:p>
     <w:p>
       <w:pPr>
@@ -12139,16 +13354,16 @@
       <w:r>
         <w:t xml:space="preserve">If found, construct and send a message identical to the one used to send it at first (i.e. use the archived timestamp instead of a new one). </w:t>
       </w:r>
-      <w:commentRangeStart w:id="34"/>
+      <w:commentRangeStart w:id="35"/>
       <w:r>
         <w:t>Else, fail silently.</w:t>
       </w:r>
-      <w:commentRangeEnd w:id="34"/>
+      <w:commentRangeEnd w:id="35"/>
       <w:r>
         <w:rPr>
           <w:rStyle w:val="CommentReference"/>
         </w:rPr>
-        <w:commentReference w:id="34"/>
+        <w:commentReference w:id="35"/>
       </w:r>
     </w:p>
     <w:p>
@@ -12268,13 +13483,13 @@
       <w:pPr>
         <w:pStyle w:val="Heading2"/>
       </w:pPr>
-      <w:bookmarkStart w:id="35" w:name="_Maintaining_a_Local"/>
-      <w:bookmarkStart w:id="36" w:name="_Toc406057542"/>
-      <w:bookmarkEnd w:id="35"/>
+      <w:bookmarkStart w:id="36" w:name="_Maintaining_a_Local"/>
+      <w:bookmarkStart w:id="37" w:name="_Toc406057542"/>
+      <w:bookmarkEnd w:id="36"/>
       <w:r>
         <w:t>Maintaining a Local Database</w:t>
       </w:r>
-      <w:bookmarkEnd w:id="36"/>
+      <w:bookmarkEnd w:id="37"/>
     </w:p>
     <w:p>
       <w:pPr>
@@ -12288,11 +13503,11 @@
       <w:pPr>
         <w:pStyle w:val="Heading3"/>
       </w:pPr>
-      <w:bookmarkStart w:id="37" w:name="_Toc406057543"/>
+      <w:bookmarkStart w:id="38" w:name="_Toc406057543"/>
       <w:r>
         <w:t>Mirror Database</w:t>
       </w:r>
-      <w:bookmarkEnd w:id="37"/>
+      <w:bookmarkEnd w:id="38"/>
     </w:p>
     <w:p>
       <w:pPr>
@@ -12309,27 +13524,27 @@
       <w:r>
         <w:t xml:space="preserve">After a set amount of time (preferably changeable by the user), these are assumed no longer accurate, and must be re-fetched from the server either automatically or when a message is attempted to be sent. </w:t>
       </w:r>
-      <w:commentRangeStart w:id="38"/>
+      <w:commentRangeStart w:id="39"/>
       <w:r>
         <w:t>If the server fails to respond before timeout, or responds with an empty list, this contact must be marked as offline.</w:t>
       </w:r>
-      <w:commentRangeEnd w:id="38"/>
+      <w:commentRangeEnd w:id="39"/>
       <w:r>
         <w:rPr>
           <w:rStyle w:val="CommentReference"/>
         </w:rPr>
-        <w:commentReference w:id="38"/>
+        <w:commentReference w:id="39"/>
       </w:r>
     </w:p>
     <w:p>
       <w:pPr>
         <w:pStyle w:val="Heading3"/>
       </w:pPr>
-      <w:bookmarkStart w:id="39" w:name="_Toc406057544"/>
+      <w:bookmarkStart w:id="40" w:name="_Toc406057544"/>
       <w:r>
         <w:t>Conversation History</w:t>
       </w:r>
-      <w:bookmarkEnd w:id="39"/>
+      <w:bookmarkEnd w:id="40"/>
     </w:p>
     <w:p>
       <w:pPr>
@@ -12351,11 +13566,11 @@
       <w:pPr>
         <w:pStyle w:val="Heading1"/>
       </w:pPr>
-      <w:bookmarkStart w:id="40" w:name="_Toc406057545"/>
+      <w:bookmarkStart w:id="41" w:name="_Toc406057545"/>
       <w:r>
         <w:t>The Server</w:t>
       </w:r>
-      <w:bookmarkEnd w:id="40"/>
+      <w:bookmarkEnd w:id="41"/>
     </w:p>
     <w:p>
       <w:pPr>
@@ -12386,11 +13601,11 @@
       <w:pPr>
         <w:pStyle w:val="Heading2"/>
       </w:pPr>
-      <w:bookmarkStart w:id="41" w:name="_Toc406057546"/>
+      <w:bookmarkStart w:id="42" w:name="_Toc406057546"/>
       <w:r>
         <w:t>UUIDs</w:t>
       </w:r>
-      <w:bookmarkEnd w:id="41"/>
+      <w:bookmarkEnd w:id="42"/>
     </w:p>
     <w:p>
       <w:pPr>
@@ -12412,11 +13627,11 @@
       <w:pPr>
         <w:pStyle w:val="Heading3"/>
       </w:pPr>
-      <w:bookmarkStart w:id="42" w:name="_Toc406057547"/>
+      <w:bookmarkStart w:id="43" w:name="_Toc406057547"/>
       <w:r>
         <w:t>Creation</w:t>
       </w:r>
-      <w:bookmarkEnd w:id="42"/>
+      <w:bookmarkEnd w:id="43"/>
     </w:p>
     <w:p>
       <w:pPr>
@@ -12628,7 +13843,7 @@
           <w:numId w:val="42"/>
         </w:numPr>
       </w:pPr>
-      <w:commentRangeStart w:id="43"/>
+      <w:commentRangeStart w:id="44"/>
       <w:r>
         <w:t>IP</w:t>
       </w:r>
@@ -12653,12 +13868,12 @@
       <w:r>
         <w:t>&gt;</w:t>
       </w:r>
-      <w:commentRangeEnd w:id="43"/>
+      <w:commentRangeEnd w:id="44"/>
       <w:r>
         <w:rPr>
           <w:rStyle w:val="CommentReference"/>
         </w:rPr>
-        <w:commentReference w:id="43"/>
+        <w:commentReference w:id="44"/>
       </w:r>
     </w:p>
     <w:p>
@@ -12843,11 +14058,11 @@
       <w:pPr>
         <w:pStyle w:val="Heading3"/>
       </w:pPr>
-      <w:bookmarkStart w:id="44" w:name="_Toc406057548"/>
+      <w:bookmarkStart w:id="45" w:name="_Toc406057548"/>
       <w:r>
         <w:t>Storage</w:t>
       </w:r>
-      <w:bookmarkEnd w:id="44"/>
+      <w:bookmarkEnd w:id="45"/>
     </w:p>
     <w:p>
       <w:pPr>
@@ -12873,11 +14088,11 @@
       <w:pPr>
         <w:pStyle w:val="Heading3"/>
       </w:pPr>
-      <w:bookmarkStart w:id="45" w:name="_Toc406057549"/>
+      <w:bookmarkStart w:id="46" w:name="_Toc406057549"/>
       <w:r>
         <w:t>Retrieval</w:t>
       </w:r>
-      <w:bookmarkEnd w:id="45"/>
+      <w:bookmarkEnd w:id="46"/>
     </w:p>
     <w:p>
       <w:pPr>
@@ -12981,7 +14196,7 @@
           <w:numId w:val="49"/>
         </w:numPr>
       </w:pPr>
-      <w:commentRangeStart w:id="46"/>
+      <w:commentRangeStart w:id="47"/>
       <w:r>
         <w:t>IP: &lt;IP address, any version&gt;</w:t>
       </w:r>
@@ -12997,12 +14212,12 @@
       <w:r>
         <w:t>MAC: &lt;MAC address&gt;</w:t>
       </w:r>
-      <w:commentRangeEnd w:id="46"/>
+      <w:commentRangeEnd w:id="47"/>
       <w:r>
         <w:rPr>
           <w:rStyle w:val="CommentReference"/>
         </w:rPr>
-        <w:commentReference w:id="46"/>
+        <w:commentReference w:id="47"/>
       </w:r>
     </w:p>
     <w:p>
@@ -13123,13 +14338,13 @@
       <w:pPr>
         <w:pStyle w:val="Heading3"/>
       </w:pPr>
-      <w:bookmarkStart w:id="47" w:name="_Maintenance"/>
-      <w:bookmarkStart w:id="48" w:name="_Toc406057550"/>
-      <w:bookmarkEnd w:id="47"/>
+      <w:bookmarkStart w:id="48" w:name="_Maintenance"/>
+      <w:bookmarkStart w:id="49" w:name="_Toc406057550"/>
+      <w:bookmarkEnd w:id="48"/>
       <w:r>
         <w:t>Maintenance</w:t>
       </w:r>
-      <w:bookmarkEnd w:id="48"/>
+      <w:bookmarkEnd w:id="49"/>
     </w:p>
     <w:p>
       <w:pPr>
@@ -13243,7 +14458,7 @@
           <w:szCs w:val="32"/>
         </w:rPr>
       </w:pPr>
-      <w:bookmarkStart w:id="49" w:name="_Toc406057551"/>
+      <w:bookmarkStart w:id="50" w:name="_Toc406057551"/>
       <w:r>
         <w:br w:type="page"/>
       </w:r>
@@ -13255,17 +14470,17 @@
       <w:r>
         <w:t>User-created data</w:t>
       </w:r>
-      <w:bookmarkEnd w:id="49"/>
+      <w:bookmarkEnd w:id="50"/>
     </w:p>
     <w:p>
       <w:pPr>
         <w:pStyle w:val="Heading3"/>
       </w:pPr>
-      <w:bookmarkStart w:id="50" w:name="_Toc406057552"/>
+      <w:bookmarkStart w:id="51" w:name="_Toc406057552"/>
       <w:r>
         <w:t>Storage</w:t>
       </w:r>
-      <w:bookmarkEnd w:id="50"/>
+      <w:bookmarkEnd w:id="51"/>
     </w:p>
     <w:p>
       <w:pPr>
@@ -13420,10 +14635,7 @@
         <w:t xml:space="preserve"> when put through the same process</w:t>
       </w:r>
       <w:r>
-        <w:t xml:space="preserve"> (e.g. s</w:t>
-      </w:r>
-      <w:r>
-        <w:t>alted &amp; hashed</w:t>
+        <w:t xml:space="preserve"> (e.g. salted &amp; hashed</w:t>
       </w:r>
       <w:r>
         <w:t>)</w:t>
@@ -13809,7 +15021,7 @@
           <w:szCs w:val="24"/>
         </w:rPr>
       </w:pPr>
-      <w:bookmarkStart w:id="51" w:name="_Toc406057553"/>
+      <w:bookmarkStart w:id="52" w:name="_Toc406057553"/>
       <w:r>
         <w:br w:type="page"/>
       </w:r>
@@ -13821,7 +15033,7 @@
       <w:r>
         <w:t>Retrieval</w:t>
       </w:r>
-      <w:bookmarkEnd w:id="51"/>
+      <w:bookmarkEnd w:id="52"/>
       <w:r>
         <w:t xml:space="preserve"> </w:t>
       </w:r>
@@ -14308,7 +15520,6 @@
       <w:r>
         <w:t>: All IP(s) of all participants (array of integers)</w:t>
       </w:r>
-      <w:bookmarkEnd w:id="0"/>
     </w:p>
     <w:sectPr>
       <w:pgSz w:w="12240" w:h="15840"/>
@@ -14324,7 +15535,7 @@
 
 <file path=word/comments.xml><?xml version="1.0" encoding="utf-8"?>
 <w:comments xmlns:wpc="http://schemas.microsoft.com/office/word/2010/wordprocessingCanvas" xmlns:mc="http://schemas.openxmlformats.org/markup-compatibility/2006" xmlns:o="urn:schemas-microsoft-com:office:office" xmlns:r="http://schemas.openxmlformats.org/officeDocument/2006/relationships" xmlns:m="http://schemas.openxmlformats.org/officeDocument/2006/math" xmlns:v="urn:schemas-microsoft-com:vml" xmlns:wp14="http://schemas.microsoft.com/office/word/2010/wordprocessingDrawing" xmlns:wp="http://schemas.openxmlformats.org/drawingml/2006/wordprocessingDrawing" xmlns:w10="urn:schemas-microsoft-com:office:word" xmlns:w="http://schemas.openxmlformats.org/wordprocessingml/2006/main" xmlns:w14="http://schemas.microsoft.com/office/word/2010/wordml" xmlns:w15="http://schemas.microsoft.com/office/word/2012/wordml" xmlns:wpg="http://schemas.microsoft.com/office/word/2010/wordprocessingGroup" xmlns:wpi="http://schemas.microsoft.com/office/word/2010/wordprocessingInk" xmlns:wne="http://schemas.microsoft.com/office/word/2006/wordml" xmlns:wps="http://schemas.microsoft.com/office/word/2010/wordprocessingShape" mc:Ignorable="w14 w15 wp14">
-  <w:comment w:id="6" w:author="Kyli Rouge" w:date="2014-06-09T21:04:00Z" w:initials="KR">
+  <w:comment w:id="5" w:author="Kyli Rouge" w:date="2014-06-09T21:04:00Z" w:initials="KR">
     <w:p>
       <w:pPr>
         <w:pStyle w:val="CommentText"/>
@@ -14340,7 +15551,7 @@
       </w:r>
     </w:p>
   </w:comment>
-  <w:comment w:id="29" w:author="Kyli Rouge" w:date="2014-06-09T17:33:00Z" w:initials="KR">
+  <w:comment w:id="16" w:author="Kyli Rouge" w:date="2015-09-30T21:17:00Z" w:initials="KR">
     <w:p>
       <w:pPr>
         <w:pStyle w:val="CommentText"/>
@@ -14352,17 +15563,16 @@
         <w:annotationRef/>
       </w:r>
       <w:r>
-        <w:t xml:space="preserve">Perhaps the local </w:t>
-      </w:r>
-      <w:r>
-        <w:t xml:space="preserve">DBM </w:t>
-      </w:r>
-      <w:r>
-        <w:t>should automatically poll the external database if it contains no such records?</w:t>
-      </w:r>
+        <w:t>This row was introduced 2015-09-30 (Opus 5) for both alignment and futureproofing purposes.</w:t>
+      </w:r>
+      <w:r>
+        <w:t xml:space="preserve"> Previous Opuses must be discarded as obsolete immediately.</w:t>
+      </w:r>
+      <w:bookmarkStart w:id="17" w:name="_GoBack"/>
+      <w:bookmarkEnd w:id="17"/>
     </w:p>
   </w:comment>
-  <w:comment w:id="34" w:author="Kyli Rouge" w:date="2014-06-15T17:11:00Z" w:initials="KR">
+  <w:comment w:id="30" w:author="Kyli Rouge" w:date="2014-06-09T17:33:00Z" w:initials="KR">
     <w:p>
       <w:pPr>
         <w:pStyle w:val="CommentText"/>
@@ -14374,11 +15584,17 @@
         <w:annotationRef/>
       </w:r>
       <w:r>
-        <w:t>TODO: Find a safe way to also ask anyone who’s successfully received the message if they have a copy they can give the failed recipient</w:t>
+        <w:t xml:space="preserve">Perhaps the local </w:t>
+      </w:r>
+      <w:r>
+        <w:t xml:space="preserve">DBM </w:t>
+      </w:r>
+      <w:r>
+        <w:t>should automatically poll the external database if it contains no such records?</w:t>
       </w:r>
     </w:p>
   </w:comment>
-  <w:comment w:id="38" w:author="Kyli Rouge" w:date="2014-06-15T17:17:00Z" w:initials="KR">
+  <w:comment w:id="35" w:author="Kyli Rouge" w:date="2014-06-15T17:11:00Z" w:initials="KR">
     <w:p>
       <w:pPr>
         <w:pStyle w:val="CommentText"/>
@@ -14390,11 +15606,11 @@
         <w:annotationRef/>
       </w:r>
       <w:r>
-        <w:t>Perhaps have a way to tell if the contact no longer maintains a BHIM account</w:t>
+        <w:t>TODO: Find a safe way to also ask anyone who’s successfully received the message if they have a copy they can give the failed recipient</w:t>
       </w:r>
     </w:p>
   </w:comment>
-  <w:comment w:id="43" w:author="Kyli Rouge" w:date="2014-06-12T20:23:00Z" w:initials="KR">
+  <w:comment w:id="39" w:author="Kyli Rouge" w:date="2014-06-15T17:17:00Z" w:initials="KR">
     <w:p>
       <w:pPr>
         <w:pStyle w:val="CommentText"/>
@@ -14406,6 +15622,22 @@
         <w:annotationRef/>
       </w:r>
       <w:r>
+        <w:t>Perhaps have a way to tell if the contact no longer maintains a BHIM account</w:t>
+      </w:r>
+    </w:p>
+  </w:comment>
+  <w:comment w:id="44" w:author="Kyli Rouge" w:date="2014-06-12T20:23:00Z" w:initials="KR">
+    <w:p>
+      <w:pPr>
+        <w:pStyle w:val="CommentText"/>
+      </w:pPr>
+      <w:r>
+        <w:rPr>
+          <w:rStyle w:val="CommentReference"/>
+        </w:rPr>
+        <w:annotationRef/>
+      </w:r>
+      <w:r>
         <w:t xml:space="preserve">These are sent because it’s not always reliable to detect the IP and MAC from an Ethernet, TCP, or </w:t>
       </w:r>
       <w:r>
@@ -14416,7 +15648,7 @@
       </w:r>
     </w:p>
   </w:comment>
-  <w:comment w:id="46" w:author="Kyli Rouge" w:date="2014-06-12T20:23:00Z" w:initials="KR">
+  <w:comment w:id="47" w:author="Kyli Rouge" w:date="2014-06-12T20:23:00Z" w:initials="KR">
     <w:p>
       <w:pPr>
         <w:pStyle w:val="CommentText"/>
@@ -14444,6 +15676,7 @@
 <file path=word/commentsExtended.xml><?xml version="1.0" encoding="utf-8"?>
 <w15:commentsEx xmlns:wpc="http://schemas.microsoft.com/office/word/2010/wordprocessingCanvas" xmlns:mc="http://schemas.openxmlformats.org/markup-compatibility/2006" xmlns:o="urn:schemas-microsoft-com:office:office" xmlns:r="http://schemas.openxmlformats.org/officeDocument/2006/relationships" xmlns:m="http://schemas.openxmlformats.org/officeDocument/2006/math" xmlns:v="urn:schemas-microsoft-com:vml" xmlns:wp14="http://schemas.microsoft.com/office/word/2010/wordprocessingDrawing" xmlns:wp="http://schemas.openxmlformats.org/drawingml/2006/wordprocessingDrawing" xmlns:w10="urn:schemas-microsoft-com:office:word" xmlns:w="http://schemas.openxmlformats.org/wordprocessingml/2006/main" xmlns:w14="http://schemas.microsoft.com/office/word/2010/wordml" xmlns:w15="http://schemas.microsoft.com/office/word/2012/wordml" xmlns:wpg="http://schemas.microsoft.com/office/word/2010/wordprocessingGroup" xmlns:wpi="http://schemas.microsoft.com/office/word/2010/wordprocessingInk" xmlns:wne="http://schemas.microsoft.com/office/word/2006/wordml" xmlns:wps="http://schemas.microsoft.com/office/word/2010/wordprocessingShape" mc:Ignorable="w14 w15 wp14">
   <w15:commentEx w15:paraId="269A6F23" w15:done="0"/>
+  <w15:commentEx w15:paraId="60C72344" w15:done="0"/>
   <w15:commentEx w15:paraId="120BDE4D" w15:done="0"/>
   <w15:commentEx w15:paraId="60BA28CE" w15:done="0"/>
   <w15:commentEx w15:paraId="2E2D0F30" w15:done="0"/>
@@ -14618,13 +15851,7 @@
           <w:rPr>
             <w:color w:val="7F7F7F" w:themeColor="text1" w:themeTint="80"/>
           </w:rPr>
-          <w:t xml:space="preserve">Opus </w:t>
-        </w:r>
-        <w:r>
-          <w:rPr>
-            <w:color w:val="7F7F7F" w:themeColor="text1" w:themeTint="80"/>
-          </w:rPr>
-          <w:t>4</w:t>
+          <w:t>Opus 5</w:t>
         </w:r>
       </w:sdtContent>
     </w:sdt>
@@ -14772,7 +15999,13 @@
           <w:rPr>
             <w:color w:val="7F7F7F" w:themeColor="text1" w:themeTint="80"/>
           </w:rPr>
-          <w:t>Opus 4</w:t>
+          <w:t xml:space="preserve">Opus </w:t>
+        </w:r>
+        <w:r>
+          <w:rPr>
+            <w:color w:val="7F7F7F" w:themeColor="text1" w:themeTint="80"/>
+          </w:rPr>
+          <w:t>5</w:t>
         </w:r>
       </w:sdtContent>
     </w:sdt>
@@ -20892,6 +22125,7 @@
     <w:rsid w:val="00575616"/>
     <w:rsid w:val="00C75894"/>
     <w:rsid w:val="00DE1FD2"/>
+    <w:rsid w:val="00ED0F4B"/>
   </w:rsids>
   <m:mathPr>
     <m:mathFont m:val="Cambria Math"/>
@@ -21634,7 +22868,7 @@
 
 <file path=customXml/item1.xml><?xml version="1.0" encoding="utf-8"?>
 <CoverPageProperties xmlns="http://schemas.microsoft.com/office/2006/coverPageProps">
-  <PublishDate>2014-12-11T00:00:00</PublishDate>
+  <PublishDate>2015-09-30T00:00:00</PublishDate>
   <Abstract/>
   <CompanyAddress/>
   <CompanyPhone/>
@@ -21673,7 +22907,7 @@
 </file>
 
 <file path=customXml/itemProps3.xml><?xml version="1.0" encoding="utf-8"?>
-<ds:datastoreItem xmlns:ds="http://schemas.openxmlformats.org/officeDocument/2006/customXml" ds:itemID="{A25FC6AF-30B7-4065-8697-198439926FC8}">
+<ds:datastoreItem xmlns:ds="http://schemas.openxmlformats.org/officeDocument/2006/customXml" ds:itemID="{1F75F8DD-0F98-4259-AC4D-3362574DAEC1}">
   <ds:schemaRefs>
     <ds:schemaRef ds:uri="http://schemas.openxmlformats.org/officeDocument/2006/bibliography"/>
   </ds:schemaRefs>

</xml_diff>

<commit_message>
Opus 5a (minor editor corrections)
</commit_message>
<xml_diff>
--- a/Implementation Specifications.docx
+++ b/Implementation Specifications.docx
@@ -271,7 +271,7 @@
                         <w:sz w:val="28"/>
                         <w:szCs w:val="28"/>
                       </w:rPr>
-                      <w:t>2015-09-30</w:t>
+                      <w:t>9-30-2015</w:t>
                     </w:r>
                   </w:p>
                 </w:sdtContent>
@@ -3842,9 +3842,9 @@
         <w:tblLook w:val="04A0" w:firstRow="1" w:lastRow="0" w:firstColumn="1" w:lastColumn="0" w:noHBand="0" w:noVBand="1"/>
       </w:tblPr>
       <w:tblGrid>
-        <w:gridCol w:w="1890"/>
+        <w:gridCol w:w="1889"/>
         <w:gridCol w:w="2339"/>
-        <w:gridCol w:w="5211"/>
+        <w:gridCol w:w="5212"/>
       </w:tblGrid>
       <w:tr>
         <w:trPr>
@@ -4001,7 +4001,10 @@
               <w:cnfStyle w:val="000000100000" w:firstRow="0" w:lastRow="0" w:firstColumn="0" w:lastColumn="0" w:oddVBand="0" w:evenVBand="0" w:oddHBand="1" w:evenHBand="0" w:firstRowFirstColumn="0" w:firstRowLastColumn="0" w:lastRowFirstColumn="0" w:lastRowLastColumn="0"/>
             </w:pPr>
             <w:r>
-              <w:t>2 Bytes</w:t>
+              <w:t>6</w:t>
+            </w:r>
+            <w:r>
+              <w:t xml:space="preserve"> Bytes</w:t>
             </w:r>
           </w:p>
         </w:tc>
@@ -4015,6 +4018,9 @@
             </w:pPr>
             <w:r>
               <w:t>Reserved, yet undefined bytes for future use</w:t>
+            </w:r>
+            <w:r>
+              <w:t>. Implementations should ignore these altogether.</w:t>
             </w:r>
           </w:p>
         </w:tc>
@@ -9970,20 +9976,20 @@
         </w:rPr>
         <w:br w:type="page"/>
       </w:r>
-      <w:bookmarkStart w:id="18" w:name="_Message_Types_1"/>
+      <w:bookmarkStart w:id="17" w:name="_Message_Types_1"/>
+      <w:bookmarkEnd w:id="17"/>
+    </w:p>
+    <w:p>
+      <w:pPr>
+        <w:pStyle w:val="Heading3"/>
+      </w:pPr>
+      <w:bookmarkStart w:id="18" w:name="_Message_Types_2"/>
+      <w:bookmarkStart w:id="19" w:name="_Toc406057531"/>
       <w:bookmarkEnd w:id="18"/>
-    </w:p>
-    <w:p>
-      <w:pPr>
-        <w:pStyle w:val="Heading3"/>
-      </w:pPr>
-      <w:bookmarkStart w:id="19" w:name="_Message_Types_2"/>
-      <w:bookmarkStart w:id="20" w:name="_Toc406057531"/>
+      <w:r>
+        <w:t>Message Types</w:t>
+      </w:r>
       <w:bookmarkEnd w:id="19"/>
-      <w:r>
-        <w:t>Message Types</w:t>
-      </w:r>
-      <w:bookmarkEnd w:id="20"/>
     </w:p>
     <w:tbl>
       <w:tblPr>
@@ -9992,10 +9998,10 @@
         <w:tblLook w:val="04A0" w:firstRow="1" w:lastRow="0" w:firstColumn="1" w:lastColumn="0" w:noHBand="0" w:noVBand="1"/>
       </w:tblPr>
       <w:tblGrid>
-        <w:gridCol w:w="3059"/>
-        <w:gridCol w:w="1352"/>
-        <w:gridCol w:w="4750"/>
-        <w:gridCol w:w="3789"/>
+        <w:gridCol w:w="3057"/>
+        <w:gridCol w:w="1351"/>
+        <w:gridCol w:w="4746"/>
+        <w:gridCol w:w="3786"/>
       </w:tblGrid>
       <w:tr>
         <w:trPr>
@@ -11111,11 +11117,11 @@
       <w:pPr>
         <w:pStyle w:val="Heading3"/>
       </w:pPr>
-      <w:bookmarkStart w:id="21" w:name="_Toc406057532"/>
+      <w:bookmarkStart w:id="20" w:name="_Toc406057532"/>
       <w:r>
         <w:t>Roleplay Message</w:t>
       </w:r>
-      <w:bookmarkEnd w:id="21"/>
+      <w:bookmarkEnd w:id="20"/>
     </w:p>
     <w:p>
       <w:pPr>
@@ -11218,41 +11224,41 @@
       <w:pPr>
         <w:pStyle w:val="Heading1"/>
       </w:pPr>
-      <w:bookmarkStart w:id="22" w:name="_Toc406057533"/>
+      <w:bookmarkStart w:id="21" w:name="_Toc406057533"/>
       <w:r>
         <w:t>The Client</w:t>
       </w:r>
+      <w:bookmarkEnd w:id="21"/>
+    </w:p>
+    <w:p>
+      <w:pPr>
+        <w:pStyle w:val="Heading2"/>
+      </w:pPr>
+      <w:bookmarkStart w:id="22" w:name="_Parsing_User_Input"/>
+      <w:bookmarkStart w:id="23" w:name="_Toc406057534"/>
       <w:bookmarkEnd w:id="22"/>
-    </w:p>
-    <w:p>
-      <w:pPr>
-        <w:pStyle w:val="Heading2"/>
-      </w:pPr>
-      <w:bookmarkStart w:id="23" w:name="_Parsing_User_Input"/>
-      <w:bookmarkStart w:id="24" w:name="_Toc406057534"/>
+      <w:r>
+        <w:t>Parsing User Input</w:t>
+      </w:r>
       <w:bookmarkEnd w:id="23"/>
-      <w:r>
-        <w:t>Parsing User Input</w:t>
+    </w:p>
+    <w:p>
+      <w:pPr>
+        <w:pStyle w:val="Quote"/>
+      </w:pPr>
+      <w:r>
+        <w:t>If the message is not a roleplay message, any below steps involving message parsing rules should be skipped.</w:t>
+      </w:r>
+    </w:p>
+    <w:p>
+      <w:pPr>
+        <w:pStyle w:val="Heading3"/>
+      </w:pPr>
+      <w:bookmarkStart w:id="24" w:name="_Toc406057535"/>
+      <w:r>
+        <w:t>Roleplay Message Parsing Rules</w:t>
       </w:r>
       <w:bookmarkEnd w:id="24"/>
-    </w:p>
-    <w:p>
-      <w:pPr>
-        <w:pStyle w:val="Quote"/>
-      </w:pPr>
-      <w:r>
-        <w:t>If the message is not a roleplay message, any below steps involving message parsing rules should be skipped.</w:t>
-      </w:r>
-    </w:p>
-    <w:p>
-      <w:pPr>
-        <w:pStyle w:val="Heading3"/>
-      </w:pPr>
-      <w:bookmarkStart w:id="25" w:name="_Toc406057535"/>
-      <w:r>
-        <w:t>Roleplay Message Parsing Rules</w:t>
-      </w:r>
-      <w:bookmarkEnd w:id="25"/>
     </w:p>
     <w:p>
       <w:pPr>
@@ -11485,13 +11491,13 @@
       <w:pPr>
         <w:pStyle w:val="Heading3"/>
       </w:pPr>
-      <w:bookmarkStart w:id="26" w:name="_Roleplay_Message_Parsing"/>
-      <w:bookmarkStart w:id="27" w:name="_Toc406057536"/>
+      <w:bookmarkStart w:id="25" w:name="_Roleplay_Message_Parsing"/>
+      <w:bookmarkStart w:id="26" w:name="_Toc406057536"/>
+      <w:bookmarkEnd w:id="25"/>
+      <w:r>
+        <w:t>Roleplay Message Parsing</w:t>
+      </w:r>
       <w:bookmarkEnd w:id="26"/>
-      <w:r>
-        <w:t>Roleplay Message Parsing</w:t>
-      </w:r>
-      <w:bookmarkEnd w:id="27"/>
     </w:p>
     <w:p>
       <w:pPr>
@@ -11710,27 +11716,27 @@
       <w:pPr>
         <w:pStyle w:val="Heading2"/>
       </w:pPr>
-      <w:bookmarkStart w:id="28" w:name="_Toc406057537"/>
+      <w:bookmarkStart w:id="27" w:name="_Toc406057537"/>
       <w:r>
         <w:t>Sending Messages</w:t>
       </w:r>
+      <w:bookmarkEnd w:id="27"/>
+    </w:p>
+    <w:p>
+      <w:pPr>
+        <w:pStyle w:val="Heading3"/>
+      </w:pPr>
+      <w:bookmarkStart w:id="28" w:name="_Toc406057538"/>
+      <w:r>
+        <w:t xml:space="preserve">Compiling User Input </w:t>
+      </w:r>
+      <w:r>
+        <w:t>into</w:t>
+      </w:r>
+      <w:r>
+        <w:t xml:space="preserve"> a Sendable Message</w:t>
+      </w:r>
       <w:bookmarkEnd w:id="28"/>
-    </w:p>
-    <w:p>
-      <w:pPr>
-        <w:pStyle w:val="Heading3"/>
-      </w:pPr>
-      <w:bookmarkStart w:id="29" w:name="_Toc406057538"/>
-      <w:r>
-        <w:t xml:space="preserve">Compiling User Input </w:t>
-      </w:r>
-      <w:r>
-        <w:t>into</w:t>
-      </w:r>
-      <w:r>
-        <w:t xml:space="preserve"> a Sendable Message</w:t>
-      </w:r>
-      <w:bookmarkEnd w:id="29"/>
     </w:p>
     <w:p>
       <w:r>
@@ -12014,7 +12020,7 @@
           <w:numId w:val="31"/>
         </w:numPr>
       </w:pPr>
-      <w:commentRangeStart w:id="30"/>
+      <w:commentRangeStart w:id="29"/>
       <w:r>
         <w:t xml:space="preserve">Ask </w:t>
       </w:r>
@@ -12032,12 +12038,12 @@
       <w:r>
         <w:t xml:space="preserve"> IPs to send the message</w:t>
       </w:r>
-      <w:commentRangeEnd w:id="30"/>
+      <w:commentRangeEnd w:id="29"/>
       <w:r>
         <w:rPr>
           <w:rStyle w:val="CommentReference"/>
         </w:rPr>
-        <w:commentReference w:id="30"/>
+        <w:commentReference w:id="29"/>
       </w:r>
     </w:p>
     <w:p>
@@ -12091,25 +12097,25 @@
       <w:pPr>
         <w:pStyle w:val="Heading3"/>
       </w:pPr>
-      <w:bookmarkStart w:id="31" w:name="_Constructing_a_Special"/>
-      <w:bookmarkStart w:id="32" w:name="_Toc406057539"/>
+      <w:bookmarkStart w:id="30" w:name="_Constructing_a_Special"/>
+      <w:bookmarkStart w:id="31" w:name="_Toc406057539"/>
+      <w:bookmarkEnd w:id="30"/>
+      <w:r>
+        <w:t xml:space="preserve">Constructing a </w:t>
+      </w:r>
+      <w:r>
+        <w:t>S</w:t>
+      </w:r>
+      <w:r>
+        <w:t xml:space="preserve">pecial </w:t>
+      </w:r>
+      <w:r>
+        <w:t>M</w:t>
+      </w:r>
+      <w:r>
+        <w:t>essage</w:t>
+      </w:r>
       <w:bookmarkEnd w:id="31"/>
-      <w:r>
-        <w:t xml:space="preserve">Constructing a </w:t>
-      </w:r>
-      <w:r>
-        <w:t>S</w:t>
-      </w:r>
-      <w:r>
-        <w:t xml:space="preserve">pecial </w:t>
-      </w:r>
-      <w:r>
-        <w:t>M</w:t>
-      </w:r>
-      <w:r>
-        <w:t>essage</w:t>
-      </w:r>
-      <w:bookmarkEnd w:id="32"/>
     </w:p>
     <w:p>
       <w:pPr>
@@ -12395,11 +12401,11 @@
       <w:pPr>
         <w:pStyle w:val="Heading2"/>
       </w:pPr>
-      <w:bookmarkStart w:id="33" w:name="_Toc406057540"/>
+      <w:bookmarkStart w:id="32" w:name="_Toc406057540"/>
       <w:r>
         <w:t>Receiving Messages</w:t>
       </w:r>
-      <w:bookmarkEnd w:id="33"/>
+      <w:bookmarkEnd w:id="32"/>
     </w:p>
     <w:p>
       <w:pPr>
@@ -12593,10 +12599,22 @@
         <w:spacing w:after="0"/>
       </w:pPr>
       <w:r>
-        <w:t>Save the next two bytes</w:t>
-      </w:r>
-      <w:r>
-        <w:t xml:space="preserve"> as the futureproofing bytes, but no not analyze them</w:t>
+        <w:t>S</w:t>
+      </w:r>
+      <w:r>
+        <w:t>kip</w:t>
+      </w:r>
+      <w:r>
+        <w:t xml:space="preserve"> the next </w:t>
+      </w:r>
+      <w:r>
+        <w:t>6</w:t>
+      </w:r>
+      <w:r>
+        <w:t xml:space="preserve"> </w:t>
+      </w:r>
+      <w:r>
+        <w:t>futureproofing bytes</w:t>
       </w:r>
     </w:p>
     <w:p>
@@ -12880,11 +12898,11 @@
       <w:pPr>
         <w:pStyle w:val="Heading3"/>
       </w:pPr>
-      <w:bookmarkStart w:id="34" w:name="_Toc406057541"/>
+      <w:bookmarkStart w:id="33" w:name="_Toc406057541"/>
       <w:r>
         <w:t>Receiving a Special Message</w:t>
       </w:r>
-      <w:bookmarkEnd w:id="34"/>
+      <w:bookmarkEnd w:id="33"/>
     </w:p>
     <w:p>
       <w:pPr>
@@ -13354,16 +13372,16 @@
       <w:r>
         <w:t xml:space="preserve">If found, construct and send a message identical to the one used to send it at first (i.e. use the archived timestamp instead of a new one). </w:t>
       </w:r>
-      <w:commentRangeStart w:id="35"/>
+      <w:commentRangeStart w:id="34"/>
       <w:r>
         <w:t>Else, fail silently.</w:t>
       </w:r>
-      <w:commentRangeEnd w:id="35"/>
+      <w:commentRangeEnd w:id="34"/>
       <w:r>
         <w:rPr>
           <w:rStyle w:val="CommentReference"/>
         </w:rPr>
-        <w:commentReference w:id="35"/>
+        <w:commentReference w:id="34"/>
       </w:r>
     </w:p>
     <w:p>
@@ -13483,34 +13501,34 @@
       <w:pPr>
         <w:pStyle w:val="Heading2"/>
       </w:pPr>
-      <w:bookmarkStart w:id="36" w:name="_Maintaining_a_Local"/>
-      <w:bookmarkStart w:id="37" w:name="_Toc406057542"/>
+      <w:bookmarkStart w:id="35" w:name="_Maintaining_a_Local"/>
+      <w:bookmarkStart w:id="36" w:name="_Toc406057542"/>
+      <w:bookmarkEnd w:id="35"/>
+      <w:r>
+        <w:t>Maintaining a Local Database</w:t>
+      </w:r>
       <w:bookmarkEnd w:id="36"/>
-      <w:r>
-        <w:t>Maintaining a Local Database</w:t>
+    </w:p>
+    <w:p>
+      <w:pPr>
+        <w:pStyle w:val="IntenseQuote"/>
+      </w:pPr>
+      <w:r>
+        <w:t>Each BHIM client must maintain a local database of its contacts’ IPs and conversation histories</w:t>
+      </w:r>
+    </w:p>
+    <w:p>
+      <w:pPr>
+        <w:pStyle w:val="Heading3"/>
+      </w:pPr>
+      <w:bookmarkStart w:id="37" w:name="_Toc406057543"/>
+      <w:r>
+        <w:t>Mirror Database</w:t>
       </w:r>
       <w:bookmarkEnd w:id="37"/>
     </w:p>
     <w:p>
       <w:pPr>
-        <w:pStyle w:val="IntenseQuote"/>
-      </w:pPr>
-      <w:r>
-        <w:t>Each BHIM client must maintain a local database of its contacts’ IPs and conversation histories</w:t>
-      </w:r>
-    </w:p>
-    <w:p>
-      <w:pPr>
-        <w:pStyle w:val="Heading3"/>
-      </w:pPr>
-      <w:bookmarkStart w:id="38" w:name="_Toc406057543"/>
-      <w:r>
-        <w:t>Mirror Database</w:t>
-      </w:r>
-      <w:bookmarkEnd w:id="38"/>
-    </w:p>
-    <w:p>
-      <w:pPr>
         <w:pStyle w:val="Paragraph"/>
       </w:pPr>
       <w:r>
@@ -13524,69 +13542,95 @@
       <w:r>
         <w:t xml:space="preserve">After a set amount of time (preferably changeable by the user), these are assumed no longer accurate, and must be re-fetched from the server either automatically or when a message is attempted to be sent. </w:t>
       </w:r>
-      <w:commentRangeStart w:id="39"/>
+      <w:commentRangeStart w:id="38"/>
       <w:r>
         <w:t>If the server fails to respond before timeout, or responds with an empty list, this contact must be marked as offline.</w:t>
       </w:r>
-      <w:commentRangeEnd w:id="39"/>
+      <w:commentRangeEnd w:id="38"/>
       <w:r>
         <w:rPr>
           <w:rStyle w:val="CommentReference"/>
         </w:rPr>
-        <w:commentReference w:id="39"/>
+        <w:commentReference w:id="38"/>
       </w:r>
     </w:p>
     <w:p>
       <w:pPr>
         <w:pStyle w:val="Heading3"/>
       </w:pPr>
-      <w:bookmarkStart w:id="40" w:name="_Toc406057544"/>
+      <w:bookmarkStart w:id="39" w:name="_Toc406057544"/>
       <w:r>
         <w:t>Conversation History</w:t>
       </w:r>
+      <w:bookmarkEnd w:id="39"/>
+    </w:p>
+    <w:p>
+      <w:pPr>
+        <w:pStyle w:val="Paragraph"/>
+      </w:pPr>
+      <w:r>
+        <w:t>Every message sent and received must be archived with its MD5 checksum as the primary key and timestamp as the secondary key. That is to say, when a message is to be referenced directly, all entries with its MD5 hash are to be fetched. If more than one is fetched, then the first one with the same timestamp is to be selected.</w:t>
+      </w:r>
+    </w:p>
+    <w:p>
+      <w:pPr>
+        <w:pStyle w:val="IntenseQuote"/>
+      </w:pPr>
+      <w:r>
+        <w:t>Conversation history is to be kept forever unless specified by the user’s preferences.</w:t>
+      </w:r>
+    </w:p>
+    <w:p>
+      <w:pPr>
+        <w:pStyle w:val="Heading1"/>
+      </w:pPr>
+      <w:bookmarkStart w:id="40" w:name="_Toc406057545"/>
+      <w:r>
+        <w:t>The Server</w:t>
+      </w:r>
       <w:bookmarkEnd w:id="40"/>
     </w:p>
     <w:p>
       <w:pPr>
+        <w:pStyle w:val="IntenseQuote"/>
+      </w:pPr>
+      <w:r>
+        <w:t xml:space="preserve">The Server for BHIM works like an </w:t>
+      </w:r>
+      <w:r>
+        <w:t>HTTPS</w:t>
+      </w:r>
+      <w:r>
+        <w:t xml:space="preserve"> nameserver</w:t>
+      </w:r>
+      <w:r>
+        <w:t>.</w:t>
+      </w:r>
+    </w:p>
+    <w:p>
+      <w:pPr>
         <w:pStyle w:val="Paragraph"/>
       </w:pPr>
       <w:r>
-        <w:t>Every message sent and received must be archived with its MD5 checksum as the primary key and timestamp as the secondary key. That is to say, when a message is to be referenced directly, all entries with its MD5 hash are to be fetched. If more than one is fetched, then the first one with the same timestamp is to be selected.</w:t>
-      </w:r>
+        <w:t>The sole duty of the BHIM server is to maintain a list of UUIDs and IPs for all currently on-line BHIM clients. No other data is to be sent to, stored on, or sent from a BHIM server.</w:t>
+      </w:r>
+    </w:p>
+    <w:p>
+      <w:pPr>
+        <w:pStyle w:val="Heading2"/>
+      </w:pPr>
+      <w:bookmarkStart w:id="41" w:name="_Toc406057546"/>
+      <w:r>
+        <w:t>UUIDs</w:t>
+      </w:r>
+      <w:bookmarkEnd w:id="41"/>
     </w:p>
     <w:p>
       <w:pPr>
         <w:pStyle w:val="IntenseQuote"/>
       </w:pPr>
       <w:r>
-        <w:t>Conversation history is to be kept forever unless specified by the user’s preferences.</w:t>
-      </w:r>
-    </w:p>
-    <w:p>
-      <w:pPr>
-        <w:pStyle w:val="Heading1"/>
-      </w:pPr>
-      <w:bookmarkStart w:id="41" w:name="_Toc406057545"/>
-      <w:r>
-        <w:t>The Server</w:t>
-      </w:r>
-      <w:bookmarkEnd w:id="41"/>
-    </w:p>
-    <w:p>
-      <w:pPr>
-        <w:pStyle w:val="IntenseQuote"/>
-      </w:pPr>
-      <w:r>
-        <w:t xml:space="preserve">The Server for BHIM works like an </w:t>
-      </w:r>
-      <w:r>
-        <w:t>HTTPS</w:t>
-      </w:r>
-      <w:r>
-        <w:t xml:space="preserve"> nameserver</w:t>
-      </w:r>
-      <w:r>
-        <w:t>.</w:t>
+        <w:t>The main role of the server is to create and maintain all UUIDs</w:t>
       </w:r>
     </w:p>
     <w:p>
@@ -13594,44 +13638,18 @@
         <w:pStyle w:val="Paragraph"/>
       </w:pPr>
       <w:r>
-        <w:t>The sole duty of the BHIM server is to maintain a list of UUIDs and IPs for all currently on-line BHIM clients. No other data is to be sent to, stored on, or sent from a BHIM server.</w:t>
-      </w:r>
-    </w:p>
-    <w:p>
-      <w:pPr>
-        <w:pStyle w:val="Heading2"/>
-      </w:pPr>
-      <w:bookmarkStart w:id="42" w:name="_Toc406057546"/>
-      <w:r>
-        <w:t>UUIDs</w:t>
+        <w:t xml:space="preserve">As the name implies, a UUID is a perfectly unique way to identify a contact (player, character, or roleplay). They should be 64-bit integers for ease of storage, sorting, and retrieval </w:t>
+      </w:r>
+    </w:p>
+    <w:p>
+      <w:pPr>
+        <w:pStyle w:val="Heading3"/>
+      </w:pPr>
+      <w:bookmarkStart w:id="42" w:name="_Toc406057547"/>
+      <w:r>
+        <w:t>Creation</w:t>
       </w:r>
       <w:bookmarkEnd w:id="42"/>
-    </w:p>
-    <w:p>
-      <w:pPr>
-        <w:pStyle w:val="IntenseQuote"/>
-      </w:pPr>
-      <w:r>
-        <w:t>The main role of the server is to create and maintain all UUIDs</w:t>
-      </w:r>
-    </w:p>
-    <w:p>
-      <w:pPr>
-        <w:pStyle w:val="Paragraph"/>
-      </w:pPr>
-      <w:r>
-        <w:t xml:space="preserve">As the name implies, a UUID is a perfectly unique way to identify a contact (player, character, or roleplay). They should be 64-bit integers for ease of storage, sorting, and retrieval </w:t>
-      </w:r>
-    </w:p>
-    <w:p>
-      <w:pPr>
-        <w:pStyle w:val="Heading3"/>
-      </w:pPr>
-      <w:bookmarkStart w:id="43" w:name="_Toc406057547"/>
-      <w:r>
-        <w:t>Creation</w:t>
-      </w:r>
-      <w:bookmarkEnd w:id="43"/>
     </w:p>
     <w:p>
       <w:pPr>
@@ -13843,7 +13861,7 @@
           <w:numId w:val="42"/>
         </w:numPr>
       </w:pPr>
-      <w:commentRangeStart w:id="44"/>
+      <w:commentRangeStart w:id="43"/>
       <w:r>
         <w:t>IP</w:t>
       </w:r>
@@ -13868,12 +13886,12 @@
       <w:r>
         <w:t>&gt;</w:t>
       </w:r>
-      <w:commentRangeEnd w:id="44"/>
+      <w:commentRangeEnd w:id="43"/>
       <w:r>
         <w:rPr>
           <w:rStyle w:val="CommentReference"/>
         </w:rPr>
-        <w:commentReference w:id="44"/>
+        <w:commentReference w:id="43"/>
       </w:r>
     </w:p>
     <w:p>
@@ -14058,41 +14076,41 @@
       <w:pPr>
         <w:pStyle w:val="Heading3"/>
       </w:pPr>
-      <w:bookmarkStart w:id="45" w:name="_Toc406057548"/>
+      <w:bookmarkStart w:id="44" w:name="_Toc406057548"/>
       <w:r>
         <w:t>Storage</w:t>
       </w:r>
+      <w:bookmarkEnd w:id="44"/>
+    </w:p>
+    <w:p>
+      <w:pPr>
+        <w:pStyle w:val="Paragraph"/>
+      </w:pPr>
+      <w:r>
+        <w:t>The UUIDs must</w:t>
+      </w:r>
+      <w:r>
+        <w:t xml:space="preserve"> be stored in a database</w:t>
+      </w:r>
+      <w:r>
+        <w:t xml:space="preserve"> that can also store its related IPs and other meta data</w:t>
+      </w:r>
+      <w:r>
+        <w:t>. The specific implementation of this is not specified, but they must be easily and rapidly retrievable.</w:t>
+      </w:r>
+      <w:r>
+        <w:t xml:space="preserve"> </w:t>
+      </w:r>
+    </w:p>
+    <w:p>
+      <w:pPr>
+        <w:pStyle w:val="Heading3"/>
+      </w:pPr>
+      <w:bookmarkStart w:id="45" w:name="_Toc406057549"/>
+      <w:r>
+        <w:t>Retrieval</w:t>
+      </w:r>
       <w:bookmarkEnd w:id="45"/>
-    </w:p>
-    <w:p>
-      <w:pPr>
-        <w:pStyle w:val="Paragraph"/>
-      </w:pPr>
-      <w:r>
-        <w:t>The UUIDs must</w:t>
-      </w:r>
-      <w:r>
-        <w:t xml:space="preserve"> be stored in a database</w:t>
-      </w:r>
-      <w:r>
-        <w:t xml:space="preserve"> that can also store its related IPs and other meta data</w:t>
-      </w:r>
-      <w:r>
-        <w:t>. The specific implementation of this is not specified, but they must be easily and rapidly retrievable.</w:t>
-      </w:r>
-      <w:r>
-        <w:t xml:space="preserve"> </w:t>
-      </w:r>
-    </w:p>
-    <w:p>
-      <w:pPr>
-        <w:pStyle w:val="Heading3"/>
-      </w:pPr>
-      <w:bookmarkStart w:id="46" w:name="_Toc406057549"/>
-      <w:r>
-        <w:t>Retrieval</w:t>
-      </w:r>
-      <w:bookmarkEnd w:id="46"/>
     </w:p>
     <w:p>
       <w:pPr>
@@ -14196,7 +14214,7 @@
           <w:numId w:val="49"/>
         </w:numPr>
       </w:pPr>
-      <w:commentRangeStart w:id="47"/>
+      <w:commentRangeStart w:id="46"/>
       <w:r>
         <w:t>IP: &lt;IP address, any version&gt;</w:t>
       </w:r>
@@ -14212,12 +14230,12 @@
       <w:r>
         <w:t>MAC: &lt;MAC address&gt;</w:t>
       </w:r>
-      <w:commentRangeEnd w:id="47"/>
+      <w:commentRangeEnd w:id="46"/>
       <w:r>
         <w:rPr>
           <w:rStyle w:val="CommentReference"/>
         </w:rPr>
-        <w:commentReference w:id="47"/>
+        <w:commentReference w:id="46"/>
       </w:r>
     </w:p>
     <w:p>
@@ -14338,13 +14356,13 @@
       <w:pPr>
         <w:pStyle w:val="Heading3"/>
       </w:pPr>
-      <w:bookmarkStart w:id="48" w:name="_Maintenance"/>
-      <w:bookmarkStart w:id="49" w:name="_Toc406057550"/>
+      <w:bookmarkStart w:id="47" w:name="_Maintenance"/>
+      <w:bookmarkStart w:id="48" w:name="_Toc406057550"/>
+      <w:bookmarkEnd w:id="47"/>
+      <w:r>
+        <w:t>Maintenance</w:t>
+      </w:r>
       <w:bookmarkEnd w:id="48"/>
-      <w:r>
-        <w:t>Maintenance</w:t>
-      </w:r>
-      <w:bookmarkEnd w:id="49"/>
     </w:p>
     <w:p>
       <w:pPr>
@@ -14458,7 +14476,7 @@
           <w:szCs w:val="32"/>
         </w:rPr>
       </w:pPr>
-      <w:bookmarkStart w:id="50" w:name="_Toc406057551"/>
+      <w:bookmarkStart w:id="49" w:name="_Toc406057551"/>
       <w:r>
         <w:br w:type="page"/>
       </w:r>
@@ -14470,17 +14488,17 @@
       <w:r>
         <w:t>User-created data</w:t>
       </w:r>
+      <w:bookmarkEnd w:id="49"/>
+    </w:p>
+    <w:p>
+      <w:pPr>
+        <w:pStyle w:val="Heading3"/>
+      </w:pPr>
+      <w:bookmarkStart w:id="50" w:name="_Toc406057552"/>
+      <w:r>
+        <w:t>Storage</w:t>
+      </w:r>
       <w:bookmarkEnd w:id="50"/>
-    </w:p>
-    <w:p>
-      <w:pPr>
-        <w:pStyle w:val="Heading3"/>
-      </w:pPr>
-      <w:bookmarkStart w:id="51" w:name="_Toc406057552"/>
-      <w:r>
-        <w:t>Storage</w:t>
-      </w:r>
-      <w:bookmarkEnd w:id="51"/>
     </w:p>
     <w:p>
       <w:pPr>
@@ -15021,7 +15039,7 @@
           <w:szCs w:val="24"/>
         </w:rPr>
       </w:pPr>
-      <w:bookmarkStart w:id="52" w:name="_Toc406057553"/>
+      <w:bookmarkStart w:id="51" w:name="_Toc406057553"/>
       <w:r>
         <w:br w:type="page"/>
       </w:r>
@@ -15033,7 +15051,7 @@
       <w:r>
         <w:t>Retrieval</w:t>
       </w:r>
-      <w:bookmarkEnd w:id="52"/>
+      <w:bookmarkEnd w:id="51"/>
       <w:r>
         <w:t xml:space="preserve"> </w:t>
       </w:r>
@@ -15057,19 +15075,25 @@
         <w:pStyle w:val="Paragraph"/>
       </w:pPr>
       <w:r>
-        <w:t xml:space="preserve">In the interest of abstraction, futureproofing, and language agnostics, all information will be gathered via a webpage served over </w:t>
+        <w:t xml:space="preserve">In the interest of abstraction, futureproofing, and language agnostics, all information will be gathered via </w:t>
       </w:r>
       <w:r>
         <w:t>HTTPS</w:t>
       </w:r>
       <w:r>
-        <w:t xml:space="preserve">. The server implementation may choose to require an </w:t>
+        <w:t xml:space="preserve">. The server implementation may choose to require </w:t>
       </w:r>
       <w:r>
         <w:t>HTTPS</w:t>
       </w:r>
       <w:r>
-        <w:t xml:space="preserve"> login before certain information can be retrieved.</w:t>
+        <w:t xml:space="preserve"> </w:t>
+      </w:r>
+      <w:r>
+        <w:t>authentication</w:t>
+      </w:r>
+      <w:r>
+        <w:t xml:space="preserve"> before certain information can be retrieved.</w:t>
       </w:r>
     </w:p>
     <w:p>
@@ -15133,7 +15157,7 @@
           <w:rFonts w:ascii="Lucida Console" w:hAnsi="Lucida Console"/>
           <w:color w:val="7F7F7F" w:themeColor="text1" w:themeTint="80"/>
         </w:rPr>
-        <w:t>&lt;player UUID&gt;</w:t>
+        <w:t>&lt;UUID&gt;</w:t>
       </w:r>
       <w:r>
         <w:t xml:space="preserve">, after which </w:t>
@@ -15145,7 +15169,24 @@
         <w:t xml:space="preserve">server will respond with the </w:t>
       </w:r>
       <w:r>
-        <w:t>corresponding values in a JSON string:</w:t>
+        <w:t>corresponding values in a JSON string</w:t>
+      </w:r>
+      <w:r>
+        <w:t>, depending on what</w:t>
+      </w:r>
+      <w:r>
+        <w:t xml:space="preserve"> type of contact</w:t>
+      </w:r>
+      <w:r>
+        <w:t xml:space="preserve"> the UUID </w:t>
+      </w:r>
+      <w:r>
+        <w:t>represnts</w:t>
+      </w:r>
+      <w:bookmarkStart w:id="52" w:name="_GoBack"/>
+      <w:bookmarkEnd w:id="52"/>
+      <w:r>
+        <w:t>:</w:t>
       </w:r>
     </w:p>
     <w:p>
@@ -15364,10 +15405,28 @@
         <w:rPr>
           <w:rFonts w:ascii="Lucida Console" w:hAnsi="Lucida Console"/>
         </w:rPr>
-        <w:t>availability</w:t>
-      </w:r>
-      <w:r>
-        <w:t>: Current availability (byte)</w:t>
+        <w:t>id</w:t>
+      </w:r>
+      <w:r>
+        <w:rPr>
+          <w:rFonts w:ascii="Lucida Console" w:hAnsi="Lucida Console"/>
+        </w:rPr>
+        <w:t>s</w:t>
+      </w:r>
+      <w:r>
+        <w:t xml:space="preserve">: UUID(s) of the </w:t>
+      </w:r>
+      <w:r>
+        <w:t>P</w:t>
+      </w:r>
+      <w:r>
+        <w:t xml:space="preserve">layer(s) currently controlling the </w:t>
+      </w:r>
+      <w:r>
+        <w:t>C</w:t>
+      </w:r>
+      <w:r>
+        <w:t>haracter (array of integers)</w:t>
       </w:r>
     </w:p>
     <w:p>
@@ -15383,10 +15442,10 @@
         <w:rPr>
           <w:rFonts w:ascii="Lucida Console" w:hAnsi="Lucida Console"/>
         </w:rPr>
-        <w:t>traits</w:t>
-      </w:r>
-      <w:r>
-        <w:t>: Traits (JSON character sequence)</w:t>
+        <w:t>availability</w:t>
+      </w:r>
+      <w:r>
+        <w:t>: Current availability (byte)</w:t>
       </w:r>
     </w:p>
     <w:p>
@@ -15402,6 +15461,25 @@
         <w:rPr>
           <w:rFonts w:ascii="Lucida Console" w:hAnsi="Lucida Console"/>
         </w:rPr>
+        <w:t>traits</w:t>
+      </w:r>
+      <w:r>
+        <w:t>: Traits (JSON character sequence)</w:t>
+      </w:r>
+    </w:p>
+    <w:p>
+      <w:pPr>
+        <w:pStyle w:val="Paragraph"/>
+        <w:numPr>
+          <w:ilvl w:val="1"/>
+          <w:numId w:val="46"/>
+        </w:numPr>
+        <w:spacing w:after="0"/>
+      </w:pPr>
+      <w:r>
+        <w:rPr>
+          <w:rFonts w:ascii="Lucida Console" w:hAnsi="Lucida Console"/>
+        </w:rPr>
         <w:t>description</w:t>
       </w:r>
       <w:r>
@@ -15416,9 +15494,6 @@
           <w:numId w:val="46"/>
         </w:numPr>
         <w:spacing w:after="0"/>
-        <w:rPr>
-          <w:b/>
-        </w:rPr>
       </w:pPr>
       <w:r>
         <w:rPr>
@@ -15515,10 +15590,40 @@
         <w:rPr>
           <w:rFonts w:ascii="Lucida Console" w:hAnsi="Lucida Console"/>
         </w:rPr>
-        <w:t>ips</w:t>
-      </w:r>
-      <w:r>
-        <w:t>: All IP(s) of all participants (array of integers)</w:t>
+        <w:t>id</w:t>
+      </w:r>
+      <w:r>
+        <w:rPr>
+          <w:rFonts w:ascii="Lucida Console" w:hAnsi="Lucida Console"/>
+        </w:rPr>
+        <w:t>s</w:t>
+      </w:r>
+      <w:r>
+        <w:t xml:space="preserve">: </w:t>
+      </w:r>
+      <w:r>
+        <w:t>UU</w:t>
+      </w:r>
+      <w:r>
+        <w:t>I</w:t>
+      </w:r>
+      <w:r>
+        <w:t>D(s) of all participa</w:t>
+      </w:r>
+      <w:r>
+        <w:t>t</w:t>
+      </w:r>
+      <w:r>
+        <w:t xml:space="preserve">ing </w:t>
+      </w:r>
+      <w:r>
+        <w:t>C</w:t>
+      </w:r>
+      <w:r>
+        <w:t>haracters</w:t>
+      </w:r>
+      <w:r>
+        <w:t xml:space="preserve"> (array of integers)</w:t>
       </w:r>
     </w:p>
     <w:sectPr>
@@ -15568,11 +15673,9 @@
       <w:r>
         <w:t xml:space="preserve"> Previous Opuses must be discarded as obsolete immediately.</w:t>
       </w:r>
-      <w:bookmarkStart w:id="17" w:name="_GoBack"/>
-      <w:bookmarkEnd w:id="17"/>
     </w:p>
   </w:comment>
-  <w:comment w:id="30" w:author="Kyli Rouge" w:date="2014-06-09T17:33:00Z" w:initials="KR">
+  <w:comment w:id="29" w:author="Kyli Rouge" w:date="2014-06-09T17:33:00Z" w:initials="KR">
     <w:p>
       <w:pPr>
         <w:pStyle w:val="CommentText"/>
@@ -15594,7 +15697,7 @@
       </w:r>
     </w:p>
   </w:comment>
-  <w:comment w:id="35" w:author="Kyli Rouge" w:date="2014-06-15T17:11:00Z" w:initials="KR">
+  <w:comment w:id="34" w:author="Kyli Rouge" w:date="2014-06-15T17:11:00Z" w:initials="KR">
     <w:p>
       <w:pPr>
         <w:pStyle w:val="CommentText"/>
@@ -15610,7 +15713,7 @@
       </w:r>
     </w:p>
   </w:comment>
-  <w:comment w:id="39" w:author="Kyli Rouge" w:date="2014-06-15T17:17:00Z" w:initials="KR">
+  <w:comment w:id="38" w:author="Kyli Rouge" w:date="2014-06-15T17:17:00Z" w:initials="KR">
     <w:p>
       <w:pPr>
         <w:pStyle w:val="CommentText"/>
@@ -15626,7 +15729,7 @@
       </w:r>
     </w:p>
   </w:comment>
-  <w:comment w:id="44" w:author="Kyli Rouge" w:date="2014-06-12T20:23:00Z" w:initials="KR">
+  <w:comment w:id="43" w:author="Kyli Rouge" w:date="2014-06-12T20:23:00Z" w:initials="KR">
     <w:p>
       <w:pPr>
         <w:pStyle w:val="CommentText"/>
@@ -15648,7 +15751,7 @@
       </w:r>
     </w:p>
   </w:comment>
-  <w:comment w:id="47" w:author="Kyli Rouge" w:date="2014-06-12T20:23:00Z" w:initials="KR">
+  <w:comment w:id="46" w:author="Kyli Rouge" w:date="2014-06-12T20:23:00Z" w:initials="KR">
     <w:p>
       <w:pPr>
         <w:pStyle w:val="CommentText"/>
@@ -15778,7 +15881,7 @@
         <w:noProof/>
         <w:color w:val="7722BB" w:themeColor="accent4"/>
       </w:rPr>
-      <w:t>16</w:t>
+      <w:t>15</w:t>
     </w:r>
     <w:r>
       <w:rPr>
@@ -15855,6 +15958,12 @@
         </w:r>
       </w:sdtContent>
     </w:sdt>
+    <w:r>
+      <w:rPr>
+        <w:color w:val="7F7F7F" w:themeColor="text1" w:themeTint="80"/>
+      </w:rPr>
+      <w:t>a</w:t>
+    </w:r>
   </w:p>
 </w:ftr>
 </file>
@@ -22123,9 +22232,12 @@
     <w:rsid w:val="00487690"/>
     <w:rsid w:val="0055315E"/>
     <w:rsid w:val="00575616"/>
+    <w:rsid w:val="009720BC"/>
     <w:rsid w:val="00C75894"/>
     <w:rsid w:val="00DE1FD2"/>
+    <w:rsid w:val="00DE3A75"/>
     <w:rsid w:val="00ED0F4B"/>
+    <w:rsid w:val="00F009A1"/>
   </w:rsids>
   <m:mathPr>
     <m:mathFont m:val="Cambria Math"/>
@@ -22907,7 +23019,7 @@
 </file>
 
 <file path=customXml/itemProps3.xml><?xml version="1.0" encoding="utf-8"?>
-<ds:datastoreItem xmlns:ds="http://schemas.openxmlformats.org/officeDocument/2006/customXml" ds:itemID="{1F75F8DD-0F98-4259-AC4D-3362574DAEC1}">
+<ds:datastoreItem xmlns:ds="http://schemas.openxmlformats.org/officeDocument/2006/customXml" ds:itemID="{65727870-FB32-4E2D-9418-9F76CD334AF3}">
   <ds:schemaRefs>
     <ds:schemaRef ds:uri="http://schemas.openxmlformats.org/officeDocument/2006/bibliography"/>
   </ds:schemaRefs>

</xml_diff>